<commit_message>
Software design description: add DTM microservice
</commit_message>
<xml_diff>
--- a/docs/Shanoir-NG_SoftwareDesignDescription.docx
+++ b/docs/Shanoir-NG_SoftwareDesignDescription.docx
@@ -88,7 +88,7 @@
           <w:r>
             <w:fldChar w:fldCharType="separate"/>
           </w:r>
-          <w:hyperlink w:anchor="_Toc466453082" w:history="1">
+          <w:hyperlink w:anchor="_Toc467661357" w:history="1">
             <w:r>
               <w:rPr>
                 <w:rStyle w:val="Lienhypertexte"/>
@@ -132,7 +132,7 @@
                 <w:noProof/>
                 <w:webHidden/>
               </w:rPr>
-              <w:instrText xml:space="preserve"> PAGEREF _Toc466453082 \h </w:instrText>
+              <w:instrText xml:space="preserve"> PAGEREF _Toc467661357 \h </w:instrText>
             </w:r>
             <w:r>
               <w:rPr>
@@ -152,7 +152,7 @@
                 <w:noProof/>
                 <w:webHidden/>
               </w:rPr>
-              <w:t>1</w:t>
+              <w:t>2</w:t>
             </w:r>
             <w:r>
               <w:rPr>
@@ -176,7 +176,7 @@
               <w:lang w:eastAsia="fr-FR"/>
             </w:rPr>
           </w:pPr>
-          <w:hyperlink w:anchor="_Toc466453083" w:history="1">
+          <w:hyperlink w:anchor="_Toc467661358" w:history="1">
             <w:r>
               <w:rPr>
                 <w:rStyle w:val="Lienhypertexte"/>
@@ -220,7 +220,7 @@
                 <w:noProof/>
                 <w:webHidden/>
               </w:rPr>
-              <w:instrText xml:space="preserve"> PAGEREF _Toc466453083 \h </w:instrText>
+              <w:instrText xml:space="preserve"> PAGEREF _Toc467661358 \h </w:instrText>
             </w:r>
             <w:r>
               <w:rPr>
@@ -240,7 +240,7 @@
                 <w:noProof/>
                 <w:webHidden/>
               </w:rPr>
-              <w:t>1</w:t>
+              <w:t>2</w:t>
             </w:r>
             <w:r>
               <w:rPr>
@@ -264,7 +264,7 @@
               <w:lang w:eastAsia="fr-FR"/>
             </w:rPr>
           </w:pPr>
-          <w:hyperlink w:anchor="_Toc466453084" w:history="1">
+          <w:hyperlink w:anchor="_Toc467661359" w:history="1">
             <w:r>
               <w:rPr>
                 <w:rStyle w:val="Lienhypertexte"/>
@@ -308,7 +308,7 @@
                 <w:noProof/>
                 <w:webHidden/>
               </w:rPr>
-              <w:instrText xml:space="preserve"> PAGEREF _Toc466453084 \h </w:instrText>
+              <w:instrText xml:space="preserve"> PAGEREF _Toc467661359 \h </w:instrText>
             </w:r>
             <w:r>
               <w:rPr>
@@ -352,7 +352,7 @@
               <w:lang w:eastAsia="fr-FR"/>
             </w:rPr>
           </w:pPr>
-          <w:hyperlink w:anchor="_Toc466453085" w:history="1">
+          <w:hyperlink w:anchor="_Toc467661360" w:history="1">
             <w:r>
               <w:rPr>
                 <w:rStyle w:val="Lienhypertexte"/>
@@ -396,7 +396,7 @@
                 <w:noProof/>
                 <w:webHidden/>
               </w:rPr>
-              <w:instrText xml:space="preserve"> PAGEREF _Toc466453085 \h </w:instrText>
+              <w:instrText xml:space="preserve"> PAGEREF _Toc467661360 \h </w:instrText>
             </w:r>
             <w:r>
               <w:rPr>
@@ -440,7 +440,7 @@
               <w:lang w:eastAsia="fr-FR"/>
             </w:rPr>
           </w:pPr>
-          <w:hyperlink w:anchor="_Toc466453086" w:history="1">
+          <w:hyperlink w:anchor="_Toc467661361" w:history="1">
             <w:r>
               <w:rPr>
                 <w:rStyle w:val="Lienhypertexte"/>
@@ -484,7 +484,7 @@
                 <w:noProof/>
                 <w:webHidden/>
               </w:rPr>
-              <w:instrText xml:space="preserve"> PAGEREF _Toc466453086 \h </w:instrText>
+              <w:instrText xml:space="preserve"> PAGEREF _Toc467661361 \h </w:instrText>
             </w:r>
             <w:r>
               <w:rPr>
@@ -528,7 +528,7 @@
               <w:lang w:eastAsia="fr-FR"/>
             </w:rPr>
           </w:pPr>
-          <w:hyperlink w:anchor="_Toc466453087" w:history="1">
+          <w:hyperlink w:anchor="_Toc467661362" w:history="1">
             <w:r>
               <w:rPr>
                 <w:rStyle w:val="Lienhypertexte"/>
@@ -572,7 +572,7 @@
                 <w:noProof/>
                 <w:webHidden/>
               </w:rPr>
-              <w:instrText xml:space="preserve"> PAGEREF _Toc466453087 \h </w:instrText>
+              <w:instrText xml:space="preserve"> PAGEREF _Toc467661362 \h </w:instrText>
             </w:r>
             <w:r>
               <w:rPr>
@@ -592,7 +592,7 @@
                 <w:noProof/>
                 <w:webHidden/>
               </w:rPr>
-              <w:t>2</w:t>
+              <w:t>3</w:t>
             </w:r>
             <w:r>
               <w:rPr>
@@ -616,7 +616,7 @@
               <w:lang w:eastAsia="fr-FR"/>
             </w:rPr>
           </w:pPr>
-          <w:hyperlink w:anchor="_Toc466453088" w:history="1">
+          <w:hyperlink w:anchor="_Toc467661363" w:history="1">
             <w:r>
               <w:rPr>
                 <w:rStyle w:val="Lienhypertexte"/>
@@ -660,7 +660,7 @@
                 <w:noProof/>
                 <w:webHidden/>
               </w:rPr>
-              <w:instrText xml:space="preserve"> PAGEREF _Toc466453088 \h </w:instrText>
+              <w:instrText xml:space="preserve"> PAGEREF _Toc467661363 \h </w:instrText>
             </w:r>
             <w:r>
               <w:rPr>
@@ -680,7 +680,7 @@
                 <w:noProof/>
                 <w:webHidden/>
               </w:rPr>
-              <w:t>2</w:t>
+              <w:t>3</w:t>
             </w:r>
             <w:r>
               <w:rPr>
@@ -704,7 +704,7 @@
               <w:lang w:eastAsia="fr-FR"/>
             </w:rPr>
           </w:pPr>
-          <w:hyperlink w:anchor="_Toc466453089" w:history="1">
+          <w:hyperlink w:anchor="_Toc467661364" w:history="1">
             <w:r>
               <w:rPr>
                 <w:rStyle w:val="Lienhypertexte"/>
@@ -748,7 +748,7 @@
                 <w:noProof/>
                 <w:webHidden/>
               </w:rPr>
-              <w:instrText xml:space="preserve"> PAGEREF _Toc466453089 \h </w:instrText>
+              <w:instrText xml:space="preserve"> PAGEREF _Toc467661364 \h </w:instrText>
             </w:r>
             <w:r>
               <w:rPr>
@@ -792,7 +792,7 @@
               <w:lang w:eastAsia="fr-FR"/>
             </w:rPr>
           </w:pPr>
-          <w:hyperlink w:anchor="_Toc466453090" w:history="1">
+          <w:hyperlink w:anchor="_Toc467661365" w:history="1">
             <w:r>
               <w:rPr>
                 <w:rStyle w:val="Lienhypertexte"/>
@@ -836,7 +836,7 @@
                 <w:noProof/>
                 <w:webHidden/>
               </w:rPr>
-              <w:instrText xml:space="preserve"> PAGEREF _Toc466453090 \h </w:instrText>
+              <w:instrText xml:space="preserve"> PAGEREF _Toc467661365 \h </w:instrText>
             </w:r>
             <w:r>
               <w:rPr>
@@ -856,7 +856,7 @@
                 <w:noProof/>
                 <w:webHidden/>
               </w:rPr>
-              <w:t>3</w:t>
+              <w:t>4</w:t>
             </w:r>
             <w:r>
               <w:rPr>
@@ -880,7 +880,7 @@
               <w:lang w:eastAsia="fr-FR"/>
             </w:rPr>
           </w:pPr>
-          <w:hyperlink w:anchor="_Toc466453091" w:history="1">
+          <w:hyperlink w:anchor="_Toc467661366" w:history="1">
             <w:r>
               <w:rPr>
                 <w:rStyle w:val="Lienhypertexte"/>
@@ -924,7 +924,7 @@
                 <w:noProof/>
                 <w:webHidden/>
               </w:rPr>
-              <w:instrText xml:space="preserve"> PAGEREF _Toc466453091 \h </w:instrText>
+              <w:instrText xml:space="preserve"> PAGEREF _Toc467661366 \h </w:instrText>
             </w:r>
             <w:r>
               <w:rPr>
@@ -944,7 +944,95 @@
                 <w:noProof/>
                 <w:webHidden/>
               </w:rPr>
-              <w:t>3</w:t>
+              <w:t>4</w:t>
+            </w:r>
+            <w:r>
+              <w:rPr>
+                <w:noProof/>
+                <w:webHidden/>
+              </w:rPr>
+              <w:fldChar w:fldCharType="end"/>
+            </w:r>
+          </w:hyperlink>
+        </w:p>
+        <w:p>
+          <w:pPr>
+            <w:pStyle w:val="TM3"/>
+            <w:tabs>
+              <w:tab w:val="left" w:pos="1320"/>
+              <w:tab w:val="right" w:leader="dot" w:pos="9062"/>
+            </w:tabs>
+            <w:rPr>
+              <w:rFonts w:eastAsiaTheme="minorEastAsia"/>
+              <w:noProof/>
+              <w:lang w:eastAsia="fr-FR"/>
+            </w:rPr>
+          </w:pPr>
+          <w:hyperlink w:anchor="_Toc467661367" w:history="1">
+            <w:r>
+              <w:rPr>
+                <w:rStyle w:val="Lienhypertexte"/>
+                <w:noProof/>
+                <w:lang w:val="en-US"/>
+              </w:rPr>
+              <w:t>2.3.2</w:t>
+            </w:r>
+            <w:r>
+              <w:rPr>
+                <w:rFonts w:eastAsiaTheme="minorEastAsia"/>
+                <w:noProof/>
+                <w:lang w:eastAsia="fr-FR"/>
+              </w:rPr>
+              <w:tab/>
+            </w:r>
+            <w:r>
+              <w:rPr>
+                <w:rStyle w:val="Lienhypertexte"/>
+                <w:noProof/>
+                <w:lang w:val="en-US"/>
+              </w:rPr>
+              <w:t>DTM</w:t>
+            </w:r>
+            <w:r>
+              <w:rPr>
+                <w:noProof/>
+                <w:webHidden/>
+              </w:rPr>
+              <w:tab/>
+            </w:r>
+            <w:r>
+              <w:rPr>
+                <w:noProof/>
+                <w:webHidden/>
+              </w:rPr>
+              <w:fldChar w:fldCharType="begin"/>
+            </w:r>
+            <w:r>
+              <w:rPr>
+                <w:noProof/>
+                <w:webHidden/>
+              </w:rPr>
+              <w:instrText xml:space="preserve"> PAGEREF _Toc467661367 \h </w:instrText>
+            </w:r>
+            <w:r>
+              <w:rPr>
+                <w:noProof/>
+                <w:webHidden/>
+              </w:rPr>
+            </w:r>
+            <w:r>
+              <w:rPr>
+                <w:noProof/>
+                <w:webHidden/>
+              </w:rPr>
+              <w:fldChar w:fldCharType="separate"/>
+            </w:r>
+            <w:r>
+              <w:rPr>
+                <w:noProof/>
+                <w:webHidden/>
+              </w:rPr>
+              <w:t>4</w:t>
             </w:r>
             <w:r>
               <w:rPr>
@@ -968,7 +1056,7 @@
               <w:lang w:eastAsia="fr-FR"/>
             </w:rPr>
           </w:pPr>
-          <w:hyperlink w:anchor="_Toc466453092" w:history="1">
+          <w:hyperlink w:anchor="_Toc467661368" w:history="1">
             <w:r>
               <w:rPr>
                 <w:rStyle w:val="Lienhypertexte"/>
@@ -1012,7 +1100,7 @@
                 <w:noProof/>
                 <w:webHidden/>
               </w:rPr>
-              <w:instrText xml:space="preserve"> PAGEREF _Toc466453092 \h </w:instrText>
+              <w:instrText xml:space="preserve"> PAGEREF _Toc467661368 \h </w:instrText>
             </w:r>
             <w:r>
               <w:rPr>
@@ -1032,7 +1120,7 @@
                 <w:noProof/>
                 <w:webHidden/>
               </w:rPr>
-              <w:t>3</w:t>
+              <w:t>4</w:t>
             </w:r>
             <w:r>
               <w:rPr>
@@ -1056,7 +1144,7 @@
               <w:lang w:eastAsia="fr-FR"/>
             </w:rPr>
           </w:pPr>
-          <w:hyperlink w:anchor="_Toc466453093" w:history="1">
+          <w:hyperlink w:anchor="_Toc467661369" w:history="1">
             <w:r>
               <w:rPr>
                 <w:rStyle w:val="Lienhypertexte"/>
@@ -1100,7 +1188,7 @@
                 <w:noProof/>
                 <w:webHidden/>
               </w:rPr>
-              <w:instrText xml:space="preserve"> PAGEREF _Toc466453093 \h </w:instrText>
+              <w:instrText xml:space="preserve"> PAGEREF _Toc467661369 \h </w:instrText>
             </w:r>
             <w:r>
               <w:rPr>
@@ -1120,7 +1208,7 @@
                 <w:noProof/>
                 <w:webHidden/>
               </w:rPr>
-              <w:t>3</w:t>
+              <w:t>4</w:t>
             </w:r>
             <w:r>
               <w:rPr>
@@ -1144,7 +1232,7 @@
               <w:lang w:eastAsia="fr-FR"/>
             </w:rPr>
           </w:pPr>
-          <w:hyperlink w:anchor="_Toc466453094" w:history="1">
+          <w:hyperlink w:anchor="_Toc467661370" w:history="1">
             <w:r>
               <w:rPr>
                 <w:rStyle w:val="Lienhypertexte"/>
@@ -1169,8 +1257,6 @@
               </w:rPr>
               <w:t>Software solution</w:t>
             </w:r>
-            <w:bookmarkStart w:id="0" w:name="_GoBack"/>
-            <w:bookmarkEnd w:id="0"/>
             <w:r>
               <w:rPr>
                 <w:noProof/>
@@ -1190,7 +1276,7 @@
                 <w:noProof/>
                 <w:webHidden/>
               </w:rPr>
-              <w:instrText xml:space="preserve"> PAGEREF _Toc466453094 \h </w:instrText>
+              <w:instrText xml:space="preserve"> PAGEREF _Toc467661370 \h </w:instrText>
             </w:r>
             <w:r>
               <w:rPr>
@@ -1210,7 +1296,7 @@
                 <w:noProof/>
                 <w:webHidden/>
               </w:rPr>
-              <w:t>3</w:t>
+              <w:t>4</w:t>
             </w:r>
             <w:r>
               <w:rPr>
@@ -1234,7 +1320,7 @@
               <w:lang w:eastAsia="fr-FR"/>
             </w:rPr>
           </w:pPr>
-          <w:hyperlink w:anchor="_Toc466453095" w:history="1">
+          <w:hyperlink w:anchor="_Toc467661371" w:history="1">
             <w:r>
               <w:rPr>
                 <w:rStyle w:val="Lienhypertexte"/>
@@ -1278,7 +1364,7 @@
                 <w:noProof/>
                 <w:webHidden/>
               </w:rPr>
-              <w:instrText xml:space="preserve"> PAGEREF _Toc466453095 \h </w:instrText>
+              <w:instrText xml:space="preserve"> PAGEREF _Toc467661371 \h </w:instrText>
             </w:r>
             <w:r>
               <w:rPr>
@@ -1298,7 +1384,7 @@
                 <w:noProof/>
                 <w:webHidden/>
               </w:rPr>
-              <w:t>3</w:t>
+              <w:t>4</w:t>
             </w:r>
             <w:r>
               <w:rPr>
@@ -1322,7 +1408,7 @@
               <w:lang w:eastAsia="fr-FR"/>
             </w:rPr>
           </w:pPr>
-          <w:hyperlink w:anchor="_Toc466453096" w:history="1">
+          <w:hyperlink w:anchor="_Toc467661372" w:history="1">
             <w:r>
               <w:rPr>
                 <w:rStyle w:val="Lienhypertexte"/>
@@ -1366,7 +1452,7 @@
                 <w:noProof/>
                 <w:webHidden/>
               </w:rPr>
-              <w:instrText xml:space="preserve"> PAGEREF _Toc466453096 \h </w:instrText>
+              <w:instrText xml:space="preserve"> PAGEREF _Toc467661372 \h </w:instrText>
             </w:r>
             <w:r>
               <w:rPr>
@@ -1386,7 +1472,7 @@
                 <w:noProof/>
                 <w:webHidden/>
               </w:rPr>
-              <w:t>3</w:t>
+              <w:t>5</w:t>
             </w:r>
             <w:r>
               <w:rPr>
@@ -1410,7 +1496,7 @@
               <w:lang w:eastAsia="fr-FR"/>
             </w:rPr>
           </w:pPr>
-          <w:hyperlink w:anchor="_Toc466453097" w:history="1">
+          <w:hyperlink w:anchor="_Toc467661373" w:history="1">
             <w:r>
               <w:rPr>
                 <w:rStyle w:val="Lienhypertexte"/>
@@ -1454,7 +1540,7 @@
                 <w:noProof/>
                 <w:webHidden/>
               </w:rPr>
-              <w:instrText xml:space="preserve"> PAGEREF _Toc466453097 \h </w:instrText>
+              <w:instrText xml:space="preserve"> PAGEREF _Toc467661373 \h </w:instrText>
             </w:r>
             <w:r>
               <w:rPr>
@@ -1474,7 +1560,7 @@
                 <w:noProof/>
                 <w:webHidden/>
               </w:rPr>
-              <w:t>3</w:t>
+              <w:t>5</w:t>
             </w:r>
             <w:r>
               <w:rPr>
@@ -1498,7 +1584,7 @@
               <w:lang w:eastAsia="fr-FR"/>
             </w:rPr>
           </w:pPr>
-          <w:hyperlink w:anchor="_Toc466453098" w:history="1">
+          <w:hyperlink w:anchor="_Toc467661374" w:history="1">
             <w:r>
               <w:rPr>
                 <w:rStyle w:val="Lienhypertexte"/>
@@ -1542,7 +1628,7 @@
                 <w:noProof/>
                 <w:webHidden/>
               </w:rPr>
-              <w:instrText xml:space="preserve"> PAGEREF _Toc466453098 \h </w:instrText>
+              <w:instrText xml:space="preserve"> PAGEREF _Toc467661374 \h </w:instrText>
             </w:r>
             <w:r>
               <w:rPr>
@@ -1562,7 +1648,7 @@
                 <w:noProof/>
                 <w:webHidden/>
               </w:rPr>
-              <w:t>3</w:t>
+              <w:t>5</w:t>
             </w:r>
             <w:r>
               <w:rPr>
@@ -1586,7 +1672,7 @@
               <w:lang w:eastAsia="fr-FR"/>
             </w:rPr>
           </w:pPr>
-          <w:hyperlink w:anchor="_Toc466453099" w:history="1">
+          <w:hyperlink w:anchor="_Toc467661375" w:history="1">
             <w:r>
               <w:rPr>
                 <w:rStyle w:val="Lienhypertexte"/>
@@ -1630,7 +1716,7 @@
                 <w:noProof/>
                 <w:webHidden/>
               </w:rPr>
-              <w:instrText xml:space="preserve"> PAGEREF _Toc466453099 \h </w:instrText>
+              <w:instrText xml:space="preserve"> PAGEREF _Toc467661375 \h </w:instrText>
             </w:r>
             <w:r>
               <w:rPr>
@@ -1650,7 +1736,95 @@
                 <w:noProof/>
                 <w:webHidden/>
               </w:rPr>
-              <w:t>4</w:t>
+              <w:t>5</w:t>
+            </w:r>
+            <w:r>
+              <w:rPr>
+                <w:noProof/>
+                <w:webHidden/>
+              </w:rPr>
+              <w:fldChar w:fldCharType="end"/>
+            </w:r>
+          </w:hyperlink>
+        </w:p>
+        <w:p>
+          <w:pPr>
+            <w:pStyle w:val="TM3"/>
+            <w:tabs>
+              <w:tab w:val="left" w:pos="1320"/>
+              <w:tab w:val="right" w:leader="dot" w:pos="9062"/>
+            </w:tabs>
+            <w:rPr>
+              <w:rFonts w:eastAsiaTheme="minorEastAsia"/>
+              <w:noProof/>
+              <w:lang w:eastAsia="fr-FR"/>
+            </w:rPr>
+          </w:pPr>
+          <w:hyperlink w:anchor="_Toc467661376" w:history="1">
+            <w:r>
+              <w:rPr>
+                <w:rStyle w:val="Lienhypertexte"/>
+                <w:noProof/>
+                <w:lang w:val="en-US"/>
+              </w:rPr>
+              <w:t>3.3.3</w:t>
+            </w:r>
+            <w:r>
+              <w:rPr>
+                <w:rFonts w:eastAsiaTheme="minorEastAsia"/>
+                <w:noProof/>
+                <w:lang w:eastAsia="fr-FR"/>
+              </w:rPr>
+              <w:tab/>
+            </w:r>
+            <w:r>
+              <w:rPr>
+                <w:rStyle w:val="Lienhypertexte"/>
+                <w:noProof/>
+                <w:lang w:val="en-US"/>
+              </w:rPr>
+              <w:t>DTM microservice</w:t>
+            </w:r>
+            <w:r>
+              <w:rPr>
+                <w:noProof/>
+                <w:webHidden/>
+              </w:rPr>
+              <w:tab/>
+            </w:r>
+            <w:r>
+              <w:rPr>
+                <w:noProof/>
+                <w:webHidden/>
+              </w:rPr>
+              <w:fldChar w:fldCharType="begin"/>
+            </w:r>
+            <w:r>
+              <w:rPr>
+                <w:noProof/>
+                <w:webHidden/>
+              </w:rPr>
+              <w:instrText xml:space="preserve"> PAGEREF _Toc467661376 \h </w:instrText>
+            </w:r>
+            <w:r>
+              <w:rPr>
+                <w:noProof/>
+                <w:webHidden/>
+              </w:rPr>
+            </w:r>
+            <w:r>
+              <w:rPr>
+                <w:noProof/>
+                <w:webHidden/>
+              </w:rPr>
+              <w:fldChar w:fldCharType="separate"/>
+            </w:r>
+            <w:r>
+              <w:rPr>
+                <w:noProof/>
+                <w:webHidden/>
+              </w:rPr>
+              <w:t>5</w:t>
             </w:r>
             <w:r>
               <w:rPr>
@@ -1674,7 +1848,7 @@
               <w:lang w:eastAsia="fr-FR"/>
             </w:rPr>
           </w:pPr>
-          <w:hyperlink w:anchor="_Toc466453100" w:history="1">
+          <w:hyperlink w:anchor="_Toc467661377" w:history="1">
             <w:r>
               <w:rPr>
                 <w:rStyle w:val="Lienhypertexte"/>
@@ -1718,7 +1892,7 @@
                 <w:noProof/>
                 <w:webHidden/>
               </w:rPr>
-              <w:instrText xml:space="preserve"> PAGEREF _Toc466453100 \h </w:instrText>
+              <w:instrText xml:space="preserve"> PAGEREF _Toc467661377 \h </w:instrText>
             </w:r>
             <w:r>
               <w:rPr>
@@ -1738,7 +1912,7 @@
                 <w:noProof/>
                 <w:webHidden/>
               </w:rPr>
-              <w:t>4</w:t>
+              <w:t>6</w:t>
             </w:r>
             <w:r>
               <w:rPr>
@@ -1762,7 +1936,7 @@
               <w:lang w:eastAsia="fr-FR"/>
             </w:rPr>
           </w:pPr>
-          <w:hyperlink w:anchor="_Toc466453101" w:history="1">
+          <w:hyperlink w:anchor="_Toc467661378" w:history="1">
             <w:r>
               <w:rPr>
                 <w:rStyle w:val="Lienhypertexte"/>
@@ -1806,7 +1980,7 @@
                 <w:noProof/>
                 <w:webHidden/>
               </w:rPr>
-              <w:instrText xml:space="preserve"> PAGEREF _Toc466453101 \h </w:instrText>
+              <w:instrText xml:space="preserve"> PAGEREF _Toc467661378 \h </w:instrText>
             </w:r>
             <w:r>
               <w:rPr>
@@ -1826,7 +2000,7 @@
                 <w:noProof/>
                 <w:webHidden/>
               </w:rPr>
-              <w:t>4</w:t>
+              <w:t>6</w:t>
             </w:r>
             <w:r>
               <w:rPr>
@@ -1850,7 +2024,7 @@
               <w:lang w:eastAsia="fr-FR"/>
             </w:rPr>
           </w:pPr>
-          <w:hyperlink w:anchor="_Toc466453102" w:history="1">
+          <w:hyperlink w:anchor="_Toc467661379" w:history="1">
             <w:r>
               <w:rPr>
                 <w:rStyle w:val="Lienhypertexte"/>
@@ -1894,7 +2068,7 @@
                 <w:noProof/>
                 <w:webHidden/>
               </w:rPr>
-              <w:instrText xml:space="preserve"> PAGEREF _Toc466453102 \h </w:instrText>
+              <w:instrText xml:space="preserve"> PAGEREF _Toc467661379 \h </w:instrText>
             </w:r>
             <w:r>
               <w:rPr>
@@ -1914,7 +2088,95 @@
                 <w:noProof/>
                 <w:webHidden/>
               </w:rPr>
-              <w:t>5</w:t>
+              <w:t>6</w:t>
+            </w:r>
+            <w:r>
+              <w:rPr>
+                <w:noProof/>
+                <w:webHidden/>
+              </w:rPr>
+              <w:fldChar w:fldCharType="end"/>
+            </w:r>
+          </w:hyperlink>
+        </w:p>
+        <w:p>
+          <w:pPr>
+            <w:pStyle w:val="TM3"/>
+            <w:tabs>
+              <w:tab w:val="left" w:pos="1320"/>
+              <w:tab w:val="right" w:leader="dot" w:pos="9062"/>
+            </w:tabs>
+            <w:rPr>
+              <w:rFonts w:eastAsiaTheme="minorEastAsia"/>
+              <w:noProof/>
+              <w:lang w:eastAsia="fr-FR"/>
+            </w:rPr>
+          </w:pPr>
+          <w:hyperlink w:anchor="_Toc467661380" w:history="1">
+            <w:r>
+              <w:rPr>
+                <w:rStyle w:val="Lienhypertexte"/>
+                <w:noProof/>
+                <w:lang w:val="en-US"/>
+              </w:rPr>
+              <w:t>4.2.1</w:t>
+            </w:r>
+            <w:r>
+              <w:rPr>
+                <w:rFonts w:eastAsiaTheme="minorEastAsia"/>
+                <w:noProof/>
+                <w:lang w:eastAsia="fr-FR"/>
+              </w:rPr>
+              <w:tab/>
+            </w:r>
+            <w:r>
+              <w:rPr>
+                <w:rStyle w:val="Lienhypertexte"/>
+                <w:noProof/>
+                <w:lang w:val="en-US"/>
+              </w:rPr>
+              <w:t>Microservice with MySQL database</w:t>
+            </w:r>
+            <w:r>
+              <w:rPr>
+                <w:noProof/>
+                <w:webHidden/>
+              </w:rPr>
+              <w:tab/>
+            </w:r>
+            <w:r>
+              <w:rPr>
+                <w:noProof/>
+                <w:webHidden/>
+              </w:rPr>
+              <w:fldChar w:fldCharType="begin"/>
+            </w:r>
+            <w:r>
+              <w:rPr>
+                <w:noProof/>
+                <w:webHidden/>
+              </w:rPr>
+              <w:instrText xml:space="preserve"> PAGEREF _Toc467661380 \h </w:instrText>
+            </w:r>
+            <w:r>
+              <w:rPr>
+                <w:noProof/>
+                <w:webHidden/>
+              </w:rPr>
+            </w:r>
+            <w:r>
+              <w:rPr>
+                <w:noProof/>
+                <w:webHidden/>
+              </w:rPr>
+              <w:fldChar w:fldCharType="separate"/>
+            </w:r>
+            <w:r>
+              <w:rPr>
+                <w:noProof/>
+                <w:webHidden/>
+              </w:rPr>
+              <w:t>7</w:t>
             </w:r>
             <w:r>
               <w:rPr>
@@ -1938,7 +2200,7 @@
               <w:lang w:eastAsia="fr-FR"/>
             </w:rPr>
           </w:pPr>
-          <w:hyperlink w:anchor="_Toc466453103" w:history="1">
+          <w:hyperlink w:anchor="_Toc467661381" w:history="1">
             <w:r>
               <w:rPr>
                 <w:rStyle w:val="Lienhypertexte"/>
@@ -1982,7 +2244,7 @@
                 <w:noProof/>
                 <w:webHidden/>
               </w:rPr>
-              <w:instrText xml:space="preserve"> PAGEREF _Toc466453103 \h </w:instrText>
+              <w:instrText xml:space="preserve"> PAGEREF _Toc467661381 \h </w:instrText>
             </w:r>
             <w:r>
               <w:rPr>
@@ -2002,7 +2264,7 @@
                 <w:noProof/>
                 <w:webHidden/>
               </w:rPr>
-              <w:t>5</w:t>
+              <w:t>7</w:t>
             </w:r>
             <w:r>
               <w:rPr>
@@ -2034,6 +2296,8 @@
           <w:lang w:val="en-US"/>
         </w:rPr>
       </w:pPr>
+      <w:bookmarkStart w:id="0" w:name="_GoBack"/>
+      <w:bookmarkEnd w:id="0"/>
     </w:p>
     <w:p>
       <w:pPr>
@@ -2044,11 +2308,12 @@
         </w:rPr>
       </w:pPr>
       <w:bookmarkStart w:id="1" w:name="_Toc447099453"/>
-      <w:bookmarkStart w:id="2" w:name="_Toc466453082"/>
-      <w:r>
-        <w:rPr>
-          <w:lang w:val="en-US"/>
-        </w:rPr>
+      <w:bookmarkStart w:id="2" w:name="_Toc467661357"/>
+      <w:r>
+        <w:rPr>
+          <w:lang w:val="en-US"/>
+        </w:rPr>
+        <w:lastRenderedPageBreak/>
         <w:t xml:space="preserve">Project </w:t>
       </w:r>
       <w:bookmarkEnd w:id="1"/>
@@ -2068,7 +2333,7 @@
           <w:lang w:val="en-US"/>
         </w:rPr>
       </w:pPr>
-      <w:bookmarkStart w:id="3" w:name="_Toc466453083"/>
+      <w:bookmarkStart w:id="3" w:name="_Toc467661358"/>
       <w:r>
         <w:rPr>
           <w:lang w:val="en-US"/>
@@ -2198,14 +2463,7 @@
         <w:rPr>
           <w:lang w:val="en-US"/>
         </w:rPr>
-        <w:t xml:space="preserve"> neuroimaging data. It provides a user-friendly secure web access and offers an intuitive workflow to facilitate the collecting and retrieving of neuroimaging data </w:t>
-      </w:r>
-      <w:r>
-        <w:rPr>
-          <w:lang w:val="en-US"/>
-        </w:rPr>
-        <w:lastRenderedPageBreak/>
-        <w:t xml:space="preserve">from multiple sources and a wizard to make the completion of metadata easy. </w:t>
+        <w:t xml:space="preserve"> neuroimaging data. It provides a user-friendly secure web access and offers an intuitive workflow to facilitate the collecting and retrieving of neuroimaging data from multiple sources and a wizard to make the completion of metadata easy. </w:t>
       </w:r>
       <w:proofErr w:type="spellStart"/>
       <w:r>
@@ -2276,7 +2534,7 @@
           <w:lang w:val="en-US"/>
         </w:rPr>
       </w:pPr>
-      <w:bookmarkStart w:id="4" w:name="_Toc466453084"/>
+      <w:bookmarkStart w:id="4" w:name="_Toc467661359"/>
       <w:r>
         <w:rPr>
           <w:lang w:val="en-US"/>
@@ -2354,7 +2612,7 @@
           <w:lang w:val="en-US"/>
         </w:rPr>
       </w:pPr>
-      <w:bookmarkStart w:id="5" w:name="_Toc466453085"/>
+      <w:bookmarkStart w:id="5" w:name="_Toc467661360"/>
       <w:r>
         <w:rPr>
           <w:lang w:val="en-US"/>
@@ -2404,35 +2662,6 @@
     </w:p>
     <w:p>
       <w:pPr>
-        <w:pStyle w:val="Titre2"/>
-        <w:rPr>
-          <w:lang w:val="en-US"/>
-        </w:rPr>
-      </w:pPr>
-      <w:bookmarkStart w:id="6" w:name="_Toc466453086"/>
-      <w:r>
-        <w:rPr>
-          <w:lang w:val="en-US"/>
-        </w:rPr>
-        <w:t>Application users</w:t>
-      </w:r>
-      <w:bookmarkEnd w:id="6"/>
-    </w:p>
-    <w:p>
-      <w:pPr>
-        <w:rPr>
-          <w:lang w:val="en-US"/>
-        </w:rPr>
-      </w:pPr>
-      <w:r>
-        <w:rPr>
-          <w:lang w:val="en-US"/>
-        </w:rPr>
-        <w:t>Target population is:</w:t>
-      </w:r>
-    </w:p>
-    <w:p>
-      <w:pPr>
         <w:pStyle w:val="Paragraphedeliste"/>
         <w:numPr>
           <w:ilvl w:val="0"/>
@@ -2442,34 +2671,82 @@
           <w:lang w:val="en-US"/>
         </w:rPr>
       </w:pPr>
-      <w:proofErr w:type="spellStart"/>
-      <w:r>
-        <w:rPr>
-          <w:lang w:val="en-US"/>
-        </w:rPr>
-        <w:t>Shanoir</w:t>
-      </w:r>
-      <w:proofErr w:type="spellEnd"/>
-      <w:r>
-        <w:rPr>
-          <w:lang w:val="en-US"/>
-        </w:rPr>
-        <w:t xml:space="preserve"> administrators</w:t>
+      <w:r>
+        <w:rPr>
+          <w:lang w:val="en-US"/>
+        </w:rPr>
+        <w:t>Data Transfer Module (DTM)</w:t>
       </w:r>
     </w:p>
     <w:p>
       <w:pPr>
+        <w:pStyle w:val="Titre2"/>
+        <w:rPr>
+          <w:lang w:val="en-US"/>
+        </w:rPr>
+      </w:pPr>
+      <w:bookmarkStart w:id="6" w:name="_Toc467661361"/>
+      <w:r>
+        <w:rPr>
+          <w:lang w:val="en-US"/>
+        </w:rPr>
+        <w:t>Application users</w:t>
+      </w:r>
+      <w:bookmarkEnd w:id="6"/>
+    </w:p>
+    <w:p>
+      <w:pPr>
+        <w:rPr>
+          <w:lang w:val="en-US"/>
+        </w:rPr>
+      </w:pPr>
+      <w:r>
+        <w:rPr>
+          <w:lang w:val="en-US"/>
+        </w:rPr>
+        <w:t>Target population is:</w:t>
+      </w:r>
+    </w:p>
+    <w:p>
+      <w:pPr>
+        <w:pStyle w:val="Paragraphedeliste"/>
+        <w:numPr>
+          <w:ilvl w:val="0"/>
+          <w:numId w:val="8"/>
+        </w:numPr>
+        <w:rPr>
+          <w:lang w:val="en-US"/>
+        </w:rPr>
+      </w:pPr>
+      <w:proofErr w:type="spellStart"/>
+      <w:r>
+        <w:rPr>
+          <w:lang w:val="en-US"/>
+        </w:rPr>
+        <w:t>Shanoir</w:t>
+      </w:r>
+      <w:proofErr w:type="spellEnd"/>
+      <w:r>
+        <w:rPr>
+          <w:lang w:val="en-US"/>
+        </w:rPr>
+        <w:t xml:space="preserve"> administrators</w:t>
+      </w:r>
+    </w:p>
+    <w:p>
+      <w:pPr>
         <w:pStyle w:val="Titre1"/>
         <w:jc w:val="both"/>
         <w:rPr>
           <w:lang w:val="en-US"/>
         </w:rPr>
       </w:pPr>
-      <w:bookmarkStart w:id="7" w:name="_Toc466453087"/>
-      <w:r>
-        <w:rPr>
-          <w:lang w:val="en-US"/>
-        </w:rPr>
+      <w:bookmarkStart w:id="7" w:name="_Toc467661362"/>
+      <w:r>
+        <w:rPr>
+          <w:lang w:val="en-US"/>
+        </w:rPr>
+        <w:lastRenderedPageBreak/>
         <w:t>Functional architecture</w:t>
       </w:r>
       <w:bookmarkEnd w:id="7"/>
@@ -2482,7 +2759,7 @@
           <w:lang w:val="en-US"/>
         </w:rPr>
       </w:pPr>
-      <w:bookmarkStart w:id="8" w:name="_Toc466453088"/>
+      <w:bookmarkStart w:id="8" w:name="_Toc467661363"/>
       <w:r>
         <w:rPr>
           <w:lang w:val="en-US"/>
@@ -2513,9 +2790,9 @@
         </w:rPr>
         <w:drawing>
           <wp:inline distT="0" distB="0" distL="0" distR="0">
-            <wp:extent cx="5760720" cy="4918075"/>
-            <wp:effectExtent l="0" t="0" r="0" b="0"/>
-            <wp:docPr id="4" name="Image 4"/>
+            <wp:extent cx="5760720" cy="4678045"/>
+            <wp:effectExtent l="0" t="0" r="0" b="8255"/>
+            <wp:docPr id="2" name="Image 2"/>
             <wp:cNvGraphicFramePr>
               <a:graphicFrameLocks xmlns:a="http://schemas.openxmlformats.org/drawingml/2006/main" noChangeAspect="1"/>
             </wp:cNvGraphicFramePr>
@@ -2523,7 +2800,7 @@
               <a:graphicData uri="http://schemas.openxmlformats.org/drawingml/2006/picture">
                 <pic:pic xmlns:pic="http://schemas.openxmlformats.org/drawingml/2006/picture">
                   <pic:nvPicPr>
-                    <pic:cNvPr id="4" name="FunctionalArchitectureWithShanoir.png"/>
+                    <pic:cNvPr id="2" name="FunctionalArchitectureWithShanoir.png"/>
                     <pic:cNvPicPr/>
                   </pic:nvPicPr>
                   <pic:blipFill>
@@ -2541,7 +2818,7 @@
                   <pic:spPr>
                     <a:xfrm>
                       <a:off x="0" y="0"/>
-                      <a:ext cx="5760720" cy="4918075"/>
+                      <a:ext cx="5760720" cy="4678045"/>
                     </a:xfrm>
                     <a:prstGeom prst="rect">
                       <a:avLst/>
@@ -2562,12 +2839,11 @@
           <w:lang w:val="en-US"/>
         </w:rPr>
       </w:pPr>
-      <w:bookmarkStart w:id="9" w:name="_Toc466453089"/>
-      <w:r>
-        <w:rPr>
-          <w:lang w:val="en-US"/>
-        </w:rPr>
-        <w:lastRenderedPageBreak/>
+      <w:bookmarkStart w:id="9" w:name="_Toc467661364"/>
+      <w:r>
+        <w:rPr>
+          <w:lang w:val="en-US"/>
+        </w:rPr>
         <w:t>Flows description</w:t>
       </w:r>
       <w:bookmarkEnd w:id="9"/>
@@ -2628,11 +2904,12 @@
           <w:lang w:val="en-US"/>
         </w:rPr>
       </w:pPr>
-      <w:bookmarkStart w:id="10" w:name="_Toc466453090"/>
-      <w:r>
-        <w:rPr>
-          <w:lang w:val="en-US"/>
-        </w:rPr>
+      <w:bookmarkStart w:id="10" w:name="_Toc467661365"/>
+      <w:r>
+        <w:rPr>
+          <w:lang w:val="en-US"/>
+        </w:rPr>
+        <w:lastRenderedPageBreak/>
         <w:t xml:space="preserve">Functional architecture schema of </w:t>
       </w:r>
       <w:proofErr w:type="spellStart"/>
@@ -2664,9 +2941,9 @@
         </w:rPr>
         <w:drawing>
           <wp:inline distT="0" distB="0" distL="0" distR="0">
-            <wp:extent cx="4267200" cy="971550"/>
+            <wp:extent cx="4343400" cy="3124200"/>
             <wp:effectExtent l="0" t="0" r="0" b="0"/>
-            <wp:docPr id="3" name="Image 3"/>
+            <wp:docPr id="5" name="Image 5"/>
             <wp:cNvGraphicFramePr>
               <a:graphicFrameLocks xmlns:a="http://schemas.openxmlformats.org/drawingml/2006/main" noChangeAspect="1"/>
             </wp:cNvGraphicFramePr>
@@ -2674,7 +2951,7 @@
               <a:graphicData uri="http://schemas.openxmlformats.org/drawingml/2006/picture">
                 <pic:pic xmlns:pic="http://schemas.openxmlformats.org/drawingml/2006/picture">
                   <pic:nvPicPr>
-                    <pic:cNvPr id="3" name="FunctionalArchitecture.png"/>
+                    <pic:cNvPr id="5" name="FunctionalArchitecture.png"/>
                     <pic:cNvPicPr/>
                   </pic:nvPicPr>
                   <pic:blipFill>
@@ -2692,7 +2969,7 @@
                   <pic:spPr>
                     <a:xfrm>
                       <a:off x="0" y="0"/>
-                      <a:ext cx="4267200" cy="971550"/>
+                      <a:ext cx="4343400" cy="3124200"/>
                     </a:xfrm>
                     <a:prstGeom prst="rect">
                       <a:avLst/>
@@ -2712,7 +2989,7 @@
           <w:lang w:val="en-US"/>
         </w:rPr>
       </w:pPr>
-      <w:bookmarkStart w:id="11" w:name="_Toc466453091"/>
+      <w:bookmarkStart w:id="11" w:name="_Toc467661366"/>
       <w:r>
         <w:rPr>
           <w:lang w:val="en-US"/>
@@ -2751,163 +3028,156 @@
     </w:p>
     <w:p>
       <w:pPr>
-        <w:pStyle w:val="Titre1"/>
-        <w:jc w:val="both"/>
-        <w:rPr>
-          <w:lang w:val="en-US"/>
-        </w:rPr>
-      </w:pPr>
-      <w:bookmarkStart w:id="12" w:name="_Toc466453092"/>
-      <w:r>
-        <w:rPr>
-          <w:lang w:val="en-US"/>
-        </w:rPr>
-        <w:t>Software architecture</w:t>
+        <w:pStyle w:val="Titre3"/>
+        <w:rPr>
+          <w:lang w:val="en-US"/>
+        </w:rPr>
+      </w:pPr>
+      <w:bookmarkStart w:id="12" w:name="_Toc467661367"/>
+      <w:r>
+        <w:rPr>
+          <w:lang w:val="en-US"/>
+        </w:rPr>
+        <w:t>DTM</w:t>
       </w:r>
       <w:bookmarkEnd w:id="12"/>
     </w:p>
     <w:p>
       <w:pPr>
-        <w:pStyle w:val="Titre2"/>
         <w:jc w:val="both"/>
         <w:rPr>
           <w:lang w:val="en-US"/>
         </w:rPr>
       </w:pPr>
-      <w:bookmarkStart w:id="13" w:name="_Toc466453093"/>
-      <w:r>
-        <w:rPr>
-          <w:lang w:val="en-US"/>
-        </w:rPr>
-        <w:t>Software solution</w:t>
+      <w:r>
+        <w:rPr>
+          <w:lang w:val="en-US"/>
+        </w:rPr>
+        <w:t>Data transfer module (DTM)</w:t>
+      </w:r>
+      <w:r>
+        <w:rPr>
+          <w:lang w:val="en-US"/>
+        </w:rPr>
+        <w:t xml:space="preserve"> </w:t>
+      </w:r>
+      <w:proofErr w:type="spellStart"/>
+      <w:r>
+        <w:rPr>
+          <w:lang w:val="en-US"/>
+        </w:rPr>
+        <w:t>microservice</w:t>
+      </w:r>
+      <w:proofErr w:type="spellEnd"/>
+      <w:r>
+        <w:rPr>
+          <w:lang w:val="en-US"/>
+        </w:rPr>
+        <w:t xml:space="preserve"> goal is to </w:t>
+      </w:r>
+      <w:r>
+        <w:rPr>
+          <w:lang w:val="en-US"/>
+        </w:rPr>
+        <w:t xml:space="preserve">transfer data from VIP platform to </w:t>
+      </w:r>
+      <w:proofErr w:type="spellStart"/>
+      <w:r>
+        <w:rPr>
+          <w:lang w:val="en-US"/>
+        </w:rPr>
+        <w:t>Shanoir</w:t>
+      </w:r>
+      <w:proofErr w:type="spellEnd"/>
+      <w:r>
+        <w:rPr>
+          <w:lang w:val="en-US"/>
+        </w:rPr>
+        <w:t>.</w:t>
+      </w:r>
+    </w:p>
+    <w:p>
+      <w:pPr>
+        <w:jc w:val="both"/>
+        <w:rPr>
+          <w:lang w:val="en-US"/>
+        </w:rPr>
+      </w:pPr>
+      <w:r>
+        <w:rPr>
+          <w:lang w:val="en-US"/>
+        </w:rPr>
+        <w:t xml:space="preserve">VIP process pipelines based on </w:t>
+      </w:r>
+      <w:proofErr w:type="spellStart"/>
+      <w:r>
+        <w:rPr>
+          <w:lang w:val="en-US"/>
+        </w:rPr>
+        <w:t>Shanoir</w:t>
+      </w:r>
+      <w:proofErr w:type="spellEnd"/>
+      <w:r>
+        <w:rPr>
+          <w:lang w:val="en-US"/>
+        </w:rPr>
+        <w:t xml:space="preserve"> dataset and calculates scores. DTM gets results and scores of each pipeline, transfers them to </w:t>
+      </w:r>
+      <w:proofErr w:type="spellStart"/>
+      <w:r>
+        <w:rPr>
+          <w:lang w:val="en-US"/>
+        </w:rPr>
+        <w:t>Shanoir</w:t>
+      </w:r>
+      <w:proofErr w:type="spellEnd"/>
+      <w:r>
+        <w:rPr>
+          <w:lang w:val="en-US"/>
+        </w:rPr>
+        <w:t xml:space="preserve"> </w:t>
+      </w:r>
+      <w:proofErr w:type="spellStart"/>
+      <w:r>
+        <w:rPr>
+          <w:lang w:val="en-US"/>
+        </w:rPr>
+        <w:t>abd</w:t>
+      </w:r>
+      <w:proofErr w:type="spellEnd"/>
+      <w:r>
+        <w:rPr>
+          <w:lang w:val="en-US"/>
+        </w:rPr>
+        <w:t xml:space="preserve"> links them to entry dataset.</w:t>
+      </w:r>
+    </w:p>
+    <w:p>
+      <w:pPr>
+        <w:pStyle w:val="Titre1"/>
+        <w:jc w:val="both"/>
+        <w:rPr>
+          <w:lang w:val="en-US"/>
+        </w:rPr>
+      </w:pPr>
+      <w:bookmarkStart w:id="13" w:name="_Toc467661368"/>
+      <w:r>
+        <w:rPr>
+          <w:lang w:val="en-US"/>
+        </w:rPr>
+        <w:t>Software architecture</w:t>
       </w:r>
       <w:bookmarkEnd w:id="13"/>
     </w:p>
     <w:p>
       <w:pPr>
-        <w:jc w:val="both"/>
-        <w:rPr>
-          <w:lang w:val="en-US"/>
-        </w:rPr>
-      </w:pPr>
-      <w:proofErr w:type="spellStart"/>
-      <w:r>
-        <w:rPr>
-          <w:lang w:val="en-US"/>
-        </w:rPr>
-        <w:t>Shanoir</w:t>
-      </w:r>
-      <w:proofErr w:type="spellEnd"/>
-      <w:r>
-        <w:rPr>
-          <w:lang w:val="en-US"/>
-        </w:rPr>
-        <w:t xml:space="preserve"> NG is based on </w:t>
-      </w:r>
-      <w:proofErr w:type="spellStart"/>
-      <w:r>
-        <w:rPr>
-          <w:lang w:val="en-US"/>
-        </w:rPr>
-        <w:t>microservices</w:t>
-      </w:r>
-      <w:proofErr w:type="spellEnd"/>
-      <w:r>
-        <w:rPr>
-          <w:lang w:val="en-US"/>
-        </w:rPr>
-        <w:t xml:space="preserve">. One </w:t>
-      </w:r>
-      <w:proofErr w:type="spellStart"/>
-      <w:r>
-        <w:rPr>
-          <w:lang w:val="en-US"/>
-        </w:rPr>
-        <w:t>microservice</w:t>
-      </w:r>
-      <w:proofErr w:type="spellEnd"/>
-      <w:r>
-        <w:rPr>
-          <w:lang w:val="en-US"/>
-        </w:rPr>
-        <w:t xml:space="preserve"> corresponds to backend of one functionality.</w:t>
-      </w:r>
-    </w:p>
-    <w:p>
-      <w:pPr>
-        <w:jc w:val="both"/>
-        <w:rPr>
-          <w:lang w:val="en-US"/>
-        </w:rPr>
-      </w:pPr>
-      <w:r>
-        <w:rPr>
-          <w:lang w:val="en-US"/>
-        </w:rPr>
-        <w:t>Application front end is apart and pages for all functionalities are grouped on Nginx server.</w:t>
-      </w:r>
-    </w:p>
-    <w:p>
-      <w:pPr>
-        <w:jc w:val="both"/>
-        <w:rPr>
-          <w:lang w:val="en-US"/>
-        </w:rPr>
-      </w:pPr>
-      <w:r>
-        <w:rPr>
-          <w:lang w:val="en-US"/>
-        </w:rPr>
-        <w:t xml:space="preserve">Each </w:t>
-      </w:r>
-      <w:proofErr w:type="spellStart"/>
-      <w:r>
-        <w:rPr>
-          <w:lang w:val="en-US"/>
-        </w:rPr>
-        <w:t>m</w:t>
-      </w:r>
-      <w:r>
-        <w:rPr>
-          <w:lang w:val="en-US"/>
-        </w:rPr>
-        <w:t>icroservices</w:t>
-      </w:r>
-      <w:proofErr w:type="spellEnd"/>
-      <w:r>
-        <w:rPr>
-          <w:lang w:val="en-US"/>
-        </w:rPr>
-        <w:t xml:space="preserve"> and Nginx are </w:t>
-      </w:r>
-      <w:r>
-        <w:rPr>
-          <w:lang w:val="en-US"/>
-        </w:rPr>
-        <w:t>embedded</w:t>
-      </w:r>
-      <w:r>
-        <w:rPr>
-          <w:lang w:val="en-US"/>
-        </w:rPr>
-        <w:t xml:space="preserve"> in </w:t>
-      </w:r>
-      <w:r>
-        <w:rPr>
-          <w:lang w:val="en-US"/>
-        </w:rPr>
-        <w:t>a Docker.</w:t>
-      </w:r>
-    </w:p>
-    <w:p>
-      <w:pPr>
         <w:pStyle w:val="Titre2"/>
         <w:jc w:val="both"/>
         <w:rPr>
           <w:lang w:val="en-US"/>
         </w:rPr>
       </w:pPr>
-      <w:bookmarkStart w:id="14" w:name="_Toc466453094"/>
+      <w:bookmarkStart w:id="14" w:name="_Toc467661369"/>
       <w:r>
         <w:rPr>
           <w:lang w:val="en-US"/>
@@ -2918,19 +3188,152 @@
     </w:p>
     <w:p>
       <w:pPr>
+        <w:jc w:val="both"/>
+        <w:rPr>
+          <w:lang w:val="en-US"/>
+        </w:rPr>
+      </w:pPr>
+      <w:proofErr w:type="spellStart"/>
+      <w:r>
+        <w:rPr>
+          <w:lang w:val="en-US"/>
+        </w:rPr>
+        <w:t>Shanoir</w:t>
+      </w:r>
+      <w:proofErr w:type="spellEnd"/>
+      <w:r>
+        <w:rPr>
+          <w:lang w:val="en-US"/>
+        </w:rPr>
+        <w:t xml:space="preserve"> NG is based on </w:t>
+      </w:r>
+      <w:proofErr w:type="spellStart"/>
+      <w:r>
+        <w:rPr>
+          <w:lang w:val="en-US"/>
+        </w:rPr>
+        <w:t>microservices</w:t>
+      </w:r>
+      <w:proofErr w:type="spellEnd"/>
+      <w:r>
+        <w:rPr>
+          <w:lang w:val="en-US"/>
+        </w:rPr>
+        <w:t xml:space="preserve">. One </w:t>
+      </w:r>
+      <w:proofErr w:type="spellStart"/>
+      <w:r>
+        <w:rPr>
+          <w:lang w:val="en-US"/>
+        </w:rPr>
+        <w:t>microservice</w:t>
+      </w:r>
+      <w:proofErr w:type="spellEnd"/>
+      <w:r>
+        <w:rPr>
+          <w:lang w:val="en-US"/>
+        </w:rPr>
+        <w:t xml:space="preserve"> corresponds to backend of one functionality.</w:t>
+      </w:r>
+    </w:p>
+    <w:p>
+      <w:pPr>
+        <w:jc w:val="both"/>
+        <w:rPr>
+          <w:lang w:val="en-US"/>
+        </w:rPr>
+      </w:pPr>
+      <w:r>
+        <w:rPr>
+          <w:lang w:val="en-US"/>
+        </w:rPr>
+        <w:t>Application front end is apart and pages for all functionalities are grouped on Nginx server.</w:t>
+      </w:r>
+    </w:p>
+    <w:p>
+      <w:pPr>
+        <w:jc w:val="both"/>
+        <w:rPr>
+          <w:lang w:val="en-US"/>
+        </w:rPr>
+      </w:pPr>
+      <w:r>
+        <w:rPr>
+          <w:lang w:val="en-US"/>
+        </w:rPr>
+        <w:t xml:space="preserve">Each </w:t>
+      </w:r>
+      <w:proofErr w:type="spellStart"/>
+      <w:r>
+        <w:rPr>
+          <w:lang w:val="en-US"/>
+        </w:rPr>
+        <w:t>m</w:t>
+      </w:r>
+      <w:r>
+        <w:rPr>
+          <w:lang w:val="en-US"/>
+        </w:rPr>
+        <w:t>icroservices</w:t>
+      </w:r>
+      <w:proofErr w:type="spellEnd"/>
+      <w:r>
+        <w:rPr>
+          <w:lang w:val="en-US"/>
+        </w:rPr>
+        <w:t xml:space="preserve"> and Nginx are </w:t>
+      </w:r>
+      <w:r>
+        <w:rPr>
+          <w:lang w:val="en-US"/>
+        </w:rPr>
+        <w:t>embedded</w:t>
+      </w:r>
+      <w:r>
+        <w:rPr>
+          <w:lang w:val="en-US"/>
+        </w:rPr>
+        <w:t xml:space="preserve"> in </w:t>
+      </w:r>
+      <w:r>
+        <w:rPr>
+          <w:lang w:val="en-US"/>
+        </w:rPr>
+        <w:t>a Docker.</w:t>
+      </w:r>
+    </w:p>
+    <w:p>
+      <w:pPr>
+        <w:pStyle w:val="Titre2"/>
+        <w:jc w:val="both"/>
+        <w:rPr>
+          <w:lang w:val="en-US"/>
+        </w:rPr>
+      </w:pPr>
+      <w:bookmarkStart w:id="15" w:name="_Toc467661370"/>
+      <w:r>
+        <w:rPr>
+          <w:lang w:val="en-US"/>
+        </w:rPr>
+        <w:t>Software solution</w:t>
+      </w:r>
+      <w:bookmarkEnd w:id="15"/>
+    </w:p>
+    <w:p>
+      <w:pPr>
         <w:pStyle w:val="Titre3"/>
         <w:rPr>
           <w:lang w:val="en-US"/>
         </w:rPr>
       </w:pPr>
-      <w:bookmarkStart w:id="15" w:name="_Toc466453095"/>
+      <w:bookmarkStart w:id="16" w:name="_Toc467661371"/>
       <w:r>
         <w:rPr>
           <w:lang w:val="en-US"/>
         </w:rPr>
         <w:t>Frameworks and libraries</w:t>
       </w:r>
-      <w:bookmarkEnd w:id="15"/>
+      <w:bookmarkEnd w:id="16"/>
     </w:p>
     <w:p>
       <w:pPr>
@@ -3110,6 +3513,7 @@
               <w:rPr>
                 <w:lang w:val="en-US"/>
               </w:rPr>
+              <w:lastRenderedPageBreak/>
               <w:t>Angular 2</w:t>
             </w:r>
           </w:p>
@@ -3166,134 +3570,133 @@
           <w:lang w:val="en-US"/>
         </w:rPr>
       </w:pPr>
-      <w:bookmarkStart w:id="16" w:name="_Toc466453096"/>
+      <w:bookmarkStart w:id="17" w:name="_Toc467661372"/>
       <w:r>
         <w:rPr>
           <w:lang w:val="en-US"/>
         </w:rPr>
         <w:t>Docker</w:t>
-      </w:r>
-      <w:bookmarkEnd w:id="16"/>
-    </w:p>
-    <w:p>
-      <w:pPr>
-        <w:jc w:val="both"/>
-        <w:rPr>
-          <w:lang w:val="en-US"/>
-        </w:rPr>
-      </w:pPr>
-      <w:r>
-        <w:rPr>
-          <w:lang w:val="en-US"/>
-        </w:rPr>
-        <w:t>Docker is an open-source project that automates the deployment of Linux applications inside software containers.</w:t>
-      </w:r>
-    </w:p>
-    <w:p>
-      <w:pPr>
-        <w:jc w:val="both"/>
-        <w:rPr>
-          <w:lang w:val="en-US"/>
-        </w:rPr>
-      </w:pPr>
-      <w:r>
-        <w:rPr>
-          <w:lang w:val="en-US"/>
-        </w:rPr>
-        <w:t xml:space="preserve">Docker containers wrap up a piece of software in a complete filesystem that contains everything it needs to run: code, runtime, system tools, </w:t>
-      </w:r>
-      <w:proofErr w:type="gramStart"/>
-      <w:r>
-        <w:rPr>
-          <w:lang w:val="en-US"/>
-        </w:rPr>
-        <w:t>system</w:t>
-      </w:r>
-      <w:proofErr w:type="gramEnd"/>
-      <w:r>
-        <w:rPr>
-          <w:lang w:val="en-US"/>
-        </w:rPr>
-        <w:t xml:space="preserve"> libraries – anything you can install on a server. This guarantees that it will always run the same, regardless of the environment it is running in.</w:t>
-      </w:r>
-    </w:p>
-    <w:p>
-      <w:pPr>
-        <w:pStyle w:val="Titre2"/>
-        <w:jc w:val="both"/>
-        <w:rPr>
-          <w:lang w:val="en-US"/>
-        </w:rPr>
-      </w:pPr>
-      <w:bookmarkStart w:id="17" w:name="_Toc466453097"/>
-      <w:r>
-        <w:rPr>
-          <w:lang w:val="en-US"/>
-        </w:rPr>
-        <w:t>Components</w:t>
       </w:r>
       <w:bookmarkEnd w:id="17"/>
     </w:p>
     <w:p>
       <w:pPr>
-        <w:pStyle w:val="Titre3"/>
-        <w:rPr>
-          <w:lang w:val="en-US"/>
-        </w:rPr>
-      </w:pPr>
-      <w:bookmarkStart w:id="18" w:name="_Toc466453098"/>
-      <w:r>
-        <w:rPr>
-          <w:lang w:val="en-US"/>
-        </w:rPr>
-        <w:t>Front end</w:t>
+        <w:jc w:val="both"/>
+        <w:rPr>
+          <w:lang w:val="en-US"/>
+        </w:rPr>
+      </w:pPr>
+      <w:r>
+        <w:rPr>
+          <w:lang w:val="en-US"/>
+        </w:rPr>
+        <w:t>Docker is an open-source project that automates the deployment of Linux applications inside software containers.</w:t>
+      </w:r>
+    </w:p>
+    <w:p>
+      <w:pPr>
+        <w:jc w:val="both"/>
+        <w:rPr>
+          <w:lang w:val="en-US"/>
+        </w:rPr>
+      </w:pPr>
+      <w:r>
+        <w:rPr>
+          <w:lang w:val="en-US"/>
+        </w:rPr>
+        <w:t xml:space="preserve">Docker containers wrap up a piece of software in a complete filesystem that contains everything it needs to run: code, runtime, system tools, </w:t>
+      </w:r>
+      <w:proofErr w:type="gramStart"/>
+      <w:r>
+        <w:rPr>
+          <w:lang w:val="en-US"/>
+        </w:rPr>
+        <w:t>system</w:t>
+      </w:r>
+      <w:proofErr w:type="gramEnd"/>
+      <w:r>
+        <w:rPr>
+          <w:lang w:val="en-US"/>
+        </w:rPr>
+        <w:t xml:space="preserve"> libraries – anything you can install on a server. This guarantees that it will always run the same, regardless of the environment it is running in.</w:t>
+      </w:r>
+    </w:p>
+    <w:p>
+      <w:pPr>
+        <w:pStyle w:val="Titre2"/>
+        <w:jc w:val="both"/>
+        <w:rPr>
+          <w:lang w:val="en-US"/>
+        </w:rPr>
+      </w:pPr>
+      <w:bookmarkStart w:id="18" w:name="_Toc467661373"/>
+      <w:r>
+        <w:rPr>
+          <w:lang w:val="en-US"/>
+        </w:rPr>
+        <w:t>Components</w:t>
       </w:r>
       <w:bookmarkEnd w:id="18"/>
     </w:p>
     <w:p>
       <w:pPr>
-        <w:rPr>
-          <w:lang w:val="en-US"/>
-        </w:rPr>
-      </w:pPr>
-      <w:r>
-        <w:rPr>
-          <w:lang w:val="en-US"/>
-        </w:rPr>
-        <w:t>Front end is developed with Angular</w:t>
-      </w:r>
-      <w:r>
-        <w:rPr>
-          <w:lang w:val="en-US"/>
-        </w:rPr>
-        <w:t xml:space="preserve"> </w:t>
-      </w:r>
-      <w:r>
-        <w:rPr>
-          <w:lang w:val="en-US"/>
-        </w:rPr>
-        <w:t>2</w:t>
-      </w:r>
-      <w:r>
-        <w:rPr>
-          <w:lang w:val="en-US"/>
-        </w:rPr>
-        <w:t xml:space="preserve"> and is placed on Nginx server.</w:t>
-      </w:r>
+        <w:pStyle w:val="Titre3"/>
+        <w:rPr>
+          <w:lang w:val="en-US"/>
+        </w:rPr>
+      </w:pPr>
+      <w:bookmarkStart w:id="19" w:name="_Toc467661374"/>
+      <w:r>
+        <w:rPr>
+          <w:lang w:val="en-US"/>
+        </w:rPr>
+        <w:t>Front end</w:t>
+      </w:r>
+      <w:bookmarkEnd w:id="19"/>
     </w:p>
     <w:p>
       <w:pPr>
+        <w:rPr>
+          <w:lang w:val="en-US"/>
+        </w:rPr>
+      </w:pPr>
+      <w:r>
+        <w:rPr>
+          <w:lang w:val="en-US"/>
+        </w:rPr>
+        <w:t>Front end is developed with Angular</w:t>
+      </w:r>
+      <w:r>
+        <w:rPr>
+          <w:lang w:val="en-US"/>
+        </w:rPr>
+        <w:t xml:space="preserve"> </w:t>
+      </w:r>
+      <w:r>
+        <w:rPr>
+          <w:lang w:val="en-US"/>
+        </w:rPr>
+        <w:t>2</w:t>
+      </w:r>
+      <w:r>
+        <w:rPr>
+          <w:lang w:val="en-US"/>
+        </w:rPr>
+        <w:t xml:space="preserve"> and is placed on Nginx server.</w:t>
+      </w:r>
+    </w:p>
+    <w:p>
+      <w:pPr>
         <w:pStyle w:val="Titre3"/>
         <w:rPr>
           <w:lang w:val="en-US"/>
         </w:rPr>
       </w:pPr>
-      <w:bookmarkStart w:id="19" w:name="_Toc466453099"/>
-      <w:r>
-        <w:rPr>
-          <w:lang w:val="en-US"/>
-        </w:rPr>
-        <w:lastRenderedPageBreak/>
+      <w:bookmarkStart w:id="20" w:name="_Toc467661375"/>
+      <w:r>
+        <w:rPr>
+          <w:lang w:val="en-US"/>
+        </w:rPr>
         <w:t xml:space="preserve">User management </w:t>
       </w:r>
       <w:proofErr w:type="spellStart"/>
@@ -3303,7 +3706,7 @@
         </w:rPr>
         <w:t>microservice</w:t>
       </w:r>
-      <w:bookmarkEnd w:id="19"/>
+      <w:bookmarkEnd w:id="20"/>
       <w:proofErr w:type="spellEnd"/>
     </w:p>
     <w:p>
@@ -3390,20 +3793,145 @@
     </w:p>
     <w:p>
       <w:pPr>
+        <w:pStyle w:val="Titre3"/>
+        <w:rPr>
+          <w:lang w:val="en-US"/>
+        </w:rPr>
+      </w:pPr>
+      <w:bookmarkStart w:id="21" w:name="_Toc467661376"/>
+      <w:r>
+        <w:rPr>
+          <w:lang w:val="en-US"/>
+        </w:rPr>
+        <w:t>DTM</w:t>
+      </w:r>
+      <w:r>
+        <w:rPr>
+          <w:lang w:val="en-US"/>
+        </w:rPr>
+        <w:t xml:space="preserve"> </w:t>
+      </w:r>
+      <w:proofErr w:type="spellStart"/>
+      <w:r>
+        <w:rPr>
+          <w:lang w:val="en-US"/>
+        </w:rPr>
+        <w:t>microservice</w:t>
+      </w:r>
+      <w:bookmarkEnd w:id="21"/>
+      <w:proofErr w:type="spellEnd"/>
+    </w:p>
+    <w:p>
+      <w:pPr>
+        <w:rPr>
+          <w:lang w:val="en-US"/>
+        </w:rPr>
+      </w:pPr>
+      <w:r>
+        <w:rPr>
+          <w:noProof/>
+          <w:lang w:eastAsia="fr-FR"/>
+        </w:rPr>
+        <w:drawing>
+          <wp:inline distT="0" distB="0" distL="0" distR="0">
+            <wp:extent cx="4543425" cy="2381250"/>
+            <wp:effectExtent l="0" t="0" r="9525" b="0"/>
+            <wp:docPr id="9" name="Image 9"/>
+            <wp:cNvGraphicFramePr>
+              <a:graphicFrameLocks xmlns:a="http://schemas.openxmlformats.org/drawingml/2006/main" noChangeAspect="1"/>
+            </wp:cNvGraphicFramePr>
+            <a:graphic xmlns:a="http://schemas.openxmlformats.org/drawingml/2006/main">
+              <a:graphicData uri="http://schemas.openxmlformats.org/drawingml/2006/picture">
+                <pic:pic xmlns:pic="http://schemas.openxmlformats.org/drawingml/2006/picture">
+                  <pic:nvPicPr>
+                    <pic:cNvPr id="9" name="DTMMS.png"/>
+                    <pic:cNvPicPr/>
+                  </pic:nvPicPr>
+                  <pic:blipFill>
+                    <a:blip r:embed="rId9">
+                      <a:extLst>
+                        <a:ext uri="{28A0092B-C50C-407E-A947-70E740481C1C}">
+                          <a14:useLocalDpi xmlns:a14="http://schemas.microsoft.com/office/drawing/2010/main" val="0"/>
+                        </a:ext>
+                      </a:extLst>
+                    </a:blip>
+                    <a:stretch>
+                      <a:fillRect/>
+                    </a:stretch>
+                  </pic:blipFill>
+                  <pic:spPr>
+                    <a:xfrm>
+                      <a:off x="0" y="0"/>
+                      <a:ext cx="4543425" cy="2381250"/>
+                    </a:xfrm>
+                    <a:prstGeom prst="rect">
+                      <a:avLst/>
+                    </a:prstGeom>
+                  </pic:spPr>
+                </pic:pic>
+              </a:graphicData>
+            </a:graphic>
+          </wp:inline>
+        </w:drawing>
+      </w:r>
+    </w:p>
+    <w:p>
+      <w:pPr>
+        <w:jc w:val="both"/>
+        <w:rPr>
+          <w:lang w:val="en-US"/>
+        </w:rPr>
+      </w:pPr>
+      <w:r>
+        <w:rPr>
+          <w:lang w:val="en-US"/>
+        </w:rPr>
+        <w:t>DTM</w:t>
+      </w:r>
+      <w:r>
+        <w:rPr>
+          <w:lang w:val="en-US"/>
+        </w:rPr>
+        <w:t xml:space="preserve"> </w:t>
+      </w:r>
+      <w:proofErr w:type="spellStart"/>
+      <w:r>
+        <w:rPr>
+          <w:lang w:val="en-US"/>
+        </w:rPr>
+        <w:t>microservice</w:t>
+      </w:r>
+      <w:proofErr w:type="spellEnd"/>
+      <w:r>
+        <w:rPr>
+          <w:lang w:val="en-US"/>
+        </w:rPr>
+        <w:t xml:space="preserve"> is based on Spring Boot framework. </w:t>
+      </w:r>
+      <w:r>
+        <w:rPr>
+          <w:lang w:val="en-US"/>
+        </w:rPr>
+        <w:t>It uses documents in file system to process data.</w:t>
+      </w:r>
+    </w:p>
+    <w:p>
+      <w:pPr>
         <w:pStyle w:val="Titre1"/>
         <w:jc w:val="both"/>
         <w:rPr>
           <w:lang w:val="en-US"/>
         </w:rPr>
       </w:pPr>
-      <w:bookmarkStart w:id="20" w:name="_Toc466453100"/>
-      <w:r>
-        <w:rPr>
-          <w:lang w:val="en-US"/>
-        </w:rPr>
+      <w:bookmarkStart w:id="22" w:name="_Toc467661377"/>
+      <w:r>
+        <w:rPr>
+          <w:lang w:val="en-US"/>
+        </w:rPr>
+        <w:lastRenderedPageBreak/>
         <w:t>Technical architecture</w:t>
       </w:r>
-      <w:bookmarkEnd w:id="20"/>
+      <w:bookmarkEnd w:id="22"/>
     </w:p>
     <w:p>
       <w:pPr>
@@ -3412,14 +3940,14 @@
           <w:lang w:val="en-US"/>
         </w:rPr>
       </w:pPr>
-      <w:bookmarkStart w:id="21" w:name="_Toc466453101"/>
+      <w:bookmarkStart w:id="23" w:name="_Toc467661378"/>
       <w:r>
         <w:rPr>
           <w:lang w:val="en-US"/>
         </w:rPr>
         <w:t>Software components</w:t>
       </w:r>
-      <w:bookmarkEnd w:id="21"/>
+      <w:bookmarkEnd w:id="23"/>
     </w:p>
     <w:p>
       <w:pPr>
@@ -3598,7 +4126,7 @@
                     <pic:cNvPicPr/>
                   </pic:nvPicPr>
                   <pic:blipFill>
-                    <a:blip r:embed="rId9">
+                    <a:blip r:embed="rId10">
                       <a:extLst>
                         <a:ext uri="{28A0092B-C50C-407E-A947-70E740481C1C}">
                           <a14:useLocalDpi xmlns:a14="http://schemas.microsoft.com/office/drawing/2010/main" val="0"/>
@@ -4061,15 +4589,14 @@
           <w:lang w:val="en-US"/>
         </w:rPr>
       </w:pPr>
-      <w:bookmarkStart w:id="22" w:name="_Toc466453102"/>
-      <w:r>
-        <w:rPr>
-          <w:lang w:val="en-US"/>
-        </w:rPr>
-        <w:lastRenderedPageBreak/>
+      <w:bookmarkStart w:id="24" w:name="_Toc467661379"/>
+      <w:r>
+        <w:rPr>
+          <w:lang w:val="en-US"/>
+        </w:rPr>
         <w:t>Interactions between components and external systems</w:t>
       </w:r>
-      <w:bookmarkEnd w:id="22"/>
+      <w:bookmarkEnd w:id="24"/>
     </w:p>
     <w:p>
       <w:pPr>
@@ -4084,9 +4611,9 @@
         </w:rPr>
         <w:drawing>
           <wp:inline distT="0" distB="0" distL="0" distR="0">
-            <wp:extent cx="5760720" cy="2446655"/>
-            <wp:effectExtent l="0" t="0" r="0" b="0"/>
-            <wp:docPr id="1" name="Image 1"/>
+            <wp:extent cx="5760720" cy="3235960"/>
+            <wp:effectExtent l="0" t="0" r="0" b="2540"/>
+            <wp:docPr id="10" name="Image 10"/>
             <wp:cNvGraphicFramePr>
               <a:graphicFrameLocks xmlns:a="http://schemas.openxmlformats.org/drawingml/2006/main" noChangeAspect="1"/>
             </wp:cNvGraphicFramePr>
@@ -4094,11 +4621,11 @@
               <a:graphicData uri="http://schemas.openxmlformats.org/drawingml/2006/picture">
                 <pic:pic xmlns:pic="http://schemas.openxmlformats.org/drawingml/2006/picture">
                   <pic:nvPicPr>
-                    <pic:cNvPr id="1" name="ComponentDiagram.png"/>
+                    <pic:cNvPr id="10" name="ComponentDiagram.png"/>
                     <pic:cNvPicPr/>
                   </pic:nvPicPr>
                   <pic:blipFill>
-                    <a:blip r:embed="rId10">
+                    <a:blip r:embed="rId11">
                       <a:extLst>
                         <a:ext uri="{28A0092B-C50C-407E-A947-70E740481C1C}">
                           <a14:useLocalDpi xmlns:a14="http://schemas.microsoft.com/office/drawing/2010/main" val="0"/>
@@ -4112,7 +4639,7 @@
                   <pic:spPr>
                     <a:xfrm>
                       <a:off x="0" y="0"/>
-                      <a:ext cx="5760720" cy="2446655"/>
+                      <a:ext cx="5760720" cy="3235960"/>
                     </a:xfrm>
                     <a:prstGeom prst="rect">
                       <a:avLst/>
@@ -4161,6 +4688,7 @@
                 <w:b/>
                 <w:lang w:val="en-US"/>
               </w:rPr>
+              <w:lastRenderedPageBreak/>
               <w:t>C</w:t>
             </w:r>
             <w:r>
@@ -4279,7 +4807,21 @@
               <w:rPr>
                 <w:lang w:val="en-US"/>
               </w:rPr>
-              <w:t>P</w:t>
+              <w:t xml:space="preserve">IP address of </w:t>
+            </w:r>
+            <w:proofErr w:type="spellStart"/>
+            <w:r>
+              <w:rPr>
+                <w:lang w:val="en-US"/>
+              </w:rPr>
+              <w:t>microservice</w:t>
+            </w:r>
+            <w:proofErr w:type="spellEnd"/>
+            <w:r>
+              <w:rPr>
+                <w:lang w:val="en-US"/>
+              </w:rPr>
+              <w:t xml:space="preserve"> and p</w:t>
             </w:r>
             <w:r>
               <w:rPr>
@@ -4287,6 +4829,20 @@
               </w:rPr>
               <w:t xml:space="preserve">ort of </w:t>
             </w:r>
+            <w:proofErr w:type="spellStart"/>
+            <w:r>
+              <w:rPr>
+                <w:lang w:val="en-US"/>
+              </w:rPr>
+              <w:t>microservice</w:t>
+            </w:r>
+            <w:proofErr w:type="spellEnd"/>
+            <w:r>
+              <w:rPr>
+                <w:lang w:val="en-US"/>
+              </w:rPr>
+              <w:t xml:space="preserve">  </w:t>
+            </w:r>
             <w:r>
               <w:rPr>
                 <w:lang w:val="en-US"/>
@@ -4299,20 +4855,6 @@
               </w:rPr>
               <w:t xml:space="preserve"> server</w:t>
             </w:r>
-            <w:r>
-              <w:rPr>
-                <w:lang w:val="en-US"/>
-              </w:rPr>
-              <w:t xml:space="preserve"> of user management </w:t>
-            </w:r>
-            <w:proofErr w:type="spellStart"/>
-            <w:r>
-              <w:rPr>
-                <w:lang w:val="en-US"/>
-              </w:rPr>
-              <w:t>microservice</w:t>
-            </w:r>
-            <w:proofErr w:type="spellEnd"/>
           </w:p>
           <w:p>
             <w:pPr>
@@ -4378,6 +4920,19 @@
               <w:rPr>
                 <w:lang w:val="en-US"/>
               </w:rPr>
+              <w:t>IP address xxx</w:t>
+            </w:r>
+          </w:p>
+          <w:p>
+            <w:pPr>
+              <w:rPr>
+                <w:lang w:val="en-US"/>
+              </w:rPr>
+            </w:pPr>
+            <w:r>
+              <w:rPr>
+                <w:lang w:val="en-US"/>
+              </w:rPr>
               <w:t>P</w:t>
             </w:r>
             <w:r>
@@ -4390,27 +4945,22 @@
               <w:rPr>
                 <w:lang w:val="en-US"/>
               </w:rPr>
-              <w:t xml:space="preserve"> xxx</w:t>
-            </w:r>
+              <w:t xml:space="preserve"> </w:t>
+            </w:r>
+            <w:proofErr w:type="spellStart"/>
+            <w:r>
+              <w:rPr>
+                <w:lang w:val="en-US"/>
+              </w:rPr>
+              <w:t>yyy</w:t>
+            </w:r>
+            <w:proofErr w:type="spellEnd"/>
           </w:p>
         </w:tc>
         <w:tc>
           <w:tcPr>
             <w:tcW w:w="3021" w:type="dxa"/>
           </w:tcPr>
-          <w:p>
-            <w:pPr>
-              <w:rPr>
-                <w:lang w:val="en-US"/>
-              </w:rPr>
-            </w:pPr>
-            <w:r>
-              <w:rPr>
-                <w:lang w:val="en-US"/>
-              </w:rPr>
-              <w:t>MySQL database connector</w:t>
-            </w:r>
-          </w:p>
           <w:p>
             <w:pPr>
               <w:rPr>
@@ -4445,12 +4995,14 @@
                 <w:lang w:val="en-US"/>
               </w:rPr>
             </w:pPr>
-            <w:r>
-              <w:rPr>
-                <w:lang w:val="en-US"/>
-              </w:rPr>
-              <w:t>MySQL</w:t>
-            </w:r>
+            <w:proofErr w:type="spellStart"/>
+            <w:r>
+              <w:rPr>
+                <w:lang w:val="en-US"/>
+              </w:rPr>
+              <w:t>Shanoir</w:t>
+            </w:r>
+            <w:proofErr w:type="spellEnd"/>
           </w:p>
         </w:tc>
         <w:tc>
@@ -4467,7 +5019,7 @@
               <w:rPr>
                 <w:lang w:val="en-US"/>
               </w:rPr>
-              <w:t>MySQL database connector</w:t>
+              <w:t>Port of Tomcat server</w:t>
             </w:r>
           </w:p>
         </w:tc>
@@ -4484,22 +5036,351 @@
           </w:p>
         </w:tc>
       </w:tr>
+      <w:tr>
+        <w:tc>
+          <w:tcPr>
+            <w:tcW w:w="1980" w:type="dxa"/>
+          </w:tcPr>
+          <w:p>
+            <w:pPr>
+              <w:rPr>
+                <w:lang w:val="en-US"/>
+              </w:rPr>
+            </w:pPr>
+            <w:proofErr w:type="spellStart"/>
+            <w:r>
+              <w:rPr>
+                <w:lang w:val="en-US"/>
+              </w:rPr>
+              <w:t>RabbitMQ</w:t>
+            </w:r>
+            <w:proofErr w:type="spellEnd"/>
+          </w:p>
+        </w:tc>
+        <w:tc>
+          <w:tcPr>
+            <w:tcW w:w="4061" w:type="dxa"/>
+          </w:tcPr>
+          <w:p>
+            <w:pPr>
+              <w:rPr>
+                <w:lang w:val="en-US"/>
+              </w:rPr>
+            </w:pPr>
+            <w:proofErr w:type="spellStart"/>
+            <w:r>
+              <w:rPr>
+                <w:lang w:val="en-US"/>
+              </w:rPr>
+              <w:t>RabbitMQ</w:t>
+            </w:r>
+            <w:proofErr w:type="spellEnd"/>
+            <w:r>
+              <w:rPr>
+                <w:lang w:val="en-US"/>
+              </w:rPr>
+              <w:t xml:space="preserve"> port</w:t>
+            </w:r>
+          </w:p>
+        </w:tc>
+        <w:tc>
+          <w:tcPr>
+            <w:tcW w:w="3021" w:type="dxa"/>
+          </w:tcPr>
+          <w:p>
+            <w:pPr>
+              <w:rPr>
+                <w:lang w:val="en-US"/>
+              </w:rPr>
+            </w:pPr>
+          </w:p>
+        </w:tc>
+      </w:tr>
     </w:tbl>
     <w:p>
       <w:pPr>
+        <w:pStyle w:val="Titre3"/>
+        <w:rPr>
+          <w:lang w:val="en-US"/>
+        </w:rPr>
+      </w:pPr>
+      <w:bookmarkStart w:id="25" w:name="_Toc467661380"/>
+      <w:proofErr w:type="spellStart"/>
+      <w:r>
+        <w:rPr>
+          <w:lang w:val="en-US"/>
+        </w:rPr>
+        <w:t>Microservice</w:t>
+      </w:r>
+      <w:proofErr w:type="spellEnd"/>
+      <w:r>
+        <w:rPr>
+          <w:lang w:val="en-US"/>
+        </w:rPr>
+        <w:t xml:space="preserve"> with MySQL database</w:t>
+      </w:r>
+      <w:bookmarkEnd w:id="25"/>
+    </w:p>
+    <w:p>
+      <w:pPr>
+        <w:rPr>
+          <w:lang w:val="en-US"/>
+        </w:rPr>
+      </w:pPr>
+      <w:r>
+        <w:rPr>
+          <w:noProof/>
+          <w:lang w:eastAsia="fr-FR"/>
+        </w:rPr>
+        <w:drawing>
+          <wp:inline distT="0" distB="0" distL="0" distR="0">
+            <wp:extent cx="4639322" cy="2124371"/>
+            <wp:effectExtent l="0" t="0" r="0" b="0"/>
+            <wp:docPr id="11" name="Image 11"/>
+            <wp:cNvGraphicFramePr>
+              <a:graphicFrameLocks xmlns:a="http://schemas.openxmlformats.org/drawingml/2006/main" noChangeAspect="1"/>
+            </wp:cNvGraphicFramePr>
+            <a:graphic xmlns:a="http://schemas.openxmlformats.org/drawingml/2006/main">
+              <a:graphicData uri="http://schemas.openxmlformats.org/drawingml/2006/picture">
+                <pic:pic xmlns:pic="http://schemas.openxmlformats.org/drawingml/2006/picture">
+                  <pic:nvPicPr>
+                    <pic:cNvPr id="11" name="ComponentDiagram_MSwithMysql.png"/>
+                    <pic:cNvPicPr/>
+                  </pic:nvPicPr>
+                  <pic:blipFill>
+                    <a:blip r:embed="rId12">
+                      <a:extLst>
+                        <a:ext uri="{28A0092B-C50C-407E-A947-70E740481C1C}">
+                          <a14:useLocalDpi xmlns:a14="http://schemas.microsoft.com/office/drawing/2010/main" val="0"/>
+                        </a:ext>
+                      </a:extLst>
+                    </a:blip>
+                    <a:stretch>
+                      <a:fillRect/>
+                    </a:stretch>
+                  </pic:blipFill>
+                  <pic:spPr>
+                    <a:xfrm>
+                      <a:off x="0" y="0"/>
+                      <a:ext cx="4639322" cy="2124371"/>
+                    </a:xfrm>
+                    <a:prstGeom prst="rect">
+                      <a:avLst/>
+                    </a:prstGeom>
+                  </pic:spPr>
+                </pic:pic>
+              </a:graphicData>
+            </a:graphic>
+          </wp:inline>
+        </w:drawing>
+      </w:r>
+    </w:p>
+    <w:tbl>
+      <w:tblPr>
+        <w:tblStyle w:val="Grilledutableau"/>
+        <w:tblW w:w="0" w:type="auto"/>
+        <w:tblLook w:val="04A0" w:firstRow="1" w:lastRow="0" w:firstColumn="1" w:lastColumn="0" w:noHBand="0" w:noVBand="1"/>
+      </w:tblPr>
+      <w:tblGrid>
+        <w:gridCol w:w="1980"/>
+        <w:gridCol w:w="4061"/>
+        <w:gridCol w:w="3021"/>
+      </w:tblGrid>
+      <w:tr>
+        <w:tc>
+          <w:tcPr>
+            <w:tcW w:w="1980" w:type="dxa"/>
+          </w:tcPr>
+          <w:p>
+            <w:pPr>
+              <w:jc w:val="center"/>
+              <w:rPr>
+                <w:b/>
+                <w:lang w:val="en-US"/>
+              </w:rPr>
+            </w:pPr>
+            <w:r>
+              <w:rPr>
+                <w:b/>
+                <w:lang w:val="en-US"/>
+              </w:rPr>
+              <w:t>C</w:t>
+            </w:r>
+            <w:r>
+              <w:rPr>
+                <w:b/>
+                <w:lang w:val="en-US"/>
+              </w:rPr>
+              <w:t>omponent</w:t>
+            </w:r>
+            <w:r>
+              <w:rPr>
+                <w:b/>
+                <w:lang w:val="en-US"/>
+              </w:rPr>
+              <w:t>s</w:t>
+            </w:r>
+          </w:p>
+        </w:tc>
+        <w:tc>
+          <w:tcPr>
+            <w:tcW w:w="4061" w:type="dxa"/>
+          </w:tcPr>
+          <w:p>
+            <w:pPr>
+              <w:jc w:val="center"/>
+              <w:rPr>
+                <w:b/>
+                <w:lang w:val="en-US"/>
+              </w:rPr>
+            </w:pPr>
+            <w:r>
+              <w:rPr>
+                <w:b/>
+                <w:lang w:val="en-US"/>
+              </w:rPr>
+              <w:t>Exposed interfaces</w:t>
+            </w:r>
+          </w:p>
+        </w:tc>
+        <w:tc>
+          <w:tcPr>
+            <w:tcW w:w="3021" w:type="dxa"/>
+          </w:tcPr>
+          <w:p>
+            <w:pPr>
+              <w:jc w:val="center"/>
+              <w:rPr>
+                <w:b/>
+                <w:lang w:val="en-US"/>
+              </w:rPr>
+            </w:pPr>
+            <w:r>
+              <w:rPr>
+                <w:b/>
+                <w:lang w:val="en-US"/>
+              </w:rPr>
+              <w:t>Used interfaces</w:t>
+            </w:r>
+          </w:p>
+        </w:tc>
+      </w:tr>
+      <w:tr>
+        <w:tc>
+          <w:tcPr>
+            <w:tcW w:w="1980" w:type="dxa"/>
+          </w:tcPr>
+          <w:p>
+            <w:pPr>
+              <w:rPr>
+                <w:lang w:val="en-US"/>
+              </w:rPr>
+            </w:pPr>
+            <w:r>
+              <w:rPr>
+                <w:lang w:val="en-US"/>
+              </w:rPr>
+              <w:t>Jetty</w:t>
+            </w:r>
+          </w:p>
+        </w:tc>
+        <w:tc>
+          <w:tcPr>
+            <w:tcW w:w="4061" w:type="dxa"/>
+          </w:tcPr>
+          <w:p>
+            <w:pPr>
+              <w:rPr>
+                <w:lang w:val="en-US"/>
+              </w:rPr>
+            </w:pPr>
+          </w:p>
+        </w:tc>
+        <w:tc>
+          <w:tcPr>
+            <w:tcW w:w="3021" w:type="dxa"/>
+          </w:tcPr>
+          <w:p>
+            <w:pPr>
+              <w:rPr>
+                <w:lang w:val="en-US"/>
+              </w:rPr>
+            </w:pPr>
+            <w:r>
+              <w:rPr>
+                <w:lang w:val="en-US"/>
+              </w:rPr>
+              <w:t>MySQL database connector</w:t>
+            </w:r>
+          </w:p>
+        </w:tc>
+      </w:tr>
+      <w:tr>
+        <w:tc>
+          <w:tcPr>
+            <w:tcW w:w="1980" w:type="dxa"/>
+          </w:tcPr>
+          <w:p>
+            <w:pPr>
+              <w:rPr>
+                <w:lang w:val="en-US"/>
+              </w:rPr>
+            </w:pPr>
+            <w:r>
+              <w:rPr>
+                <w:lang w:val="en-US"/>
+              </w:rPr>
+              <w:t>MySQL</w:t>
+            </w:r>
+          </w:p>
+        </w:tc>
+        <w:tc>
+          <w:tcPr>
+            <w:tcW w:w="4061" w:type="dxa"/>
+          </w:tcPr>
+          <w:p>
+            <w:pPr>
+              <w:rPr>
+                <w:lang w:val="en-US"/>
+              </w:rPr>
+            </w:pPr>
+            <w:r>
+              <w:rPr>
+                <w:lang w:val="en-US"/>
+              </w:rPr>
+              <w:t>MySQL database connector</w:t>
+            </w:r>
+          </w:p>
+        </w:tc>
+        <w:tc>
+          <w:tcPr>
+            <w:tcW w:w="3021" w:type="dxa"/>
+          </w:tcPr>
+          <w:p>
+            <w:pPr>
+              <w:rPr>
+                <w:lang w:val="en-US"/>
+              </w:rPr>
+            </w:pPr>
+          </w:p>
+        </w:tc>
+      </w:tr>
+    </w:tbl>
+    <w:p>
+      <w:pPr>
         <w:pStyle w:val="Titre2"/>
         <w:rPr>
           <w:lang w:val="en-US"/>
         </w:rPr>
       </w:pPr>
-      <w:bookmarkStart w:id="23" w:name="_Toc466453103"/>
+      <w:bookmarkStart w:id="26" w:name="_Toc467661381"/>
       <w:r>
         <w:rPr>
           <w:lang w:val="en-US"/>
         </w:rPr>
         <w:t>Deployment</w:t>
       </w:r>
-      <w:bookmarkEnd w:id="23"/>
+      <w:bookmarkEnd w:id="26"/>
     </w:p>
     <w:p>
       <w:pPr>
@@ -6612,7 +7493,7 @@
 </file>
 
 <file path=customXml/itemProps1.xml><?xml version="1.0" encoding="utf-8"?>
-<ds:datastoreItem xmlns:ds="http://schemas.openxmlformats.org/officeDocument/2006/customXml" ds:itemID="{D2DFFA61-5DFE-4DAC-8F4B-3CFC8B5FC0A7}">
+<ds:datastoreItem xmlns:ds="http://schemas.openxmlformats.org/officeDocument/2006/customXml" ds:itemID="{7E51D5FB-8E2D-402A-9CDC-3CF3804B39C0}">
   <ds:schemaRefs>
     <ds:schemaRef ds:uri="http://schemas.openxmlformats.org/officeDocument/2006/bibliography"/>
   </ds:schemaRefs>

</xml_diff>

<commit_message>
Architecture: Software design description doc updated
</commit_message>
<xml_diff>
--- a/docs/Shanoir-NG_SoftwareDesignDescription.docx
+++ b/docs/Shanoir-NG_SoftwareDesignDescription.docx
@@ -66,6 +66,8 @@
             <w:t>Table des matières</w:t>
           </w:r>
         </w:p>
+        <w:bookmarkStart w:id="0" w:name="_GoBack"/>
+        <w:bookmarkEnd w:id="0"/>
         <w:p>
           <w:pPr>
             <w:pStyle w:val="TM1"/>
@@ -88,7 +90,7 @@
           <w:r>
             <w:fldChar w:fldCharType="separate"/>
           </w:r>
-          <w:hyperlink w:anchor="_Toc467661357" w:history="1">
+          <w:hyperlink w:anchor="_Toc473626594" w:history="1">
             <w:r>
               <w:rPr>
                 <w:rStyle w:val="Lienhypertexte"/>
@@ -132,7 +134,7 @@
                 <w:noProof/>
                 <w:webHidden/>
               </w:rPr>
-              <w:instrText xml:space="preserve"> PAGEREF _Toc467661357 \h </w:instrText>
+              <w:instrText xml:space="preserve"> PAGEREF _Toc473626594 \h </w:instrText>
             </w:r>
             <w:r>
               <w:rPr>
@@ -176,7 +178,7 @@
               <w:lang w:eastAsia="fr-FR"/>
             </w:rPr>
           </w:pPr>
-          <w:hyperlink w:anchor="_Toc467661358" w:history="1">
+          <w:hyperlink w:anchor="_Toc473626595" w:history="1">
             <w:r>
               <w:rPr>
                 <w:rStyle w:val="Lienhypertexte"/>
@@ -220,7 +222,7 @@
                 <w:noProof/>
                 <w:webHidden/>
               </w:rPr>
-              <w:instrText xml:space="preserve"> PAGEREF _Toc467661358 \h </w:instrText>
+              <w:instrText xml:space="preserve"> PAGEREF _Toc473626595 \h </w:instrText>
             </w:r>
             <w:r>
               <w:rPr>
@@ -264,7 +266,7 @@
               <w:lang w:eastAsia="fr-FR"/>
             </w:rPr>
           </w:pPr>
-          <w:hyperlink w:anchor="_Toc467661359" w:history="1">
+          <w:hyperlink w:anchor="_Toc473626596" w:history="1">
             <w:r>
               <w:rPr>
                 <w:rStyle w:val="Lienhypertexte"/>
@@ -308,7 +310,7 @@
                 <w:noProof/>
                 <w:webHidden/>
               </w:rPr>
-              <w:instrText xml:space="preserve"> PAGEREF _Toc467661359 \h </w:instrText>
+              <w:instrText xml:space="preserve"> PAGEREF _Toc473626596 \h </w:instrText>
             </w:r>
             <w:r>
               <w:rPr>
@@ -352,7 +354,7 @@
               <w:lang w:eastAsia="fr-FR"/>
             </w:rPr>
           </w:pPr>
-          <w:hyperlink w:anchor="_Toc467661360" w:history="1">
+          <w:hyperlink w:anchor="_Toc473626597" w:history="1">
             <w:r>
               <w:rPr>
                 <w:rStyle w:val="Lienhypertexte"/>
@@ -396,7 +398,7 @@
                 <w:noProof/>
                 <w:webHidden/>
               </w:rPr>
-              <w:instrText xml:space="preserve"> PAGEREF _Toc467661360 \h </w:instrText>
+              <w:instrText xml:space="preserve"> PAGEREF _Toc473626597 \h </w:instrText>
             </w:r>
             <w:r>
               <w:rPr>
@@ -440,7 +442,7 @@
               <w:lang w:eastAsia="fr-FR"/>
             </w:rPr>
           </w:pPr>
-          <w:hyperlink w:anchor="_Toc467661361" w:history="1">
+          <w:hyperlink w:anchor="_Toc473626598" w:history="1">
             <w:r>
               <w:rPr>
                 <w:rStyle w:val="Lienhypertexte"/>
@@ -484,7 +486,7 @@
                 <w:noProof/>
                 <w:webHidden/>
               </w:rPr>
-              <w:instrText xml:space="preserve"> PAGEREF _Toc467661361 \h </w:instrText>
+              <w:instrText xml:space="preserve"> PAGEREF _Toc473626598 \h </w:instrText>
             </w:r>
             <w:r>
               <w:rPr>
@@ -504,7 +506,7 @@
                 <w:noProof/>
                 <w:webHidden/>
               </w:rPr>
-              <w:t>2</w:t>
+              <w:t>3</w:t>
             </w:r>
             <w:r>
               <w:rPr>
@@ -528,7 +530,7 @@
               <w:lang w:eastAsia="fr-FR"/>
             </w:rPr>
           </w:pPr>
-          <w:hyperlink w:anchor="_Toc467661362" w:history="1">
+          <w:hyperlink w:anchor="_Toc473626599" w:history="1">
             <w:r>
               <w:rPr>
                 <w:rStyle w:val="Lienhypertexte"/>
@@ -572,7 +574,7 @@
                 <w:noProof/>
                 <w:webHidden/>
               </w:rPr>
-              <w:instrText xml:space="preserve"> PAGEREF _Toc467661362 \h </w:instrText>
+              <w:instrText xml:space="preserve"> PAGEREF _Toc473626599 \h </w:instrText>
             </w:r>
             <w:r>
               <w:rPr>
@@ -616,7 +618,7 @@
               <w:lang w:eastAsia="fr-FR"/>
             </w:rPr>
           </w:pPr>
-          <w:hyperlink w:anchor="_Toc467661363" w:history="1">
+          <w:hyperlink w:anchor="_Toc473626600" w:history="1">
             <w:r>
               <w:rPr>
                 <w:rStyle w:val="Lienhypertexte"/>
@@ -660,7 +662,7 @@
                 <w:noProof/>
                 <w:webHidden/>
               </w:rPr>
-              <w:instrText xml:space="preserve"> PAGEREF _Toc467661363 \h </w:instrText>
+              <w:instrText xml:space="preserve"> PAGEREF _Toc473626600 \h </w:instrText>
             </w:r>
             <w:r>
               <w:rPr>
@@ -704,7 +706,7 @@
               <w:lang w:eastAsia="fr-FR"/>
             </w:rPr>
           </w:pPr>
-          <w:hyperlink w:anchor="_Toc467661364" w:history="1">
+          <w:hyperlink w:anchor="_Toc473626601" w:history="1">
             <w:r>
               <w:rPr>
                 <w:rStyle w:val="Lienhypertexte"/>
@@ -748,7 +750,7 @@
                 <w:noProof/>
                 <w:webHidden/>
               </w:rPr>
-              <w:instrText xml:space="preserve"> PAGEREF _Toc467661364 \h </w:instrText>
+              <w:instrText xml:space="preserve"> PAGEREF _Toc473626601 \h </w:instrText>
             </w:r>
             <w:r>
               <w:rPr>
@@ -768,7 +770,7 @@
                 <w:noProof/>
                 <w:webHidden/>
               </w:rPr>
-              <w:t>3</w:t>
+              <w:t>4</w:t>
             </w:r>
             <w:r>
               <w:rPr>
@@ -792,7 +794,7 @@
               <w:lang w:eastAsia="fr-FR"/>
             </w:rPr>
           </w:pPr>
-          <w:hyperlink w:anchor="_Toc467661365" w:history="1">
+          <w:hyperlink w:anchor="_Toc473626602" w:history="1">
             <w:r>
               <w:rPr>
                 <w:rStyle w:val="Lienhypertexte"/>
@@ -836,7 +838,7 @@
                 <w:noProof/>
                 <w:webHidden/>
               </w:rPr>
-              <w:instrText xml:space="preserve"> PAGEREF _Toc467661365 \h </w:instrText>
+              <w:instrText xml:space="preserve"> PAGEREF _Toc473626602 \h </w:instrText>
             </w:r>
             <w:r>
               <w:rPr>
@@ -880,7 +882,7 @@
               <w:lang w:eastAsia="fr-FR"/>
             </w:rPr>
           </w:pPr>
-          <w:hyperlink w:anchor="_Toc467661366" w:history="1">
+          <w:hyperlink w:anchor="_Toc473626603" w:history="1">
             <w:r>
               <w:rPr>
                 <w:rStyle w:val="Lienhypertexte"/>
@@ -924,7 +926,7 @@
                 <w:noProof/>
                 <w:webHidden/>
               </w:rPr>
-              <w:instrText xml:space="preserve"> PAGEREF _Toc467661366 \h </w:instrText>
+              <w:instrText xml:space="preserve"> PAGEREF _Toc473626603 \h </w:instrText>
             </w:r>
             <w:r>
               <w:rPr>
@@ -968,7 +970,7 @@
               <w:lang w:eastAsia="fr-FR"/>
             </w:rPr>
           </w:pPr>
-          <w:hyperlink w:anchor="_Toc467661367" w:history="1">
+          <w:hyperlink w:anchor="_Toc473626604" w:history="1">
             <w:r>
               <w:rPr>
                 <w:rStyle w:val="Lienhypertexte"/>
@@ -991,6 +993,710 @@
                 <w:noProof/>
                 <w:lang w:val="en-US"/>
               </w:rPr>
+              <w:t>Center microservice</w:t>
+            </w:r>
+            <w:r>
+              <w:rPr>
+                <w:noProof/>
+                <w:webHidden/>
+              </w:rPr>
+              <w:tab/>
+            </w:r>
+            <w:r>
+              <w:rPr>
+                <w:noProof/>
+                <w:webHidden/>
+              </w:rPr>
+              <w:fldChar w:fldCharType="begin"/>
+            </w:r>
+            <w:r>
+              <w:rPr>
+                <w:noProof/>
+                <w:webHidden/>
+              </w:rPr>
+              <w:instrText xml:space="preserve"> PAGEREF _Toc473626604 \h </w:instrText>
+            </w:r>
+            <w:r>
+              <w:rPr>
+                <w:noProof/>
+                <w:webHidden/>
+              </w:rPr>
+            </w:r>
+            <w:r>
+              <w:rPr>
+                <w:noProof/>
+                <w:webHidden/>
+              </w:rPr>
+              <w:fldChar w:fldCharType="separate"/>
+            </w:r>
+            <w:r>
+              <w:rPr>
+                <w:noProof/>
+                <w:webHidden/>
+              </w:rPr>
+              <w:t>4</w:t>
+            </w:r>
+            <w:r>
+              <w:rPr>
+                <w:noProof/>
+                <w:webHidden/>
+              </w:rPr>
+              <w:fldChar w:fldCharType="end"/>
+            </w:r>
+          </w:hyperlink>
+        </w:p>
+        <w:p>
+          <w:pPr>
+            <w:pStyle w:val="TM3"/>
+            <w:tabs>
+              <w:tab w:val="left" w:pos="1320"/>
+              <w:tab w:val="right" w:leader="dot" w:pos="9062"/>
+            </w:tabs>
+            <w:rPr>
+              <w:rFonts w:eastAsiaTheme="minorEastAsia"/>
+              <w:noProof/>
+              <w:lang w:eastAsia="fr-FR"/>
+            </w:rPr>
+          </w:pPr>
+          <w:hyperlink w:anchor="_Toc473626605" w:history="1">
+            <w:r>
+              <w:rPr>
+                <w:rStyle w:val="Lienhypertexte"/>
+                <w:noProof/>
+                <w:lang w:val="en-US"/>
+              </w:rPr>
+              <w:t>2.3.3</w:t>
+            </w:r>
+            <w:r>
+              <w:rPr>
+                <w:rFonts w:eastAsiaTheme="minorEastAsia"/>
+                <w:noProof/>
+                <w:lang w:eastAsia="fr-FR"/>
+              </w:rPr>
+              <w:tab/>
+            </w:r>
+            <w:r>
+              <w:rPr>
+                <w:rStyle w:val="Lienhypertexte"/>
+                <w:noProof/>
+                <w:lang w:val="en-US"/>
+              </w:rPr>
+              <w:t>Study microservice</w:t>
+            </w:r>
+            <w:r>
+              <w:rPr>
+                <w:noProof/>
+                <w:webHidden/>
+              </w:rPr>
+              <w:tab/>
+            </w:r>
+            <w:r>
+              <w:rPr>
+                <w:noProof/>
+                <w:webHidden/>
+              </w:rPr>
+              <w:fldChar w:fldCharType="begin"/>
+            </w:r>
+            <w:r>
+              <w:rPr>
+                <w:noProof/>
+                <w:webHidden/>
+              </w:rPr>
+              <w:instrText xml:space="preserve"> PAGEREF _Toc473626605 \h </w:instrText>
+            </w:r>
+            <w:r>
+              <w:rPr>
+                <w:noProof/>
+                <w:webHidden/>
+              </w:rPr>
+            </w:r>
+            <w:r>
+              <w:rPr>
+                <w:noProof/>
+                <w:webHidden/>
+              </w:rPr>
+              <w:fldChar w:fldCharType="separate"/>
+            </w:r>
+            <w:r>
+              <w:rPr>
+                <w:noProof/>
+                <w:webHidden/>
+              </w:rPr>
+              <w:t>4</w:t>
+            </w:r>
+            <w:r>
+              <w:rPr>
+                <w:noProof/>
+                <w:webHidden/>
+              </w:rPr>
+              <w:fldChar w:fldCharType="end"/>
+            </w:r>
+          </w:hyperlink>
+        </w:p>
+        <w:p>
+          <w:pPr>
+            <w:pStyle w:val="TM3"/>
+            <w:tabs>
+              <w:tab w:val="left" w:pos="1320"/>
+              <w:tab w:val="right" w:leader="dot" w:pos="9062"/>
+            </w:tabs>
+            <w:rPr>
+              <w:rFonts w:eastAsiaTheme="minorEastAsia"/>
+              <w:noProof/>
+              <w:lang w:eastAsia="fr-FR"/>
+            </w:rPr>
+          </w:pPr>
+          <w:hyperlink w:anchor="_Toc473626606" w:history="1">
+            <w:r>
+              <w:rPr>
+                <w:rStyle w:val="Lienhypertexte"/>
+                <w:noProof/>
+                <w:lang w:val="en-US"/>
+              </w:rPr>
+              <w:t>2.3.4</w:t>
+            </w:r>
+            <w:r>
+              <w:rPr>
+                <w:rFonts w:eastAsiaTheme="minorEastAsia"/>
+                <w:noProof/>
+                <w:lang w:eastAsia="fr-FR"/>
+              </w:rPr>
+              <w:tab/>
+            </w:r>
+            <w:r>
+              <w:rPr>
+                <w:rStyle w:val="Lienhypertexte"/>
+                <w:noProof/>
+                <w:lang w:val="en-US"/>
+              </w:rPr>
+              <w:t>Study card microservice</w:t>
+            </w:r>
+            <w:r>
+              <w:rPr>
+                <w:noProof/>
+                <w:webHidden/>
+              </w:rPr>
+              <w:tab/>
+            </w:r>
+            <w:r>
+              <w:rPr>
+                <w:noProof/>
+                <w:webHidden/>
+              </w:rPr>
+              <w:fldChar w:fldCharType="begin"/>
+            </w:r>
+            <w:r>
+              <w:rPr>
+                <w:noProof/>
+                <w:webHidden/>
+              </w:rPr>
+              <w:instrText xml:space="preserve"> PAGEREF _Toc473626606 \h </w:instrText>
+            </w:r>
+            <w:r>
+              <w:rPr>
+                <w:noProof/>
+                <w:webHidden/>
+              </w:rPr>
+            </w:r>
+            <w:r>
+              <w:rPr>
+                <w:noProof/>
+                <w:webHidden/>
+              </w:rPr>
+              <w:fldChar w:fldCharType="separate"/>
+            </w:r>
+            <w:r>
+              <w:rPr>
+                <w:noProof/>
+                <w:webHidden/>
+              </w:rPr>
+              <w:t>5</w:t>
+            </w:r>
+            <w:r>
+              <w:rPr>
+                <w:noProof/>
+                <w:webHidden/>
+              </w:rPr>
+              <w:fldChar w:fldCharType="end"/>
+            </w:r>
+          </w:hyperlink>
+        </w:p>
+        <w:p>
+          <w:pPr>
+            <w:pStyle w:val="TM3"/>
+            <w:tabs>
+              <w:tab w:val="left" w:pos="1320"/>
+              <w:tab w:val="right" w:leader="dot" w:pos="9062"/>
+            </w:tabs>
+            <w:rPr>
+              <w:rFonts w:eastAsiaTheme="minorEastAsia"/>
+              <w:noProof/>
+              <w:lang w:eastAsia="fr-FR"/>
+            </w:rPr>
+          </w:pPr>
+          <w:hyperlink w:anchor="_Toc473626607" w:history="1">
+            <w:r>
+              <w:rPr>
+                <w:rStyle w:val="Lienhypertexte"/>
+                <w:noProof/>
+                <w:lang w:val="en-US"/>
+              </w:rPr>
+              <w:t>2.3.5</w:t>
+            </w:r>
+            <w:r>
+              <w:rPr>
+                <w:rFonts w:eastAsiaTheme="minorEastAsia"/>
+                <w:noProof/>
+                <w:lang w:eastAsia="fr-FR"/>
+              </w:rPr>
+              <w:tab/>
+            </w:r>
+            <w:r>
+              <w:rPr>
+                <w:rStyle w:val="Lienhypertexte"/>
+                <w:noProof/>
+                <w:lang w:val="en-US"/>
+              </w:rPr>
+              <w:t>Dataset microservice</w:t>
+            </w:r>
+            <w:r>
+              <w:rPr>
+                <w:noProof/>
+                <w:webHidden/>
+              </w:rPr>
+              <w:tab/>
+            </w:r>
+            <w:r>
+              <w:rPr>
+                <w:noProof/>
+                <w:webHidden/>
+              </w:rPr>
+              <w:fldChar w:fldCharType="begin"/>
+            </w:r>
+            <w:r>
+              <w:rPr>
+                <w:noProof/>
+                <w:webHidden/>
+              </w:rPr>
+              <w:instrText xml:space="preserve"> PAGEREF _Toc473626607 \h </w:instrText>
+            </w:r>
+            <w:r>
+              <w:rPr>
+                <w:noProof/>
+                <w:webHidden/>
+              </w:rPr>
+            </w:r>
+            <w:r>
+              <w:rPr>
+                <w:noProof/>
+                <w:webHidden/>
+              </w:rPr>
+              <w:fldChar w:fldCharType="separate"/>
+            </w:r>
+            <w:r>
+              <w:rPr>
+                <w:noProof/>
+                <w:webHidden/>
+              </w:rPr>
+              <w:t>5</w:t>
+            </w:r>
+            <w:r>
+              <w:rPr>
+                <w:noProof/>
+                <w:webHidden/>
+              </w:rPr>
+              <w:fldChar w:fldCharType="end"/>
+            </w:r>
+          </w:hyperlink>
+        </w:p>
+        <w:p>
+          <w:pPr>
+            <w:pStyle w:val="TM3"/>
+            <w:tabs>
+              <w:tab w:val="left" w:pos="1320"/>
+              <w:tab w:val="right" w:leader="dot" w:pos="9062"/>
+            </w:tabs>
+            <w:rPr>
+              <w:rFonts w:eastAsiaTheme="minorEastAsia"/>
+              <w:noProof/>
+              <w:lang w:eastAsia="fr-FR"/>
+            </w:rPr>
+          </w:pPr>
+          <w:hyperlink w:anchor="_Toc473626608" w:history="1">
+            <w:r>
+              <w:rPr>
+                <w:rStyle w:val="Lienhypertexte"/>
+                <w:noProof/>
+                <w:lang w:val="en-US"/>
+              </w:rPr>
+              <w:t>2.3.6</w:t>
+            </w:r>
+            <w:r>
+              <w:rPr>
+                <w:rFonts w:eastAsiaTheme="minorEastAsia"/>
+                <w:noProof/>
+                <w:lang w:eastAsia="fr-FR"/>
+              </w:rPr>
+              <w:tab/>
+            </w:r>
+            <w:r>
+              <w:rPr>
+                <w:rStyle w:val="Lienhypertexte"/>
+                <w:noProof/>
+                <w:lang w:val="en-US"/>
+              </w:rPr>
+              <w:t>Dataset file microservice</w:t>
+            </w:r>
+            <w:r>
+              <w:rPr>
+                <w:noProof/>
+                <w:webHidden/>
+              </w:rPr>
+              <w:tab/>
+            </w:r>
+            <w:r>
+              <w:rPr>
+                <w:noProof/>
+                <w:webHidden/>
+              </w:rPr>
+              <w:fldChar w:fldCharType="begin"/>
+            </w:r>
+            <w:r>
+              <w:rPr>
+                <w:noProof/>
+                <w:webHidden/>
+              </w:rPr>
+              <w:instrText xml:space="preserve"> PAGEREF _Toc473626608 \h </w:instrText>
+            </w:r>
+            <w:r>
+              <w:rPr>
+                <w:noProof/>
+                <w:webHidden/>
+              </w:rPr>
+            </w:r>
+            <w:r>
+              <w:rPr>
+                <w:noProof/>
+                <w:webHidden/>
+              </w:rPr>
+              <w:fldChar w:fldCharType="separate"/>
+            </w:r>
+            <w:r>
+              <w:rPr>
+                <w:noProof/>
+                <w:webHidden/>
+              </w:rPr>
+              <w:t>5</w:t>
+            </w:r>
+            <w:r>
+              <w:rPr>
+                <w:noProof/>
+                <w:webHidden/>
+              </w:rPr>
+              <w:fldChar w:fldCharType="end"/>
+            </w:r>
+          </w:hyperlink>
+        </w:p>
+        <w:p>
+          <w:pPr>
+            <w:pStyle w:val="TM3"/>
+            <w:tabs>
+              <w:tab w:val="left" w:pos="1320"/>
+              <w:tab w:val="right" w:leader="dot" w:pos="9062"/>
+            </w:tabs>
+            <w:rPr>
+              <w:rFonts w:eastAsiaTheme="minorEastAsia"/>
+              <w:noProof/>
+              <w:lang w:eastAsia="fr-FR"/>
+            </w:rPr>
+          </w:pPr>
+          <w:hyperlink w:anchor="_Toc473626609" w:history="1">
+            <w:r>
+              <w:rPr>
+                <w:rStyle w:val="Lienhypertexte"/>
+                <w:noProof/>
+                <w:lang w:val="en-US"/>
+              </w:rPr>
+              <w:t>2.3.7</w:t>
+            </w:r>
+            <w:r>
+              <w:rPr>
+                <w:rFonts w:eastAsiaTheme="minorEastAsia"/>
+                <w:noProof/>
+                <w:lang w:eastAsia="fr-FR"/>
+              </w:rPr>
+              <w:tab/>
+            </w:r>
+            <w:r>
+              <w:rPr>
+                <w:rStyle w:val="Lienhypertexte"/>
+                <w:noProof/>
+                <w:lang w:val="en-US"/>
+              </w:rPr>
+              <w:t>Import microservice</w:t>
+            </w:r>
+            <w:r>
+              <w:rPr>
+                <w:noProof/>
+                <w:webHidden/>
+              </w:rPr>
+              <w:tab/>
+            </w:r>
+            <w:r>
+              <w:rPr>
+                <w:noProof/>
+                <w:webHidden/>
+              </w:rPr>
+              <w:fldChar w:fldCharType="begin"/>
+            </w:r>
+            <w:r>
+              <w:rPr>
+                <w:noProof/>
+                <w:webHidden/>
+              </w:rPr>
+              <w:instrText xml:space="preserve"> PAGEREF _Toc473626609 \h </w:instrText>
+            </w:r>
+            <w:r>
+              <w:rPr>
+                <w:noProof/>
+                <w:webHidden/>
+              </w:rPr>
+            </w:r>
+            <w:r>
+              <w:rPr>
+                <w:noProof/>
+                <w:webHidden/>
+              </w:rPr>
+              <w:fldChar w:fldCharType="separate"/>
+            </w:r>
+            <w:r>
+              <w:rPr>
+                <w:noProof/>
+                <w:webHidden/>
+              </w:rPr>
+              <w:t>5</w:t>
+            </w:r>
+            <w:r>
+              <w:rPr>
+                <w:noProof/>
+                <w:webHidden/>
+              </w:rPr>
+              <w:fldChar w:fldCharType="end"/>
+            </w:r>
+          </w:hyperlink>
+        </w:p>
+        <w:p>
+          <w:pPr>
+            <w:pStyle w:val="TM3"/>
+            <w:tabs>
+              <w:tab w:val="left" w:pos="1320"/>
+              <w:tab w:val="right" w:leader="dot" w:pos="9062"/>
+            </w:tabs>
+            <w:rPr>
+              <w:rFonts w:eastAsiaTheme="minorEastAsia"/>
+              <w:noProof/>
+              <w:lang w:eastAsia="fr-FR"/>
+            </w:rPr>
+          </w:pPr>
+          <w:hyperlink w:anchor="_Toc473626610" w:history="1">
+            <w:r>
+              <w:rPr>
+                <w:rStyle w:val="Lienhypertexte"/>
+                <w:noProof/>
+                <w:lang w:val="en-US"/>
+              </w:rPr>
+              <w:t>2.3.8</w:t>
+            </w:r>
+            <w:r>
+              <w:rPr>
+                <w:rFonts w:eastAsiaTheme="minorEastAsia"/>
+                <w:noProof/>
+                <w:lang w:eastAsia="fr-FR"/>
+              </w:rPr>
+              <w:tab/>
+            </w:r>
+            <w:r>
+              <w:rPr>
+                <w:rStyle w:val="Lienhypertexte"/>
+                <w:noProof/>
+                <w:lang w:val="en-US"/>
+              </w:rPr>
+              <w:t>NifTI conversion microservice</w:t>
+            </w:r>
+            <w:r>
+              <w:rPr>
+                <w:noProof/>
+                <w:webHidden/>
+              </w:rPr>
+              <w:tab/>
+            </w:r>
+            <w:r>
+              <w:rPr>
+                <w:noProof/>
+                <w:webHidden/>
+              </w:rPr>
+              <w:fldChar w:fldCharType="begin"/>
+            </w:r>
+            <w:r>
+              <w:rPr>
+                <w:noProof/>
+                <w:webHidden/>
+              </w:rPr>
+              <w:instrText xml:space="preserve"> PAGEREF _Toc473626610 \h </w:instrText>
+            </w:r>
+            <w:r>
+              <w:rPr>
+                <w:noProof/>
+                <w:webHidden/>
+              </w:rPr>
+            </w:r>
+            <w:r>
+              <w:rPr>
+                <w:noProof/>
+                <w:webHidden/>
+              </w:rPr>
+              <w:fldChar w:fldCharType="separate"/>
+            </w:r>
+            <w:r>
+              <w:rPr>
+                <w:noProof/>
+                <w:webHidden/>
+              </w:rPr>
+              <w:t>5</w:t>
+            </w:r>
+            <w:r>
+              <w:rPr>
+                <w:noProof/>
+                <w:webHidden/>
+              </w:rPr>
+              <w:fldChar w:fldCharType="end"/>
+            </w:r>
+          </w:hyperlink>
+        </w:p>
+        <w:p>
+          <w:pPr>
+            <w:pStyle w:val="TM3"/>
+            <w:tabs>
+              <w:tab w:val="left" w:pos="1320"/>
+              <w:tab w:val="right" w:leader="dot" w:pos="9062"/>
+            </w:tabs>
+            <w:rPr>
+              <w:rFonts w:eastAsiaTheme="minorEastAsia"/>
+              <w:noProof/>
+              <w:lang w:eastAsia="fr-FR"/>
+            </w:rPr>
+          </w:pPr>
+          <w:hyperlink w:anchor="_Toc473626611" w:history="1">
+            <w:r>
+              <w:rPr>
+                <w:rStyle w:val="Lienhypertexte"/>
+                <w:noProof/>
+                <w:lang w:val="en-US"/>
+              </w:rPr>
+              <w:t>2.3.9</w:t>
+            </w:r>
+            <w:r>
+              <w:rPr>
+                <w:rFonts w:eastAsiaTheme="minorEastAsia"/>
+                <w:noProof/>
+                <w:lang w:eastAsia="fr-FR"/>
+              </w:rPr>
+              <w:tab/>
+            </w:r>
+            <w:r>
+              <w:rPr>
+                <w:rStyle w:val="Lienhypertexte"/>
+                <w:noProof/>
+                <w:lang w:val="en-US"/>
+              </w:rPr>
+              <w:t>Score microservice</w:t>
+            </w:r>
+            <w:r>
+              <w:rPr>
+                <w:noProof/>
+                <w:webHidden/>
+              </w:rPr>
+              <w:tab/>
+            </w:r>
+            <w:r>
+              <w:rPr>
+                <w:noProof/>
+                <w:webHidden/>
+              </w:rPr>
+              <w:fldChar w:fldCharType="begin"/>
+            </w:r>
+            <w:r>
+              <w:rPr>
+                <w:noProof/>
+                <w:webHidden/>
+              </w:rPr>
+              <w:instrText xml:space="preserve"> PAGEREF _Toc473626611 \h </w:instrText>
+            </w:r>
+            <w:r>
+              <w:rPr>
+                <w:noProof/>
+                <w:webHidden/>
+              </w:rPr>
+            </w:r>
+            <w:r>
+              <w:rPr>
+                <w:noProof/>
+                <w:webHidden/>
+              </w:rPr>
+              <w:fldChar w:fldCharType="separate"/>
+            </w:r>
+            <w:r>
+              <w:rPr>
+                <w:noProof/>
+                <w:webHidden/>
+              </w:rPr>
+              <w:t>5</w:t>
+            </w:r>
+            <w:r>
+              <w:rPr>
+                <w:noProof/>
+                <w:webHidden/>
+              </w:rPr>
+              <w:fldChar w:fldCharType="end"/>
+            </w:r>
+          </w:hyperlink>
+        </w:p>
+        <w:p>
+          <w:pPr>
+            <w:pStyle w:val="TM3"/>
+            <w:tabs>
+              <w:tab w:val="left" w:pos="1320"/>
+              <w:tab w:val="right" w:leader="dot" w:pos="9062"/>
+            </w:tabs>
+            <w:rPr>
+              <w:rFonts w:eastAsiaTheme="minorEastAsia"/>
+              <w:noProof/>
+              <w:lang w:eastAsia="fr-FR"/>
+            </w:rPr>
+          </w:pPr>
+          <w:hyperlink w:anchor="_Toc473626612" w:history="1">
+            <w:r>
+              <w:rPr>
+                <w:rStyle w:val="Lienhypertexte"/>
+                <w:noProof/>
+                <w:lang w:val="en-US"/>
+              </w:rPr>
+              <w:t>2.3.10</w:t>
+            </w:r>
+            <w:r>
+              <w:rPr>
+                <w:rFonts w:eastAsiaTheme="minorEastAsia"/>
+                <w:noProof/>
+                <w:lang w:eastAsia="fr-FR"/>
+              </w:rPr>
+              <w:tab/>
+            </w:r>
+            <w:r>
+              <w:rPr>
+                <w:rStyle w:val="Lienhypertexte"/>
+                <w:noProof/>
+                <w:lang w:val="en-US"/>
+              </w:rPr>
               <w:t>DTM</w:t>
             </w:r>
             <w:r>
@@ -1012,7 +1718,7 @@
                 <w:noProof/>
                 <w:webHidden/>
               </w:rPr>
-              <w:instrText xml:space="preserve"> PAGEREF _Toc467661367 \h </w:instrText>
+              <w:instrText xml:space="preserve"> PAGEREF _Toc473626612 \h </w:instrText>
             </w:r>
             <w:r>
               <w:rPr>
@@ -1032,7 +1738,7 @@
                 <w:noProof/>
                 <w:webHidden/>
               </w:rPr>
-              <w:t>4</w:t>
+              <w:t>5</w:t>
             </w:r>
             <w:r>
               <w:rPr>
@@ -1056,7 +1762,7 @@
               <w:lang w:eastAsia="fr-FR"/>
             </w:rPr>
           </w:pPr>
-          <w:hyperlink w:anchor="_Toc467661368" w:history="1">
+          <w:hyperlink w:anchor="_Toc473626613" w:history="1">
             <w:r>
               <w:rPr>
                 <w:rStyle w:val="Lienhypertexte"/>
@@ -1100,7 +1806,7 @@
                 <w:noProof/>
                 <w:webHidden/>
               </w:rPr>
-              <w:instrText xml:space="preserve"> PAGEREF _Toc467661368 \h </w:instrText>
+              <w:instrText xml:space="preserve"> PAGEREF _Toc473626613 \h </w:instrText>
             </w:r>
             <w:r>
               <w:rPr>
@@ -1120,7 +1826,7 @@
                 <w:noProof/>
                 <w:webHidden/>
               </w:rPr>
-              <w:t>4</w:t>
+              <w:t>5</w:t>
             </w:r>
             <w:r>
               <w:rPr>
@@ -1144,7 +1850,7 @@
               <w:lang w:eastAsia="fr-FR"/>
             </w:rPr>
           </w:pPr>
-          <w:hyperlink w:anchor="_Toc467661369" w:history="1">
+          <w:hyperlink w:anchor="_Toc473626614" w:history="1">
             <w:r>
               <w:rPr>
                 <w:rStyle w:val="Lienhypertexte"/>
@@ -1188,7 +1894,7 @@
                 <w:noProof/>
                 <w:webHidden/>
               </w:rPr>
-              <w:instrText xml:space="preserve"> PAGEREF _Toc467661369 \h </w:instrText>
+              <w:instrText xml:space="preserve"> PAGEREF _Toc473626614 \h </w:instrText>
             </w:r>
             <w:r>
               <w:rPr>
@@ -1208,7 +1914,7 @@
                 <w:noProof/>
                 <w:webHidden/>
               </w:rPr>
-              <w:t>4</w:t>
+              <w:t>5</w:t>
             </w:r>
             <w:r>
               <w:rPr>
@@ -1232,7 +1938,7 @@
               <w:lang w:eastAsia="fr-FR"/>
             </w:rPr>
           </w:pPr>
-          <w:hyperlink w:anchor="_Toc467661370" w:history="1">
+          <w:hyperlink w:anchor="_Toc473626615" w:history="1">
             <w:r>
               <w:rPr>
                 <w:rStyle w:val="Lienhypertexte"/>
@@ -1276,7 +1982,7 @@
                 <w:noProof/>
                 <w:webHidden/>
               </w:rPr>
-              <w:instrText xml:space="preserve"> PAGEREF _Toc467661370 \h </w:instrText>
+              <w:instrText xml:space="preserve"> PAGEREF _Toc473626615 \h </w:instrText>
             </w:r>
             <w:r>
               <w:rPr>
@@ -1296,7 +2002,7 @@
                 <w:noProof/>
                 <w:webHidden/>
               </w:rPr>
-              <w:t>4</w:t>
+              <w:t>5</w:t>
             </w:r>
             <w:r>
               <w:rPr>
@@ -1320,7 +2026,7 @@
               <w:lang w:eastAsia="fr-FR"/>
             </w:rPr>
           </w:pPr>
-          <w:hyperlink w:anchor="_Toc467661371" w:history="1">
+          <w:hyperlink w:anchor="_Toc473626616" w:history="1">
             <w:r>
               <w:rPr>
                 <w:rStyle w:val="Lienhypertexte"/>
@@ -1364,7 +2070,7 @@
                 <w:noProof/>
                 <w:webHidden/>
               </w:rPr>
-              <w:instrText xml:space="preserve"> PAGEREF _Toc467661371 \h </w:instrText>
+              <w:instrText xml:space="preserve"> PAGEREF _Toc473626616 \h </w:instrText>
             </w:r>
             <w:r>
               <w:rPr>
@@ -1384,7 +2090,7 @@
                 <w:noProof/>
                 <w:webHidden/>
               </w:rPr>
-              <w:t>4</w:t>
+              <w:t>5</w:t>
             </w:r>
             <w:r>
               <w:rPr>
@@ -1408,7 +2114,7 @@
               <w:lang w:eastAsia="fr-FR"/>
             </w:rPr>
           </w:pPr>
-          <w:hyperlink w:anchor="_Toc467661372" w:history="1">
+          <w:hyperlink w:anchor="_Toc473626617" w:history="1">
             <w:r>
               <w:rPr>
                 <w:rStyle w:val="Lienhypertexte"/>
@@ -1452,7 +2158,7 @@
                 <w:noProof/>
                 <w:webHidden/>
               </w:rPr>
-              <w:instrText xml:space="preserve"> PAGEREF _Toc467661372 \h </w:instrText>
+              <w:instrText xml:space="preserve"> PAGEREF _Toc473626617 \h </w:instrText>
             </w:r>
             <w:r>
               <w:rPr>
@@ -1496,7 +2202,7 @@
               <w:lang w:eastAsia="fr-FR"/>
             </w:rPr>
           </w:pPr>
-          <w:hyperlink w:anchor="_Toc467661373" w:history="1">
+          <w:hyperlink w:anchor="_Toc473626618" w:history="1">
             <w:r>
               <w:rPr>
                 <w:rStyle w:val="Lienhypertexte"/>
@@ -1540,7 +2246,7 @@
                 <w:noProof/>
                 <w:webHidden/>
               </w:rPr>
-              <w:instrText xml:space="preserve"> PAGEREF _Toc467661373 \h </w:instrText>
+              <w:instrText xml:space="preserve"> PAGEREF _Toc473626618 \h </w:instrText>
             </w:r>
             <w:r>
               <w:rPr>
@@ -1560,7 +2266,7 @@
                 <w:noProof/>
                 <w:webHidden/>
               </w:rPr>
-              <w:t>5</w:t>
+              <w:t>6</w:t>
             </w:r>
             <w:r>
               <w:rPr>
@@ -1584,7 +2290,7 @@
               <w:lang w:eastAsia="fr-FR"/>
             </w:rPr>
           </w:pPr>
-          <w:hyperlink w:anchor="_Toc467661374" w:history="1">
+          <w:hyperlink w:anchor="_Toc473626619" w:history="1">
             <w:r>
               <w:rPr>
                 <w:rStyle w:val="Lienhypertexte"/>
@@ -1628,7 +2334,7 @@
                 <w:noProof/>
                 <w:webHidden/>
               </w:rPr>
-              <w:instrText xml:space="preserve"> PAGEREF _Toc467661374 \h </w:instrText>
+              <w:instrText xml:space="preserve"> PAGEREF _Toc473626619 \h </w:instrText>
             </w:r>
             <w:r>
               <w:rPr>
@@ -1648,7 +2354,7 @@
                 <w:noProof/>
                 <w:webHidden/>
               </w:rPr>
-              <w:t>5</w:t>
+              <w:t>6</w:t>
             </w:r>
             <w:r>
               <w:rPr>
@@ -1672,7 +2378,7 @@
               <w:lang w:eastAsia="fr-FR"/>
             </w:rPr>
           </w:pPr>
-          <w:hyperlink w:anchor="_Toc467661375" w:history="1">
+          <w:hyperlink w:anchor="_Toc473626620" w:history="1">
             <w:r>
               <w:rPr>
                 <w:rStyle w:val="Lienhypertexte"/>
@@ -1716,7 +2422,7 @@
                 <w:noProof/>
                 <w:webHidden/>
               </w:rPr>
-              <w:instrText xml:space="preserve"> PAGEREF _Toc467661375 \h </w:instrText>
+              <w:instrText xml:space="preserve"> PAGEREF _Toc473626620 \h </w:instrText>
             </w:r>
             <w:r>
               <w:rPr>
@@ -1736,7 +2442,7 @@
                 <w:noProof/>
                 <w:webHidden/>
               </w:rPr>
-              <w:t>5</w:t>
+              <w:t>6</w:t>
             </w:r>
             <w:r>
               <w:rPr>
@@ -1760,7 +2466,7 @@
               <w:lang w:eastAsia="fr-FR"/>
             </w:rPr>
           </w:pPr>
-          <w:hyperlink w:anchor="_Toc467661376" w:history="1">
+          <w:hyperlink w:anchor="_Toc473626621" w:history="1">
             <w:r>
               <w:rPr>
                 <w:rStyle w:val="Lienhypertexte"/>
@@ -1783,6 +2489,710 @@
                 <w:noProof/>
                 <w:lang w:val="en-US"/>
               </w:rPr>
+              <w:t>Center microservice</w:t>
+            </w:r>
+            <w:r>
+              <w:rPr>
+                <w:noProof/>
+                <w:webHidden/>
+              </w:rPr>
+              <w:tab/>
+            </w:r>
+            <w:r>
+              <w:rPr>
+                <w:noProof/>
+                <w:webHidden/>
+              </w:rPr>
+              <w:fldChar w:fldCharType="begin"/>
+            </w:r>
+            <w:r>
+              <w:rPr>
+                <w:noProof/>
+                <w:webHidden/>
+              </w:rPr>
+              <w:instrText xml:space="preserve"> PAGEREF _Toc473626621 \h </w:instrText>
+            </w:r>
+            <w:r>
+              <w:rPr>
+                <w:noProof/>
+                <w:webHidden/>
+              </w:rPr>
+            </w:r>
+            <w:r>
+              <w:rPr>
+                <w:noProof/>
+                <w:webHidden/>
+              </w:rPr>
+              <w:fldChar w:fldCharType="separate"/>
+            </w:r>
+            <w:r>
+              <w:rPr>
+                <w:noProof/>
+                <w:webHidden/>
+              </w:rPr>
+              <w:t>6</w:t>
+            </w:r>
+            <w:r>
+              <w:rPr>
+                <w:noProof/>
+                <w:webHidden/>
+              </w:rPr>
+              <w:fldChar w:fldCharType="end"/>
+            </w:r>
+          </w:hyperlink>
+        </w:p>
+        <w:p>
+          <w:pPr>
+            <w:pStyle w:val="TM3"/>
+            <w:tabs>
+              <w:tab w:val="left" w:pos="1320"/>
+              <w:tab w:val="right" w:leader="dot" w:pos="9062"/>
+            </w:tabs>
+            <w:rPr>
+              <w:rFonts w:eastAsiaTheme="minorEastAsia"/>
+              <w:noProof/>
+              <w:lang w:eastAsia="fr-FR"/>
+            </w:rPr>
+          </w:pPr>
+          <w:hyperlink w:anchor="_Toc473626622" w:history="1">
+            <w:r>
+              <w:rPr>
+                <w:rStyle w:val="Lienhypertexte"/>
+                <w:noProof/>
+                <w:lang w:val="en-US"/>
+              </w:rPr>
+              <w:t>3.3.4</w:t>
+            </w:r>
+            <w:r>
+              <w:rPr>
+                <w:rFonts w:eastAsiaTheme="minorEastAsia"/>
+                <w:noProof/>
+                <w:lang w:eastAsia="fr-FR"/>
+              </w:rPr>
+              <w:tab/>
+            </w:r>
+            <w:r>
+              <w:rPr>
+                <w:rStyle w:val="Lienhypertexte"/>
+                <w:noProof/>
+                <w:lang w:val="en-US"/>
+              </w:rPr>
+              <w:t>Study microservice</w:t>
+            </w:r>
+            <w:r>
+              <w:rPr>
+                <w:noProof/>
+                <w:webHidden/>
+              </w:rPr>
+              <w:tab/>
+            </w:r>
+            <w:r>
+              <w:rPr>
+                <w:noProof/>
+                <w:webHidden/>
+              </w:rPr>
+              <w:fldChar w:fldCharType="begin"/>
+            </w:r>
+            <w:r>
+              <w:rPr>
+                <w:noProof/>
+                <w:webHidden/>
+              </w:rPr>
+              <w:instrText xml:space="preserve"> PAGEREF _Toc473626622 \h </w:instrText>
+            </w:r>
+            <w:r>
+              <w:rPr>
+                <w:noProof/>
+                <w:webHidden/>
+              </w:rPr>
+            </w:r>
+            <w:r>
+              <w:rPr>
+                <w:noProof/>
+                <w:webHidden/>
+              </w:rPr>
+              <w:fldChar w:fldCharType="separate"/>
+            </w:r>
+            <w:r>
+              <w:rPr>
+                <w:noProof/>
+                <w:webHidden/>
+              </w:rPr>
+              <w:t>6</w:t>
+            </w:r>
+            <w:r>
+              <w:rPr>
+                <w:noProof/>
+                <w:webHidden/>
+              </w:rPr>
+              <w:fldChar w:fldCharType="end"/>
+            </w:r>
+          </w:hyperlink>
+        </w:p>
+        <w:p>
+          <w:pPr>
+            <w:pStyle w:val="TM3"/>
+            <w:tabs>
+              <w:tab w:val="left" w:pos="1320"/>
+              <w:tab w:val="right" w:leader="dot" w:pos="9062"/>
+            </w:tabs>
+            <w:rPr>
+              <w:rFonts w:eastAsiaTheme="minorEastAsia"/>
+              <w:noProof/>
+              <w:lang w:eastAsia="fr-FR"/>
+            </w:rPr>
+          </w:pPr>
+          <w:hyperlink w:anchor="_Toc473626623" w:history="1">
+            <w:r>
+              <w:rPr>
+                <w:rStyle w:val="Lienhypertexte"/>
+                <w:noProof/>
+                <w:lang w:val="en-US"/>
+              </w:rPr>
+              <w:t>3.3.5</w:t>
+            </w:r>
+            <w:r>
+              <w:rPr>
+                <w:rFonts w:eastAsiaTheme="minorEastAsia"/>
+                <w:noProof/>
+                <w:lang w:eastAsia="fr-FR"/>
+              </w:rPr>
+              <w:tab/>
+            </w:r>
+            <w:r>
+              <w:rPr>
+                <w:rStyle w:val="Lienhypertexte"/>
+                <w:noProof/>
+                <w:lang w:val="en-US"/>
+              </w:rPr>
+              <w:t>Study card microservice</w:t>
+            </w:r>
+            <w:r>
+              <w:rPr>
+                <w:noProof/>
+                <w:webHidden/>
+              </w:rPr>
+              <w:tab/>
+            </w:r>
+            <w:r>
+              <w:rPr>
+                <w:noProof/>
+                <w:webHidden/>
+              </w:rPr>
+              <w:fldChar w:fldCharType="begin"/>
+            </w:r>
+            <w:r>
+              <w:rPr>
+                <w:noProof/>
+                <w:webHidden/>
+              </w:rPr>
+              <w:instrText xml:space="preserve"> PAGEREF _Toc473626623 \h </w:instrText>
+            </w:r>
+            <w:r>
+              <w:rPr>
+                <w:noProof/>
+                <w:webHidden/>
+              </w:rPr>
+            </w:r>
+            <w:r>
+              <w:rPr>
+                <w:noProof/>
+                <w:webHidden/>
+              </w:rPr>
+              <w:fldChar w:fldCharType="separate"/>
+            </w:r>
+            <w:r>
+              <w:rPr>
+                <w:noProof/>
+                <w:webHidden/>
+              </w:rPr>
+              <w:t>7</w:t>
+            </w:r>
+            <w:r>
+              <w:rPr>
+                <w:noProof/>
+                <w:webHidden/>
+              </w:rPr>
+              <w:fldChar w:fldCharType="end"/>
+            </w:r>
+          </w:hyperlink>
+        </w:p>
+        <w:p>
+          <w:pPr>
+            <w:pStyle w:val="TM3"/>
+            <w:tabs>
+              <w:tab w:val="left" w:pos="1320"/>
+              <w:tab w:val="right" w:leader="dot" w:pos="9062"/>
+            </w:tabs>
+            <w:rPr>
+              <w:rFonts w:eastAsiaTheme="minorEastAsia"/>
+              <w:noProof/>
+              <w:lang w:eastAsia="fr-FR"/>
+            </w:rPr>
+          </w:pPr>
+          <w:hyperlink w:anchor="_Toc473626624" w:history="1">
+            <w:r>
+              <w:rPr>
+                <w:rStyle w:val="Lienhypertexte"/>
+                <w:noProof/>
+                <w:lang w:val="en-US"/>
+              </w:rPr>
+              <w:t>3.3.6</w:t>
+            </w:r>
+            <w:r>
+              <w:rPr>
+                <w:rFonts w:eastAsiaTheme="minorEastAsia"/>
+                <w:noProof/>
+                <w:lang w:eastAsia="fr-FR"/>
+              </w:rPr>
+              <w:tab/>
+            </w:r>
+            <w:r>
+              <w:rPr>
+                <w:rStyle w:val="Lienhypertexte"/>
+                <w:noProof/>
+                <w:lang w:val="en-US"/>
+              </w:rPr>
+              <w:t>Dataset microservice</w:t>
+            </w:r>
+            <w:r>
+              <w:rPr>
+                <w:noProof/>
+                <w:webHidden/>
+              </w:rPr>
+              <w:tab/>
+            </w:r>
+            <w:r>
+              <w:rPr>
+                <w:noProof/>
+                <w:webHidden/>
+              </w:rPr>
+              <w:fldChar w:fldCharType="begin"/>
+            </w:r>
+            <w:r>
+              <w:rPr>
+                <w:noProof/>
+                <w:webHidden/>
+              </w:rPr>
+              <w:instrText xml:space="preserve"> PAGEREF _Toc473626624 \h </w:instrText>
+            </w:r>
+            <w:r>
+              <w:rPr>
+                <w:noProof/>
+                <w:webHidden/>
+              </w:rPr>
+            </w:r>
+            <w:r>
+              <w:rPr>
+                <w:noProof/>
+                <w:webHidden/>
+              </w:rPr>
+              <w:fldChar w:fldCharType="separate"/>
+            </w:r>
+            <w:r>
+              <w:rPr>
+                <w:noProof/>
+                <w:webHidden/>
+              </w:rPr>
+              <w:t>7</w:t>
+            </w:r>
+            <w:r>
+              <w:rPr>
+                <w:noProof/>
+                <w:webHidden/>
+              </w:rPr>
+              <w:fldChar w:fldCharType="end"/>
+            </w:r>
+          </w:hyperlink>
+        </w:p>
+        <w:p>
+          <w:pPr>
+            <w:pStyle w:val="TM3"/>
+            <w:tabs>
+              <w:tab w:val="left" w:pos="1320"/>
+              <w:tab w:val="right" w:leader="dot" w:pos="9062"/>
+            </w:tabs>
+            <w:rPr>
+              <w:rFonts w:eastAsiaTheme="minorEastAsia"/>
+              <w:noProof/>
+              <w:lang w:eastAsia="fr-FR"/>
+            </w:rPr>
+          </w:pPr>
+          <w:hyperlink w:anchor="_Toc473626625" w:history="1">
+            <w:r>
+              <w:rPr>
+                <w:rStyle w:val="Lienhypertexte"/>
+                <w:noProof/>
+                <w:lang w:val="en-US"/>
+              </w:rPr>
+              <w:t>3.3.7</w:t>
+            </w:r>
+            <w:r>
+              <w:rPr>
+                <w:rFonts w:eastAsiaTheme="minorEastAsia"/>
+                <w:noProof/>
+                <w:lang w:eastAsia="fr-FR"/>
+              </w:rPr>
+              <w:tab/>
+            </w:r>
+            <w:r>
+              <w:rPr>
+                <w:rStyle w:val="Lienhypertexte"/>
+                <w:noProof/>
+                <w:lang w:val="en-US"/>
+              </w:rPr>
+              <w:t>Dataset file microservice</w:t>
+            </w:r>
+            <w:r>
+              <w:rPr>
+                <w:noProof/>
+                <w:webHidden/>
+              </w:rPr>
+              <w:tab/>
+            </w:r>
+            <w:r>
+              <w:rPr>
+                <w:noProof/>
+                <w:webHidden/>
+              </w:rPr>
+              <w:fldChar w:fldCharType="begin"/>
+            </w:r>
+            <w:r>
+              <w:rPr>
+                <w:noProof/>
+                <w:webHidden/>
+              </w:rPr>
+              <w:instrText xml:space="preserve"> PAGEREF _Toc473626625 \h </w:instrText>
+            </w:r>
+            <w:r>
+              <w:rPr>
+                <w:noProof/>
+                <w:webHidden/>
+              </w:rPr>
+            </w:r>
+            <w:r>
+              <w:rPr>
+                <w:noProof/>
+                <w:webHidden/>
+              </w:rPr>
+              <w:fldChar w:fldCharType="separate"/>
+            </w:r>
+            <w:r>
+              <w:rPr>
+                <w:noProof/>
+                <w:webHidden/>
+              </w:rPr>
+              <w:t>7</w:t>
+            </w:r>
+            <w:r>
+              <w:rPr>
+                <w:noProof/>
+                <w:webHidden/>
+              </w:rPr>
+              <w:fldChar w:fldCharType="end"/>
+            </w:r>
+          </w:hyperlink>
+        </w:p>
+        <w:p>
+          <w:pPr>
+            <w:pStyle w:val="TM3"/>
+            <w:tabs>
+              <w:tab w:val="left" w:pos="1320"/>
+              <w:tab w:val="right" w:leader="dot" w:pos="9062"/>
+            </w:tabs>
+            <w:rPr>
+              <w:rFonts w:eastAsiaTheme="minorEastAsia"/>
+              <w:noProof/>
+              <w:lang w:eastAsia="fr-FR"/>
+            </w:rPr>
+          </w:pPr>
+          <w:hyperlink w:anchor="_Toc473626626" w:history="1">
+            <w:r>
+              <w:rPr>
+                <w:rStyle w:val="Lienhypertexte"/>
+                <w:noProof/>
+                <w:lang w:val="en-US"/>
+              </w:rPr>
+              <w:t>3.3.8</w:t>
+            </w:r>
+            <w:r>
+              <w:rPr>
+                <w:rFonts w:eastAsiaTheme="minorEastAsia"/>
+                <w:noProof/>
+                <w:lang w:eastAsia="fr-FR"/>
+              </w:rPr>
+              <w:tab/>
+            </w:r>
+            <w:r>
+              <w:rPr>
+                <w:rStyle w:val="Lienhypertexte"/>
+                <w:noProof/>
+                <w:lang w:val="en-US"/>
+              </w:rPr>
+              <w:t>Import microservice</w:t>
+            </w:r>
+            <w:r>
+              <w:rPr>
+                <w:noProof/>
+                <w:webHidden/>
+              </w:rPr>
+              <w:tab/>
+            </w:r>
+            <w:r>
+              <w:rPr>
+                <w:noProof/>
+                <w:webHidden/>
+              </w:rPr>
+              <w:fldChar w:fldCharType="begin"/>
+            </w:r>
+            <w:r>
+              <w:rPr>
+                <w:noProof/>
+                <w:webHidden/>
+              </w:rPr>
+              <w:instrText xml:space="preserve"> PAGEREF _Toc473626626 \h </w:instrText>
+            </w:r>
+            <w:r>
+              <w:rPr>
+                <w:noProof/>
+                <w:webHidden/>
+              </w:rPr>
+            </w:r>
+            <w:r>
+              <w:rPr>
+                <w:noProof/>
+                <w:webHidden/>
+              </w:rPr>
+              <w:fldChar w:fldCharType="separate"/>
+            </w:r>
+            <w:r>
+              <w:rPr>
+                <w:noProof/>
+                <w:webHidden/>
+              </w:rPr>
+              <w:t>7</w:t>
+            </w:r>
+            <w:r>
+              <w:rPr>
+                <w:noProof/>
+                <w:webHidden/>
+              </w:rPr>
+              <w:fldChar w:fldCharType="end"/>
+            </w:r>
+          </w:hyperlink>
+        </w:p>
+        <w:p>
+          <w:pPr>
+            <w:pStyle w:val="TM3"/>
+            <w:tabs>
+              <w:tab w:val="left" w:pos="1320"/>
+              <w:tab w:val="right" w:leader="dot" w:pos="9062"/>
+            </w:tabs>
+            <w:rPr>
+              <w:rFonts w:eastAsiaTheme="minorEastAsia"/>
+              <w:noProof/>
+              <w:lang w:eastAsia="fr-FR"/>
+            </w:rPr>
+          </w:pPr>
+          <w:hyperlink w:anchor="_Toc473626627" w:history="1">
+            <w:r>
+              <w:rPr>
+                <w:rStyle w:val="Lienhypertexte"/>
+                <w:noProof/>
+                <w:lang w:val="en-US"/>
+              </w:rPr>
+              <w:t>3.3.9</w:t>
+            </w:r>
+            <w:r>
+              <w:rPr>
+                <w:rFonts w:eastAsiaTheme="minorEastAsia"/>
+                <w:noProof/>
+                <w:lang w:eastAsia="fr-FR"/>
+              </w:rPr>
+              <w:tab/>
+            </w:r>
+            <w:r>
+              <w:rPr>
+                <w:rStyle w:val="Lienhypertexte"/>
+                <w:noProof/>
+                <w:lang w:val="en-US"/>
+              </w:rPr>
+              <w:t>NifTI conversion microservice</w:t>
+            </w:r>
+            <w:r>
+              <w:rPr>
+                <w:noProof/>
+                <w:webHidden/>
+              </w:rPr>
+              <w:tab/>
+            </w:r>
+            <w:r>
+              <w:rPr>
+                <w:noProof/>
+                <w:webHidden/>
+              </w:rPr>
+              <w:fldChar w:fldCharType="begin"/>
+            </w:r>
+            <w:r>
+              <w:rPr>
+                <w:noProof/>
+                <w:webHidden/>
+              </w:rPr>
+              <w:instrText xml:space="preserve"> PAGEREF _Toc473626627 \h </w:instrText>
+            </w:r>
+            <w:r>
+              <w:rPr>
+                <w:noProof/>
+                <w:webHidden/>
+              </w:rPr>
+            </w:r>
+            <w:r>
+              <w:rPr>
+                <w:noProof/>
+                <w:webHidden/>
+              </w:rPr>
+              <w:fldChar w:fldCharType="separate"/>
+            </w:r>
+            <w:r>
+              <w:rPr>
+                <w:noProof/>
+                <w:webHidden/>
+              </w:rPr>
+              <w:t>7</w:t>
+            </w:r>
+            <w:r>
+              <w:rPr>
+                <w:noProof/>
+                <w:webHidden/>
+              </w:rPr>
+              <w:fldChar w:fldCharType="end"/>
+            </w:r>
+          </w:hyperlink>
+        </w:p>
+        <w:p>
+          <w:pPr>
+            <w:pStyle w:val="TM3"/>
+            <w:tabs>
+              <w:tab w:val="left" w:pos="1320"/>
+              <w:tab w:val="right" w:leader="dot" w:pos="9062"/>
+            </w:tabs>
+            <w:rPr>
+              <w:rFonts w:eastAsiaTheme="minorEastAsia"/>
+              <w:noProof/>
+              <w:lang w:eastAsia="fr-FR"/>
+            </w:rPr>
+          </w:pPr>
+          <w:hyperlink w:anchor="_Toc473626628" w:history="1">
+            <w:r>
+              <w:rPr>
+                <w:rStyle w:val="Lienhypertexte"/>
+                <w:noProof/>
+                <w:lang w:val="en-US"/>
+              </w:rPr>
+              <w:t>3.3.10</w:t>
+            </w:r>
+            <w:r>
+              <w:rPr>
+                <w:rFonts w:eastAsiaTheme="minorEastAsia"/>
+                <w:noProof/>
+                <w:lang w:eastAsia="fr-FR"/>
+              </w:rPr>
+              <w:tab/>
+            </w:r>
+            <w:r>
+              <w:rPr>
+                <w:rStyle w:val="Lienhypertexte"/>
+                <w:noProof/>
+                <w:lang w:val="en-US"/>
+              </w:rPr>
+              <w:t>Score microservice</w:t>
+            </w:r>
+            <w:r>
+              <w:rPr>
+                <w:noProof/>
+                <w:webHidden/>
+              </w:rPr>
+              <w:tab/>
+            </w:r>
+            <w:r>
+              <w:rPr>
+                <w:noProof/>
+                <w:webHidden/>
+              </w:rPr>
+              <w:fldChar w:fldCharType="begin"/>
+            </w:r>
+            <w:r>
+              <w:rPr>
+                <w:noProof/>
+                <w:webHidden/>
+              </w:rPr>
+              <w:instrText xml:space="preserve"> PAGEREF _Toc473626628 \h </w:instrText>
+            </w:r>
+            <w:r>
+              <w:rPr>
+                <w:noProof/>
+                <w:webHidden/>
+              </w:rPr>
+            </w:r>
+            <w:r>
+              <w:rPr>
+                <w:noProof/>
+                <w:webHidden/>
+              </w:rPr>
+              <w:fldChar w:fldCharType="separate"/>
+            </w:r>
+            <w:r>
+              <w:rPr>
+                <w:noProof/>
+                <w:webHidden/>
+              </w:rPr>
+              <w:t>7</w:t>
+            </w:r>
+            <w:r>
+              <w:rPr>
+                <w:noProof/>
+                <w:webHidden/>
+              </w:rPr>
+              <w:fldChar w:fldCharType="end"/>
+            </w:r>
+          </w:hyperlink>
+        </w:p>
+        <w:p>
+          <w:pPr>
+            <w:pStyle w:val="TM3"/>
+            <w:tabs>
+              <w:tab w:val="left" w:pos="1320"/>
+              <w:tab w:val="right" w:leader="dot" w:pos="9062"/>
+            </w:tabs>
+            <w:rPr>
+              <w:rFonts w:eastAsiaTheme="minorEastAsia"/>
+              <w:noProof/>
+              <w:lang w:eastAsia="fr-FR"/>
+            </w:rPr>
+          </w:pPr>
+          <w:hyperlink w:anchor="_Toc473626629" w:history="1">
+            <w:r>
+              <w:rPr>
+                <w:rStyle w:val="Lienhypertexte"/>
+                <w:noProof/>
+                <w:lang w:val="en-US"/>
+              </w:rPr>
+              <w:t>3.3.11</w:t>
+            </w:r>
+            <w:r>
+              <w:rPr>
+                <w:rFonts w:eastAsiaTheme="minorEastAsia"/>
+                <w:noProof/>
+                <w:lang w:eastAsia="fr-FR"/>
+              </w:rPr>
+              <w:tab/>
+            </w:r>
+            <w:r>
+              <w:rPr>
+                <w:rStyle w:val="Lienhypertexte"/>
+                <w:noProof/>
+                <w:lang w:val="en-US"/>
+              </w:rPr>
               <w:t>DTM microservice</w:t>
             </w:r>
             <w:r>
@@ -1804,7 +3214,7 @@
                 <w:noProof/>
                 <w:webHidden/>
               </w:rPr>
-              <w:instrText xml:space="preserve"> PAGEREF _Toc467661376 \h </w:instrText>
+              <w:instrText xml:space="preserve"> PAGEREF _Toc473626629 \h </w:instrText>
             </w:r>
             <w:r>
               <w:rPr>
@@ -1824,7 +3234,7 @@
                 <w:noProof/>
                 <w:webHidden/>
               </w:rPr>
-              <w:t>5</w:t>
+              <w:t>7</w:t>
             </w:r>
             <w:r>
               <w:rPr>
@@ -1848,7 +3258,7 @@
               <w:lang w:eastAsia="fr-FR"/>
             </w:rPr>
           </w:pPr>
-          <w:hyperlink w:anchor="_Toc467661377" w:history="1">
+          <w:hyperlink w:anchor="_Toc473626630" w:history="1">
             <w:r>
               <w:rPr>
                 <w:rStyle w:val="Lienhypertexte"/>
@@ -1892,7 +3302,7 @@
                 <w:noProof/>
                 <w:webHidden/>
               </w:rPr>
-              <w:instrText xml:space="preserve"> PAGEREF _Toc467661377 \h </w:instrText>
+              <w:instrText xml:space="preserve"> PAGEREF _Toc473626630 \h </w:instrText>
             </w:r>
             <w:r>
               <w:rPr>
@@ -1912,7 +3322,7 @@
                 <w:noProof/>
                 <w:webHidden/>
               </w:rPr>
-              <w:t>6</w:t>
+              <w:t>7</w:t>
             </w:r>
             <w:r>
               <w:rPr>
@@ -1936,7 +3346,7 @@
               <w:lang w:eastAsia="fr-FR"/>
             </w:rPr>
           </w:pPr>
-          <w:hyperlink w:anchor="_Toc467661378" w:history="1">
+          <w:hyperlink w:anchor="_Toc473626631" w:history="1">
             <w:r>
               <w:rPr>
                 <w:rStyle w:val="Lienhypertexte"/>
@@ -1980,7 +3390,7 @@
                 <w:noProof/>
                 <w:webHidden/>
               </w:rPr>
-              <w:instrText xml:space="preserve"> PAGEREF _Toc467661378 \h </w:instrText>
+              <w:instrText xml:space="preserve"> PAGEREF _Toc473626631 \h </w:instrText>
             </w:r>
             <w:r>
               <w:rPr>
@@ -2000,7 +3410,7 @@
                 <w:noProof/>
                 <w:webHidden/>
               </w:rPr>
-              <w:t>6</w:t>
+              <w:t>7</w:t>
             </w:r>
             <w:r>
               <w:rPr>
@@ -2024,7 +3434,7 @@
               <w:lang w:eastAsia="fr-FR"/>
             </w:rPr>
           </w:pPr>
-          <w:hyperlink w:anchor="_Toc467661379" w:history="1">
+          <w:hyperlink w:anchor="_Toc473626632" w:history="1">
             <w:r>
               <w:rPr>
                 <w:rStyle w:val="Lienhypertexte"/>
@@ -2068,7 +3478,7 @@
                 <w:noProof/>
                 <w:webHidden/>
               </w:rPr>
-              <w:instrText xml:space="preserve"> PAGEREF _Toc467661379 \h </w:instrText>
+              <w:instrText xml:space="preserve"> PAGEREF _Toc473626632 \h </w:instrText>
             </w:r>
             <w:r>
               <w:rPr>
@@ -2088,7 +3498,7 @@
                 <w:noProof/>
                 <w:webHidden/>
               </w:rPr>
-              <w:t>6</w:t>
+              <w:t>8</w:t>
             </w:r>
             <w:r>
               <w:rPr>
@@ -2112,7 +3522,7 @@
               <w:lang w:eastAsia="fr-FR"/>
             </w:rPr>
           </w:pPr>
-          <w:hyperlink w:anchor="_Toc467661380" w:history="1">
+          <w:hyperlink w:anchor="_Toc473626633" w:history="1">
             <w:r>
               <w:rPr>
                 <w:rStyle w:val="Lienhypertexte"/>
@@ -2156,7 +3566,7 @@
                 <w:noProof/>
                 <w:webHidden/>
               </w:rPr>
-              <w:instrText xml:space="preserve"> PAGEREF _Toc467661380 \h </w:instrText>
+              <w:instrText xml:space="preserve"> PAGEREF _Toc473626633 \h </w:instrText>
             </w:r>
             <w:r>
               <w:rPr>
@@ -2176,7 +3586,7 @@
                 <w:noProof/>
                 <w:webHidden/>
               </w:rPr>
-              <w:t>7</w:t>
+              <w:t>8</w:t>
             </w:r>
             <w:r>
               <w:rPr>
@@ -2200,7 +3610,7 @@
               <w:lang w:eastAsia="fr-FR"/>
             </w:rPr>
           </w:pPr>
-          <w:hyperlink w:anchor="_Toc467661381" w:history="1">
+          <w:hyperlink w:anchor="_Toc473626634" w:history="1">
             <w:r>
               <w:rPr>
                 <w:rStyle w:val="Lienhypertexte"/>
@@ -2244,7 +3654,7 @@
                 <w:noProof/>
                 <w:webHidden/>
               </w:rPr>
-              <w:instrText xml:space="preserve"> PAGEREF _Toc467661381 \h </w:instrText>
+              <w:instrText xml:space="preserve"> PAGEREF _Toc473626634 \h </w:instrText>
             </w:r>
             <w:r>
               <w:rPr>
@@ -2264,7 +3674,7 @@
                 <w:noProof/>
                 <w:webHidden/>
               </w:rPr>
-              <w:t>7</w:t>
+              <w:t>9</w:t>
             </w:r>
             <w:r>
               <w:rPr>
@@ -2296,8 +3706,6 @@
           <w:lang w:val="en-US"/>
         </w:rPr>
       </w:pPr>
-      <w:bookmarkStart w:id="0" w:name="_GoBack"/>
-      <w:bookmarkEnd w:id="0"/>
     </w:p>
     <w:p>
       <w:pPr>
@@ -2308,12 +3716,11 @@
         </w:rPr>
       </w:pPr>
       <w:bookmarkStart w:id="1" w:name="_Toc447099453"/>
-      <w:bookmarkStart w:id="2" w:name="_Toc467661357"/>
-      <w:r>
-        <w:rPr>
-          <w:lang w:val="en-US"/>
-        </w:rPr>
-        <w:lastRenderedPageBreak/>
+      <w:bookmarkStart w:id="2" w:name="_Toc473626594"/>
+      <w:r>
+        <w:rPr>
+          <w:lang w:val="en-US"/>
+        </w:rPr>
         <w:t xml:space="preserve">Project </w:t>
       </w:r>
       <w:bookmarkEnd w:id="1"/>
@@ -2333,7 +3740,7 @@
           <w:lang w:val="en-US"/>
         </w:rPr>
       </w:pPr>
-      <w:bookmarkStart w:id="3" w:name="_Toc467661358"/>
+      <w:bookmarkStart w:id="3" w:name="_Toc473626595"/>
       <w:r>
         <w:rPr>
           <w:lang w:val="en-US"/>
@@ -2534,7 +3941,7 @@
           <w:lang w:val="en-US"/>
         </w:rPr>
       </w:pPr>
-      <w:bookmarkStart w:id="4" w:name="_Toc467661359"/>
+      <w:bookmarkStart w:id="4" w:name="_Toc473626596"/>
       <w:r>
         <w:rPr>
           <w:lang w:val="en-US"/>
@@ -2612,7 +4019,7 @@
           <w:lang w:val="en-US"/>
         </w:rPr>
       </w:pPr>
-      <w:bookmarkStart w:id="5" w:name="_Toc467661360"/>
+      <w:bookmarkStart w:id="5" w:name="_Toc473626597"/>
       <w:r>
         <w:rPr>
           <w:lang w:val="en-US"/>
@@ -2675,36 +4082,7 @@
         <w:rPr>
           <w:lang w:val="en-US"/>
         </w:rPr>
-        <w:t>Data Transfer Module (DTM)</w:t>
-      </w:r>
-    </w:p>
-    <w:p>
-      <w:pPr>
-        <w:pStyle w:val="Titre2"/>
-        <w:rPr>
-          <w:lang w:val="en-US"/>
-        </w:rPr>
-      </w:pPr>
-      <w:bookmarkStart w:id="6" w:name="_Toc467661361"/>
-      <w:r>
-        <w:rPr>
-          <w:lang w:val="en-US"/>
-        </w:rPr>
-        <w:t>Application users</w:t>
-      </w:r>
-      <w:bookmarkEnd w:id="6"/>
-    </w:p>
-    <w:p>
-      <w:pPr>
-        <w:rPr>
-          <w:lang w:val="en-US"/>
-        </w:rPr>
-      </w:pPr>
-      <w:r>
-        <w:rPr>
-          <w:lang w:val="en-US"/>
-        </w:rPr>
-        <w:t>Target population is:</w:t>
+        <w:t>Center management</w:t>
       </w:r>
     </w:p>
     <w:p>
@@ -2718,6 +4096,188 @@
           <w:lang w:val="en-US"/>
         </w:rPr>
       </w:pPr>
+      <w:r>
+        <w:rPr>
+          <w:lang w:val="en-US"/>
+        </w:rPr>
+        <w:t>Study management</w:t>
+      </w:r>
+    </w:p>
+    <w:p>
+      <w:pPr>
+        <w:pStyle w:val="Paragraphedeliste"/>
+        <w:numPr>
+          <w:ilvl w:val="0"/>
+          <w:numId w:val="8"/>
+        </w:numPr>
+        <w:rPr>
+          <w:lang w:val="en-US"/>
+        </w:rPr>
+      </w:pPr>
+      <w:r>
+        <w:rPr>
+          <w:lang w:val="en-US"/>
+        </w:rPr>
+        <w:t>Study card management</w:t>
+      </w:r>
+    </w:p>
+    <w:p>
+      <w:pPr>
+        <w:pStyle w:val="Paragraphedeliste"/>
+        <w:numPr>
+          <w:ilvl w:val="0"/>
+          <w:numId w:val="8"/>
+        </w:numPr>
+        <w:rPr>
+          <w:lang w:val="en-US"/>
+        </w:rPr>
+      </w:pPr>
+      <w:r>
+        <w:rPr>
+          <w:lang w:val="en-US"/>
+        </w:rPr>
+        <w:t>Dataset management</w:t>
+      </w:r>
+    </w:p>
+    <w:p>
+      <w:pPr>
+        <w:pStyle w:val="Paragraphedeliste"/>
+        <w:numPr>
+          <w:ilvl w:val="0"/>
+          <w:numId w:val="8"/>
+        </w:numPr>
+        <w:rPr>
+          <w:lang w:val="en-US"/>
+        </w:rPr>
+      </w:pPr>
+      <w:r>
+        <w:rPr>
+          <w:lang w:val="en-US"/>
+        </w:rPr>
+        <w:t>Dataset file management</w:t>
+      </w:r>
+    </w:p>
+    <w:p>
+      <w:pPr>
+        <w:pStyle w:val="Paragraphedeliste"/>
+        <w:numPr>
+          <w:ilvl w:val="0"/>
+          <w:numId w:val="8"/>
+        </w:numPr>
+        <w:rPr>
+          <w:lang w:val="en-US"/>
+        </w:rPr>
+      </w:pPr>
+      <w:r>
+        <w:rPr>
+          <w:lang w:val="en-US"/>
+        </w:rPr>
+        <w:t>Import</w:t>
+      </w:r>
+    </w:p>
+    <w:p>
+      <w:pPr>
+        <w:pStyle w:val="Paragraphedeliste"/>
+        <w:numPr>
+          <w:ilvl w:val="0"/>
+          <w:numId w:val="8"/>
+        </w:numPr>
+        <w:rPr>
+          <w:lang w:val="en-US"/>
+        </w:rPr>
+      </w:pPr>
+      <w:proofErr w:type="spellStart"/>
+      <w:r>
+        <w:rPr>
+          <w:lang w:val="en-US"/>
+        </w:rPr>
+        <w:t>NifTI</w:t>
+      </w:r>
+      <w:proofErr w:type="spellEnd"/>
+      <w:r>
+        <w:rPr>
+          <w:lang w:val="en-US"/>
+        </w:rPr>
+        <w:t xml:space="preserve"> conversion</w:t>
+      </w:r>
+    </w:p>
+    <w:p>
+      <w:pPr>
+        <w:pStyle w:val="Paragraphedeliste"/>
+        <w:numPr>
+          <w:ilvl w:val="0"/>
+          <w:numId w:val="8"/>
+        </w:numPr>
+        <w:rPr>
+          <w:lang w:val="en-US"/>
+        </w:rPr>
+      </w:pPr>
+      <w:r>
+        <w:rPr>
+          <w:lang w:val="en-US"/>
+        </w:rPr>
+        <w:t>Score management</w:t>
+      </w:r>
+    </w:p>
+    <w:p>
+      <w:pPr>
+        <w:pStyle w:val="Paragraphedeliste"/>
+        <w:numPr>
+          <w:ilvl w:val="0"/>
+          <w:numId w:val="8"/>
+        </w:numPr>
+        <w:rPr>
+          <w:lang w:val="en-US"/>
+        </w:rPr>
+      </w:pPr>
+      <w:r>
+        <w:rPr>
+          <w:lang w:val="en-US"/>
+        </w:rPr>
+        <w:t>Data Transfer Module (DTM)</w:t>
+      </w:r>
+    </w:p>
+    <w:p>
+      <w:pPr>
+        <w:pStyle w:val="Titre2"/>
+        <w:rPr>
+          <w:lang w:val="en-US"/>
+        </w:rPr>
+      </w:pPr>
+      <w:bookmarkStart w:id="6" w:name="_Toc473626598"/>
+      <w:r>
+        <w:rPr>
+          <w:lang w:val="en-US"/>
+        </w:rPr>
+        <w:lastRenderedPageBreak/>
+        <w:t>Application users</w:t>
+      </w:r>
+      <w:bookmarkEnd w:id="6"/>
+    </w:p>
+    <w:p>
+      <w:pPr>
+        <w:rPr>
+          <w:lang w:val="en-US"/>
+        </w:rPr>
+      </w:pPr>
+      <w:r>
+        <w:rPr>
+          <w:lang w:val="en-US"/>
+        </w:rPr>
+        <w:t>Target population is:</w:t>
+      </w:r>
+    </w:p>
+    <w:p>
+      <w:pPr>
+        <w:pStyle w:val="Paragraphedeliste"/>
+        <w:numPr>
+          <w:ilvl w:val="0"/>
+          <w:numId w:val="8"/>
+        </w:numPr>
+        <w:rPr>
+          <w:lang w:val="en-US"/>
+        </w:rPr>
+      </w:pPr>
       <w:proofErr w:type="spellStart"/>
       <w:r>
         <w:rPr>
@@ -2741,12 +4301,11 @@
           <w:lang w:val="en-US"/>
         </w:rPr>
       </w:pPr>
-      <w:bookmarkStart w:id="7" w:name="_Toc467661362"/>
-      <w:r>
-        <w:rPr>
-          <w:lang w:val="en-US"/>
-        </w:rPr>
-        <w:lastRenderedPageBreak/>
+      <w:bookmarkStart w:id="7" w:name="_Toc473626599"/>
+      <w:r>
+        <w:rPr>
+          <w:lang w:val="en-US"/>
+        </w:rPr>
         <w:t>Functional architecture</w:t>
       </w:r>
       <w:bookmarkEnd w:id="7"/>
@@ -2759,7 +4318,7 @@
           <w:lang w:val="en-US"/>
         </w:rPr>
       </w:pPr>
-      <w:bookmarkStart w:id="8" w:name="_Toc467661363"/>
+      <w:bookmarkStart w:id="8" w:name="_Toc473626600"/>
       <w:r>
         <w:rPr>
           <w:lang w:val="en-US"/>
@@ -2790,9 +4349,9 @@
         </w:rPr>
         <w:drawing>
           <wp:inline distT="0" distB="0" distL="0" distR="0">
-            <wp:extent cx="5760720" cy="4678045"/>
-            <wp:effectExtent l="0" t="0" r="0" b="8255"/>
-            <wp:docPr id="2" name="Image 2"/>
+            <wp:extent cx="5760720" cy="7388225"/>
+            <wp:effectExtent l="0" t="0" r="0" b="3175"/>
+            <wp:docPr id="3" name="Image 3"/>
             <wp:cNvGraphicFramePr>
               <a:graphicFrameLocks xmlns:a="http://schemas.openxmlformats.org/drawingml/2006/main" noChangeAspect="1"/>
             </wp:cNvGraphicFramePr>
@@ -2800,7 +4359,7 @@
               <a:graphicData uri="http://schemas.openxmlformats.org/drawingml/2006/picture">
                 <pic:pic xmlns:pic="http://schemas.openxmlformats.org/drawingml/2006/picture">
                   <pic:nvPicPr>
-                    <pic:cNvPr id="2" name="FunctionalArchitectureWithShanoir.png"/>
+                    <pic:cNvPr id="3" name="FunctionalArchitectureWithShanoir2.png"/>
                     <pic:cNvPicPr/>
                   </pic:nvPicPr>
                   <pic:blipFill>
@@ -2818,7 +4377,7 @@
                   <pic:spPr>
                     <a:xfrm>
                       <a:off x="0" y="0"/>
-                      <a:ext cx="5760720" cy="4678045"/>
+                      <a:ext cx="5760720" cy="7388225"/>
                     </a:xfrm>
                     <a:prstGeom prst="rect">
                       <a:avLst/>
@@ -2839,11 +4398,12 @@
           <w:lang w:val="en-US"/>
         </w:rPr>
       </w:pPr>
-      <w:bookmarkStart w:id="9" w:name="_Toc467661364"/>
-      <w:r>
-        <w:rPr>
-          <w:lang w:val="en-US"/>
-        </w:rPr>
+      <w:bookmarkStart w:id="9" w:name="_Toc473626601"/>
+      <w:r>
+        <w:rPr>
+          <w:lang w:val="en-US"/>
+        </w:rPr>
+        <w:lastRenderedPageBreak/>
         <w:t>Flows description</w:t>
       </w:r>
       <w:bookmarkEnd w:id="9"/>
@@ -2904,12 +4464,11 @@
           <w:lang w:val="en-US"/>
         </w:rPr>
       </w:pPr>
-      <w:bookmarkStart w:id="10" w:name="_Toc467661365"/>
-      <w:r>
-        <w:rPr>
-          <w:lang w:val="en-US"/>
-        </w:rPr>
-        <w:lastRenderedPageBreak/>
+      <w:bookmarkStart w:id="10" w:name="_Toc473626602"/>
+      <w:r>
+        <w:rPr>
+          <w:lang w:val="en-US"/>
+        </w:rPr>
         <w:t xml:space="preserve">Functional architecture schema of </w:t>
       </w:r>
       <w:proofErr w:type="spellStart"/>
@@ -2941,9 +4500,9 @@
         </w:rPr>
         <w:drawing>
           <wp:inline distT="0" distB="0" distL="0" distR="0">
-            <wp:extent cx="4343400" cy="3124200"/>
+            <wp:extent cx="5760720" cy="4044950"/>
             <wp:effectExtent l="0" t="0" r="0" b="0"/>
-            <wp:docPr id="5" name="Image 5"/>
+            <wp:docPr id="4" name="Image 4"/>
             <wp:cNvGraphicFramePr>
               <a:graphicFrameLocks xmlns:a="http://schemas.openxmlformats.org/drawingml/2006/main" noChangeAspect="1"/>
             </wp:cNvGraphicFramePr>
@@ -2951,7 +4510,7 @@
               <a:graphicData uri="http://schemas.openxmlformats.org/drawingml/2006/picture">
                 <pic:pic xmlns:pic="http://schemas.openxmlformats.org/drawingml/2006/picture">
                   <pic:nvPicPr>
-                    <pic:cNvPr id="5" name="FunctionalArchitecture.png"/>
+                    <pic:cNvPr id="4" name="FunctionalArchitecture2.png"/>
                     <pic:cNvPicPr/>
                   </pic:nvPicPr>
                   <pic:blipFill>
@@ -2969,7 +4528,7 @@
                   <pic:spPr>
                     <a:xfrm>
                       <a:off x="0" y="0"/>
-                      <a:ext cx="4343400" cy="3124200"/>
+                      <a:ext cx="5760720" cy="4044950"/>
                     </a:xfrm>
                     <a:prstGeom prst="rect">
                       <a:avLst/>
@@ -2989,7 +4548,7 @@
           <w:lang w:val="en-US"/>
         </w:rPr>
       </w:pPr>
-      <w:bookmarkStart w:id="11" w:name="_Toc467661366"/>
+      <w:bookmarkStart w:id="11" w:name="_Toc473626603"/>
       <w:r>
         <w:rPr>
           <w:lang w:val="en-US"/>
@@ -3033,14 +4592,563 @@
           <w:lang w:val="en-US"/>
         </w:rPr>
       </w:pPr>
-      <w:bookmarkStart w:id="12" w:name="_Toc467661367"/>
+      <w:bookmarkStart w:id="12" w:name="_Toc473626604"/>
+      <w:r>
+        <w:rPr>
+          <w:lang w:val="en-US"/>
+        </w:rPr>
+        <w:t xml:space="preserve">Center </w:t>
+      </w:r>
+      <w:proofErr w:type="spellStart"/>
+      <w:r>
+        <w:rPr>
+          <w:lang w:val="en-US"/>
+        </w:rPr>
+        <w:t>microservice</w:t>
+      </w:r>
+      <w:bookmarkEnd w:id="12"/>
+      <w:proofErr w:type="spellEnd"/>
+    </w:p>
+    <w:p>
+      <w:pPr>
+        <w:pStyle w:val="Paragraphedeliste"/>
+        <w:numPr>
+          <w:ilvl w:val="0"/>
+          <w:numId w:val="8"/>
+        </w:numPr>
+        <w:rPr>
+          <w:lang w:val="en-US"/>
+        </w:rPr>
+      </w:pPr>
+      <w:r>
+        <w:rPr>
+          <w:lang w:val="en-US"/>
+        </w:rPr>
+        <w:t>Center</w:t>
+      </w:r>
+    </w:p>
+    <w:p>
+      <w:pPr>
+        <w:pStyle w:val="Paragraphedeliste"/>
+        <w:numPr>
+          <w:ilvl w:val="0"/>
+          <w:numId w:val="8"/>
+        </w:numPr>
+        <w:rPr>
+          <w:lang w:val="en-US"/>
+        </w:rPr>
+      </w:pPr>
+      <w:r>
+        <w:rPr>
+          <w:lang w:val="en-US"/>
+        </w:rPr>
+        <w:t>Acquisition equipment</w:t>
+      </w:r>
+    </w:p>
+    <w:p>
+      <w:pPr>
+        <w:pStyle w:val="Paragraphedeliste"/>
+        <w:numPr>
+          <w:ilvl w:val="0"/>
+          <w:numId w:val="8"/>
+        </w:numPr>
+        <w:rPr>
+          <w:lang w:val="en-US"/>
+        </w:rPr>
+      </w:pPr>
+      <w:r>
+        <w:rPr>
+          <w:lang w:val="en-US"/>
+        </w:rPr>
+        <w:t>Coil</w:t>
+      </w:r>
+    </w:p>
+    <w:p>
+      <w:pPr>
+        <w:pStyle w:val="Paragraphedeliste"/>
+        <w:numPr>
+          <w:ilvl w:val="0"/>
+          <w:numId w:val="8"/>
+        </w:numPr>
+        <w:rPr>
+          <w:lang w:val="en-US"/>
+        </w:rPr>
+      </w:pPr>
+      <w:r>
+        <w:rPr>
+          <w:lang w:val="en-US"/>
+        </w:rPr>
+        <w:t>Invest</w:t>
+      </w:r>
+    </w:p>
+    <w:p>
+      <w:pPr>
+        <w:pStyle w:val="Titre3"/>
+        <w:rPr>
+          <w:lang w:val="en-US"/>
+        </w:rPr>
+      </w:pPr>
+      <w:bookmarkStart w:id="13" w:name="_Toc473626605"/>
+      <w:r>
+        <w:rPr>
+          <w:lang w:val="en-US"/>
+        </w:rPr>
+        <w:t xml:space="preserve">Study </w:t>
+      </w:r>
+      <w:proofErr w:type="spellStart"/>
+      <w:r>
+        <w:rPr>
+          <w:lang w:val="en-US"/>
+        </w:rPr>
+        <w:t>microservice</w:t>
+      </w:r>
+      <w:bookmarkEnd w:id="13"/>
+      <w:proofErr w:type="spellEnd"/>
+    </w:p>
+    <w:p>
+      <w:pPr>
+        <w:rPr>
+          <w:lang w:val="en-US"/>
+        </w:rPr>
+      </w:pPr>
+      <w:r>
+        <w:rPr>
+          <w:lang w:val="en-US"/>
+        </w:rPr>
+        <w:t xml:space="preserve">This </w:t>
+      </w:r>
+      <w:proofErr w:type="spellStart"/>
+      <w:r>
+        <w:rPr>
+          <w:lang w:val="en-US"/>
+        </w:rPr>
+        <w:t>microservice</w:t>
+      </w:r>
+      <w:proofErr w:type="spellEnd"/>
+      <w:r>
+        <w:rPr>
+          <w:lang w:val="en-US"/>
+        </w:rPr>
+        <w:t xml:space="preserve"> is responsible for study management.</w:t>
+      </w:r>
+    </w:p>
+    <w:p>
+      <w:pPr>
+        <w:rPr>
+          <w:lang w:val="en-US"/>
+        </w:rPr>
+      </w:pPr>
+      <w:r>
+        <w:rPr>
+          <w:lang w:val="en-US"/>
+        </w:rPr>
+        <w:t>Main functionalities are:</w:t>
+      </w:r>
+    </w:p>
+    <w:p>
+      <w:pPr>
+        <w:pStyle w:val="Paragraphedeliste"/>
+        <w:numPr>
+          <w:ilvl w:val="0"/>
+          <w:numId w:val="8"/>
+        </w:numPr>
+        <w:rPr>
+          <w:lang w:val="en-US"/>
+        </w:rPr>
+      </w:pPr>
+      <w:r>
+        <w:rPr>
+          <w:lang w:val="en-US"/>
+        </w:rPr>
+        <w:t>Listing available studies (studies the user has access to)</w:t>
+      </w:r>
+    </w:p>
+    <w:p>
+      <w:pPr>
+        <w:pStyle w:val="Paragraphedeliste"/>
+        <w:numPr>
+          <w:ilvl w:val="0"/>
+          <w:numId w:val="8"/>
+        </w:numPr>
+        <w:rPr>
+          <w:lang w:val="en-US"/>
+        </w:rPr>
+      </w:pPr>
+      <w:r>
+        <w:rPr>
+          <w:lang w:val="en-US"/>
+        </w:rPr>
+        <w:t xml:space="preserve">Create </w:t>
+      </w:r>
+      <w:r>
+        <w:rPr>
+          <w:lang w:val="en-US"/>
+        </w:rPr>
+        <w:t>study</w:t>
+      </w:r>
+    </w:p>
+    <w:p>
+      <w:pPr>
+        <w:pStyle w:val="Paragraphedeliste"/>
+        <w:numPr>
+          <w:ilvl w:val="0"/>
+          <w:numId w:val="8"/>
+        </w:numPr>
+        <w:rPr>
+          <w:lang w:val="en-US"/>
+        </w:rPr>
+      </w:pPr>
+      <w:r>
+        <w:rPr>
+          <w:lang w:val="en-US"/>
+        </w:rPr>
+        <w:t>See details</w:t>
+      </w:r>
+    </w:p>
+    <w:p>
+      <w:pPr>
+        <w:pStyle w:val="Paragraphedeliste"/>
+        <w:numPr>
+          <w:ilvl w:val="0"/>
+          <w:numId w:val="8"/>
+        </w:numPr>
+        <w:rPr>
+          <w:lang w:val="en-US"/>
+        </w:rPr>
+      </w:pPr>
+      <w:r>
+        <w:rPr>
+          <w:lang w:val="en-US"/>
+        </w:rPr>
+        <w:t>Edit study</w:t>
+      </w:r>
+    </w:p>
+    <w:p>
+      <w:pPr>
+        <w:pStyle w:val="Paragraphedeliste"/>
+        <w:numPr>
+          <w:ilvl w:val="0"/>
+          <w:numId w:val="8"/>
+        </w:numPr>
+        <w:rPr>
+          <w:lang w:val="en-US"/>
+        </w:rPr>
+      </w:pPr>
+      <w:r>
+        <w:rPr>
+          <w:lang w:val="en-US"/>
+        </w:rPr>
+        <w:t>Delete study</w:t>
+      </w:r>
+    </w:p>
+    <w:p>
+      <w:pPr>
+        <w:pStyle w:val="Paragraphedeliste"/>
+        <w:numPr>
+          <w:ilvl w:val="0"/>
+          <w:numId w:val="8"/>
+        </w:numPr>
+        <w:rPr>
+          <w:lang w:val="en-US"/>
+        </w:rPr>
+      </w:pPr>
+      <w:r>
+        <w:rPr>
+          <w:lang w:val="en-US"/>
+        </w:rPr>
+        <w:t>Manage members</w:t>
+      </w:r>
+    </w:p>
+    <w:p>
+      <w:pPr>
+        <w:pStyle w:val="Paragraphedeliste"/>
+        <w:numPr>
+          <w:ilvl w:val="0"/>
+          <w:numId w:val="8"/>
+        </w:numPr>
+        <w:rPr>
+          <w:lang w:val="en-US"/>
+        </w:rPr>
+      </w:pPr>
+      <w:r>
+        <w:rPr>
+          <w:lang w:val="en-US"/>
+        </w:rPr>
+        <w:t>Manage requests to join study</w:t>
+      </w:r>
+    </w:p>
+    <w:p>
+      <w:pPr>
+        <w:pStyle w:val="Paragraphedeliste"/>
+        <w:numPr>
+          <w:ilvl w:val="0"/>
+          <w:numId w:val="8"/>
+        </w:numPr>
+        <w:rPr>
+          <w:lang w:val="en-US"/>
+        </w:rPr>
+      </w:pPr>
+      <w:r>
+        <w:rPr>
+          <w:lang w:val="en-US"/>
+        </w:rPr>
+        <w:lastRenderedPageBreak/>
+        <w:t>View examinations and datasets</w:t>
+      </w:r>
+    </w:p>
+    <w:p>
+      <w:pPr>
+        <w:pStyle w:val="Paragraphedeliste"/>
+        <w:numPr>
+          <w:ilvl w:val="0"/>
+          <w:numId w:val="8"/>
+        </w:numPr>
+        <w:rPr>
+          <w:lang w:val="en-US"/>
+        </w:rPr>
+      </w:pPr>
+      <w:r>
+        <w:rPr>
+          <w:lang w:val="en-US"/>
+        </w:rPr>
+        <w:t>Download report</w:t>
+      </w:r>
+    </w:p>
+    <w:p>
+      <w:pPr>
+        <w:rPr>
+          <w:lang w:val="en-US"/>
+        </w:rPr>
+      </w:pPr>
+      <w:r>
+        <w:rPr>
+          <w:highlight w:val="yellow"/>
+          <w:lang w:val="en-US"/>
+        </w:rPr>
+        <w:t>Subject</w:t>
+      </w:r>
+    </w:p>
+    <w:p>
+      <w:pPr>
+        <w:pStyle w:val="Titre3"/>
+        <w:rPr>
+          <w:lang w:val="en-US"/>
+        </w:rPr>
+      </w:pPr>
+      <w:bookmarkStart w:id="14" w:name="_Toc473626606"/>
+      <w:r>
+        <w:rPr>
+          <w:lang w:val="en-US"/>
+        </w:rPr>
+        <w:t xml:space="preserve">Study card </w:t>
+      </w:r>
+      <w:proofErr w:type="spellStart"/>
+      <w:r>
+        <w:rPr>
+          <w:lang w:val="en-US"/>
+        </w:rPr>
+        <w:t>microservice</w:t>
+      </w:r>
+      <w:bookmarkEnd w:id="14"/>
+      <w:proofErr w:type="spellEnd"/>
+    </w:p>
+    <w:p>
+      <w:pPr>
+        <w:pStyle w:val="Titre3"/>
+        <w:rPr>
+          <w:lang w:val="en-US"/>
+        </w:rPr>
+      </w:pPr>
+      <w:bookmarkStart w:id="15" w:name="_Toc473626607"/>
+      <w:r>
+        <w:rPr>
+          <w:lang w:val="en-US"/>
+        </w:rPr>
+        <w:t xml:space="preserve">Dataset </w:t>
+      </w:r>
+      <w:proofErr w:type="spellStart"/>
+      <w:r>
+        <w:rPr>
+          <w:lang w:val="en-US"/>
+        </w:rPr>
+        <w:t>microservice</w:t>
+      </w:r>
+      <w:bookmarkEnd w:id="15"/>
+      <w:proofErr w:type="spellEnd"/>
+    </w:p>
+    <w:p>
+      <w:pPr>
+        <w:pStyle w:val="Paragraphedeliste"/>
+        <w:numPr>
+          <w:ilvl w:val="0"/>
+          <w:numId w:val="10"/>
+        </w:numPr>
+        <w:rPr>
+          <w:lang w:val="en-US"/>
+        </w:rPr>
+      </w:pPr>
+      <w:r>
+        <w:rPr>
+          <w:lang w:val="en-US"/>
+        </w:rPr>
+        <w:t>Examination</w:t>
+      </w:r>
+    </w:p>
+    <w:p>
+      <w:pPr>
+        <w:pStyle w:val="Paragraphedeliste"/>
+        <w:numPr>
+          <w:ilvl w:val="0"/>
+          <w:numId w:val="10"/>
+        </w:numPr>
+        <w:rPr>
+          <w:lang w:val="en-US"/>
+        </w:rPr>
+      </w:pPr>
+      <w:r>
+        <w:rPr>
+          <w:lang w:val="en-US"/>
+        </w:rPr>
+        <w:t>Dataset acquisition</w:t>
+      </w:r>
+    </w:p>
+    <w:p>
+      <w:pPr>
+        <w:pStyle w:val="Paragraphedeliste"/>
+        <w:numPr>
+          <w:ilvl w:val="0"/>
+          <w:numId w:val="10"/>
+        </w:numPr>
+        <w:rPr>
+          <w:lang w:val="en-US"/>
+        </w:rPr>
+      </w:pPr>
+      <w:r>
+        <w:rPr>
+          <w:lang w:val="en-US"/>
+        </w:rPr>
+        <w:t>Dataset</w:t>
+      </w:r>
+    </w:p>
+    <w:p>
+      <w:pPr>
+        <w:pStyle w:val="Titre3"/>
+        <w:rPr>
+          <w:lang w:val="en-US"/>
+        </w:rPr>
+      </w:pPr>
+      <w:bookmarkStart w:id="16" w:name="_Toc473626608"/>
+      <w:r>
+        <w:rPr>
+          <w:lang w:val="en-US"/>
+        </w:rPr>
+        <w:t xml:space="preserve">Dataset file </w:t>
+      </w:r>
+      <w:proofErr w:type="spellStart"/>
+      <w:r>
+        <w:rPr>
+          <w:lang w:val="en-US"/>
+        </w:rPr>
+        <w:t>microservice</w:t>
+      </w:r>
+      <w:bookmarkEnd w:id="16"/>
+      <w:proofErr w:type="spellEnd"/>
+    </w:p>
+    <w:p>
+      <w:pPr>
+        <w:pStyle w:val="Titre3"/>
+        <w:rPr>
+          <w:lang w:val="en-US"/>
+        </w:rPr>
+      </w:pPr>
+      <w:bookmarkStart w:id="17" w:name="_Toc473626609"/>
+      <w:r>
+        <w:rPr>
+          <w:lang w:val="en-US"/>
+        </w:rPr>
+        <w:t xml:space="preserve">Import </w:t>
+      </w:r>
+      <w:proofErr w:type="spellStart"/>
+      <w:r>
+        <w:rPr>
+          <w:lang w:val="en-US"/>
+        </w:rPr>
+        <w:t>microservice</w:t>
+      </w:r>
+      <w:bookmarkEnd w:id="17"/>
+      <w:proofErr w:type="spellEnd"/>
+    </w:p>
+    <w:p>
+      <w:pPr>
+        <w:pStyle w:val="Titre3"/>
+        <w:rPr>
+          <w:lang w:val="en-US"/>
+        </w:rPr>
+      </w:pPr>
+      <w:bookmarkStart w:id="18" w:name="_Toc473626610"/>
+      <w:proofErr w:type="spellStart"/>
+      <w:r>
+        <w:rPr>
+          <w:lang w:val="en-US"/>
+        </w:rPr>
+        <w:t>NifTI</w:t>
+      </w:r>
+      <w:proofErr w:type="spellEnd"/>
+      <w:r>
+        <w:rPr>
+          <w:lang w:val="en-US"/>
+        </w:rPr>
+        <w:t xml:space="preserve"> conversion </w:t>
+      </w:r>
+      <w:proofErr w:type="spellStart"/>
+      <w:r>
+        <w:rPr>
+          <w:lang w:val="en-US"/>
+        </w:rPr>
+        <w:t>microservice</w:t>
+      </w:r>
+      <w:bookmarkEnd w:id="18"/>
+      <w:proofErr w:type="spellEnd"/>
+    </w:p>
+    <w:p>
+      <w:pPr>
+        <w:pStyle w:val="Titre3"/>
+        <w:rPr>
+          <w:lang w:val="en-US"/>
+        </w:rPr>
+      </w:pPr>
+      <w:bookmarkStart w:id="19" w:name="_Toc473626611"/>
+      <w:r>
+        <w:rPr>
+          <w:lang w:val="en-US"/>
+        </w:rPr>
+        <w:t xml:space="preserve">Score </w:t>
+      </w:r>
+      <w:proofErr w:type="spellStart"/>
+      <w:r>
+        <w:rPr>
+          <w:lang w:val="en-US"/>
+        </w:rPr>
+        <w:t>microservice</w:t>
+      </w:r>
+      <w:bookmarkEnd w:id="19"/>
+      <w:proofErr w:type="spellEnd"/>
+    </w:p>
+    <w:p>
+      <w:pPr>
+        <w:pStyle w:val="Titre3"/>
+        <w:rPr>
+          <w:lang w:val="en-US"/>
+        </w:rPr>
+      </w:pPr>
+      <w:bookmarkStart w:id="20" w:name="_Toc473626612"/>
       <w:r>
         <w:rPr>
           <w:lang w:val="en-US"/>
         </w:rPr>
         <w:t>DTM</w:t>
       </w:r>
-      <w:bookmarkEnd w:id="12"/>
+      <w:bookmarkEnd w:id="20"/>
     </w:p>
     <w:p>
       <w:pPr>
@@ -3073,13 +5181,7 @@
         <w:rPr>
           <w:lang w:val="en-US"/>
         </w:rPr>
-        <w:t xml:space="preserve"> goal is to </w:t>
-      </w:r>
-      <w:r>
-        <w:rPr>
-          <w:lang w:val="en-US"/>
-        </w:rPr>
-        <w:t xml:space="preserve">transfer data from VIP platform to </w:t>
+        <w:t xml:space="preserve"> goal is to transfer data from VIP platform to </w:t>
       </w:r>
       <w:proofErr w:type="spellStart"/>
       <w:r>
@@ -3160,14 +5262,14 @@
           <w:lang w:val="en-US"/>
         </w:rPr>
       </w:pPr>
-      <w:bookmarkStart w:id="13" w:name="_Toc467661368"/>
+      <w:bookmarkStart w:id="21" w:name="_Toc473626613"/>
       <w:r>
         <w:rPr>
           <w:lang w:val="en-US"/>
         </w:rPr>
         <w:t>Software architecture</w:t>
       </w:r>
-      <w:bookmarkEnd w:id="13"/>
+      <w:bookmarkEnd w:id="21"/>
     </w:p>
     <w:p>
       <w:pPr>
@@ -3177,14 +5279,14 @@
           <w:lang w:val="en-US"/>
         </w:rPr>
       </w:pPr>
-      <w:bookmarkStart w:id="14" w:name="_Toc467661369"/>
+      <w:bookmarkStart w:id="22" w:name="_Toc473626614"/>
       <w:r>
         <w:rPr>
           <w:lang w:val="en-US"/>
         </w:rPr>
         <w:t>Software solution</w:t>
       </w:r>
-      <w:bookmarkEnd w:id="14"/>
+      <w:bookmarkEnd w:id="22"/>
     </w:p>
     <w:p>
       <w:pPr>
@@ -3310,14 +5412,14 @@
           <w:lang w:val="en-US"/>
         </w:rPr>
       </w:pPr>
-      <w:bookmarkStart w:id="15" w:name="_Toc467661370"/>
+      <w:bookmarkStart w:id="23" w:name="_Toc473626615"/>
       <w:r>
         <w:rPr>
           <w:lang w:val="en-US"/>
         </w:rPr>
         <w:t>Software solution</w:t>
       </w:r>
-      <w:bookmarkEnd w:id="15"/>
+      <w:bookmarkEnd w:id="23"/>
     </w:p>
     <w:p>
       <w:pPr>
@@ -3326,14 +5428,14 @@
           <w:lang w:val="en-US"/>
         </w:rPr>
       </w:pPr>
-      <w:bookmarkStart w:id="16" w:name="_Toc467661371"/>
+      <w:bookmarkStart w:id="24" w:name="_Toc473626616"/>
       <w:r>
         <w:rPr>
           <w:lang w:val="en-US"/>
         </w:rPr>
         <w:t>Frameworks and libraries</w:t>
       </w:r>
-      <w:bookmarkEnd w:id="16"/>
+      <w:bookmarkEnd w:id="24"/>
     </w:p>
     <w:p>
       <w:pPr>
@@ -3513,7 +5615,6 @@
               <w:rPr>
                 <w:lang w:val="en-US"/>
               </w:rPr>
-              <w:lastRenderedPageBreak/>
               <w:t>Angular 2</w:t>
             </w:r>
           </w:p>
@@ -3532,7 +5633,7 @@
               <w:rPr>
                 <w:lang w:val="en-US"/>
               </w:rPr>
-              <w:t>2.1</w:t>
+              <w:t>2.4.5</w:t>
             </w:r>
           </w:p>
         </w:tc>
@@ -3570,14 +5671,14 @@
           <w:lang w:val="en-US"/>
         </w:rPr>
       </w:pPr>
-      <w:bookmarkStart w:id="17" w:name="_Toc467661372"/>
+      <w:bookmarkStart w:id="25" w:name="_Toc473626617"/>
       <w:r>
         <w:rPr>
           <w:lang w:val="en-US"/>
         </w:rPr>
         <w:t>Docker</w:t>
       </w:r>
-      <w:bookmarkEnd w:id="17"/>
+      <w:bookmarkEnd w:id="25"/>
     </w:p>
     <w:p>
       <w:pPr>
@@ -3629,14 +5730,15 @@
           <w:lang w:val="en-US"/>
         </w:rPr>
       </w:pPr>
-      <w:bookmarkStart w:id="18" w:name="_Toc467661373"/>
-      <w:r>
-        <w:rPr>
-          <w:lang w:val="en-US"/>
-        </w:rPr>
+      <w:bookmarkStart w:id="26" w:name="_Toc473626618"/>
+      <w:r>
+        <w:rPr>
+          <w:lang w:val="en-US"/>
+        </w:rPr>
+        <w:lastRenderedPageBreak/>
         <w:t>Components</w:t>
       </w:r>
-      <w:bookmarkEnd w:id="18"/>
+      <w:bookmarkEnd w:id="26"/>
     </w:p>
     <w:p>
       <w:pPr>
@@ -3645,14 +5747,14 @@
           <w:lang w:val="en-US"/>
         </w:rPr>
       </w:pPr>
-      <w:bookmarkStart w:id="19" w:name="_Toc467661374"/>
+      <w:bookmarkStart w:id="27" w:name="_Toc473626619"/>
       <w:r>
         <w:rPr>
           <w:lang w:val="en-US"/>
         </w:rPr>
         <w:t>Front end</w:t>
       </w:r>
-      <w:bookmarkEnd w:id="19"/>
+      <w:bookmarkEnd w:id="27"/>
     </w:p>
     <w:p>
       <w:pPr>
@@ -3692,7 +5794,7 @@
           <w:lang w:val="en-US"/>
         </w:rPr>
       </w:pPr>
-      <w:bookmarkStart w:id="20" w:name="_Toc467661375"/>
+      <w:bookmarkStart w:id="28" w:name="_Toc473626620"/>
       <w:r>
         <w:rPr>
           <w:lang w:val="en-US"/>
@@ -3706,7 +5808,7 @@
         </w:rPr>
         <w:t>microservice</w:t>
       </w:r>
-      <w:bookmarkEnd w:id="20"/>
+      <w:bookmarkEnd w:id="28"/>
       <w:proofErr w:type="spellEnd"/>
     </w:p>
     <w:p>
@@ -3722,9 +5824,9 @@
         </w:rPr>
         <w:drawing>
           <wp:inline distT="0" distB="0" distL="0" distR="0">
-            <wp:extent cx="4543425" cy="2381250"/>
-            <wp:effectExtent l="0" t="0" r="9525" b="0"/>
-            <wp:docPr id="6" name="Image 6"/>
+            <wp:extent cx="4419600" cy="2095500"/>
+            <wp:effectExtent l="0" t="0" r="0" b="0"/>
+            <wp:docPr id="13" name="Image 13"/>
             <wp:cNvGraphicFramePr>
               <a:graphicFrameLocks xmlns:a="http://schemas.openxmlformats.org/drawingml/2006/main" noChangeAspect="1"/>
             </wp:cNvGraphicFramePr>
@@ -3732,11 +5834,399 @@
               <a:graphicData uri="http://schemas.openxmlformats.org/drawingml/2006/picture">
                 <pic:pic xmlns:pic="http://schemas.openxmlformats.org/drawingml/2006/picture">
                   <pic:nvPicPr>
-                    <pic:cNvPr id="6" name="UserManagementMS.png"/>
+                    <pic:cNvPr id="13" name="UserManagementMS.png"/>
                     <pic:cNvPicPr/>
                   </pic:nvPicPr>
                   <pic:blipFill>
                     <a:blip r:embed="rId8">
+                      <a:extLst>
+                        <a:ext uri="{28A0092B-C50C-407E-A947-70E740481C1C}">
+                          <a14:useLocalDpi xmlns:a14="http://schemas.microsoft.com/office/drawing/2010/main" val="0"/>
+                        </a:ext>
+                      </a:extLst>
+                    </a:blip>
+                    <a:stretch>
+                      <a:fillRect/>
+                    </a:stretch>
+                  </pic:blipFill>
+                  <pic:spPr>
+                    <a:xfrm>
+                      <a:off x="0" y="0"/>
+                      <a:ext cx="4419600" cy="2095500"/>
+                    </a:xfrm>
+                    <a:prstGeom prst="rect">
+                      <a:avLst/>
+                    </a:prstGeom>
+                  </pic:spPr>
+                </pic:pic>
+              </a:graphicData>
+            </a:graphic>
+          </wp:inline>
+        </w:drawing>
+      </w:r>
+    </w:p>
+    <w:p>
+      <w:pPr>
+        <w:jc w:val="both"/>
+        <w:rPr>
+          <w:lang w:val="en-US"/>
+        </w:rPr>
+      </w:pPr>
+      <w:r>
+        <w:rPr>
+          <w:lang w:val="en-US"/>
+        </w:rPr>
+        <w:t xml:space="preserve">User management </w:t>
+      </w:r>
+      <w:proofErr w:type="spellStart"/>
+      <w:r>
+        <w:rPr>
+          <w:lang w:val="en-US"/>
+        </w:rPr>
+        <w:t>microservice</w:t>
+      </w:r>
+      <w:proofErr w:type="spellEnd"/>
+      <w:r>
+        <w:rPr>
+          <w:lang w:val="en-US"/>
+        </w:rPr>
+        <w:t xml:space="preserve"> is based on Spring Boot framework. Data are stored in a MySQL database.</w:t>
+      </w:r>
+    </w:p>
+    <w:p>
+      <w:pPr>
+        <w:pStyle w:val="Titre3"/>
+        <w:rPr>
+          <w:lang w:val="en-US"/>
+        </w:rPr>
+      </w:pPr>
+      <w:bookmarkStart w:id="29" w:name="_Toc473626621"/>
+      <w:r>
+        <w:rPr>
+          <w:lang w:val="en-US"/>
+        </w:rPr>
+        <w:t xml:space="preserve">Center </w:t>
+      </w:r>
+      <w:proofErr w:type="spellStart"/>
+      <w:r>
+        <w:rPr>
+          <w:lang w:val="en-US"/>
+        </w:rPr>
+        <w:t>microservice</w:t>
+      </w:r>
+      <w:bookmarkEnd w:id="29"/>
+      <w:proofErr w:type="spellEnd"/>
+    </w:p>
+    <w:p>
+      <w:pPr>
+        <w:pStyle w:val="Titre3"/>
+        <w:rPr>
+          <w:lang w:val="en-US"/>
+        </w:rPr>
+      </w:pPr>
+      <w:bookmarkStart w:id="30" w:name="_Toc473626622"/>
+      <w:r>
+        <w:rPr>
+          <w:lang w:val="en-US"/>
+        </w:rPr>
+        <w:t xml:space="preserve">Study </w:t>
+      </w:r>
+      <w:proofErr w:type="spellStart"/>
+      <w:r>
+        <w:rPr>
+          <w:lang w:val="en-US"/>
+        </w:rPr>
+        <w:t>microservice</w:t>
+      </w:r>
+      <w:bookmarkEnd w:id="30"/>
+      <w:proofErr w:type="spellEnd"/>
+    </w:p>
+    <w:p>
+      <w:pPr>
+        <w:rPr>
+          <w:lang w:val="en-US"/>
+        </w:rPr>
+      </w:pPr>
+      <w:r>
+        <w:rPr>
+          <w:noProof/>
+          <w:lang w:eastAsia="fr-FR"/>
+        </w:rPr>
+        <w:drawing>
+          <wp:inline distT="0" distB="0" distL="0" distR="0">
+            <wp:extent cx="4419600" cy="2095500"/>
+            <wp:effectExtent l="0" t="0" r="0" b="0"/>
+            <wp:docPr id="12" name="Image 12"/>
+            <wp:cNvGraphicFramePr>
+              <a:graphicFrameLocks xmlns:a="http://schemas.openxmlformats.org/drawingml/2006/main" noChangeAspect="1"/>
+            </wp:cNvGraphicFramePr>
+            <a:graphic xmlns:a="http://schemas.openxmlformats.org/drawingml/2006/main">
+              <a:graphicData uri="http://schemas.openxmlformats.org/drawingml/2006/picture">
+                <pic:pic xmlns:pic="http://schemas.openxmlformats.org/drawingml/2006/picture">
+                  <pic:nvPicPr>
+                    <pic:cNvPr id="12" name="StudyManagementMS.png"/>
+                    <pic:cNvPicPr/>
+                  </pic:nvPicPr>
+                  <pic:blipFill>
+                    <a:blip r:embed="rId9">
+                      <a:extLst>
+                        <a:ext uri="{28A0092B-C50C-407E-A947-70E740481C1C}">
+                          <a14:useLocalDpi xmlns:a14="http://schemas.microsoft.com/office/drawing/2010/main" val="0"/>
+                        </a:ext>
+                      </a:extLst>
+                    </a:blip>
+                    <a:stretch>
+                      <a:fillRect/>
+                    </a:stretch>
+                  </pic:blipFill>
+                  <pic:spPr>
+                    <a:xfrm>
+                      <a:off x="0" y="0"/>
+                      <a:ext cx="4419600" cy="2095500"/>
+                    </a:xfrm>
+                    <a:prstGeom prst="rect">
+                      <a:avLst/>
+                    </a:prstGeom>
+                  </pic:spPr>
+                </pic:pic>
+              </a:graphicData>
+            </a:graphic>
+          </wp:inline>
+        </w:drawing>
+      </w:r>
+    </w:p>
+    <w:p>
+      <w:pPr>
+        <w:rPr>
+          <w:lang w:val="en-US"/>
+        </w:rPr>
+      </w:pPr>
+      <w:r>
+        <w:rPr>
+          <w:lang w:val="en-US"/>
+        </w:rPr>
+        <w:t xml:space="preserve">Study management </w:t>
+      </w:r>
+      <w:proofErr w:type="spellStart"/>
+      <w:r>
+        <w:rPr>
+          <w:lang w:val="en-US"/>
+        </w:rPr>
+        <w:t>microservice</w:t>
+      </w:r>
+      <w:proofErr w:type="spellEnd"/>
+      <w:r>
+        <w:rPr>
+          <w:lang w:val="en-US"/>
+        </w:rPr>
+        <w:t xml:space="preserve"> is based on Spring Boot framework. Data are stored in a MySQL database.</w:t>
+      </w:r>
+    </w:p>
+    <w:p>
+      <w:pPr>
+        <w:pStyle w:val="Titre3"/>
+        <w:rPr>
+          <w:lang w:val="en-US"/>
+        </w:rPr>
+      </w:pPr>
+      <w:bookmarkStart w:id="31" w:name="_Toc473626623"/>
+      <w:r>
+        <w:rPr>
+          <w:lang w:val="en-US"/>
+        </w:rPr>
+        <w:lastRenderedPageBreak/>
+        <w:t xml:space="preserve">Study card </w:t>
+      </w:r>
+      <w:proofErr w:type="spellStart"/>
+      <w:r>
+        <w:rPr>
+          <w:lang w:val="en-US"/>
+        </w:rPr>
+        <w:t>microservice</w:t>
+      </w:r>
+      <w:bookmarkEnd w:id="31"/>
+      <w:proofErr w:type="spellEnd"/>
+    </w:p>
+    <w:p>
+      <w:pPr>
+        <w:pStyle w:val="Titre3"/>
+        <w:rPr>
+          <w:lang w:val="en-US"/>
+        </w:rPr>
+      </w:pPr>
+      <w:bookmarkStart w:id="32" w:name="_Toc473626624"/>
+      <w:r>
+        <w:rPr>
+          <w:lang w:val="en-US"/>
+        </w:rPr>
+        <w:t xml:space="preserve">Dataset </w:t>
+      </w:r>
+      <w:proofErr w:type="spellStart"/>
+      <w:r>
+        <w:rPr>
+          <w:lang w:val="en-US"/>
+        </w:rPr>
+        <w:t>microservice</w:t>
+      </w:r>
+      <w:bookmarkEnd w:id="32"/>
+      <w:proofErr w:type="spellEnd"/>
+    </w:p>
+    <w:p>
+      <w:pPr>
+        <w:pStyle w:val="Titre3"/>
+        <w:rPr>
+          <w:lang w:val="en-US"/>
+        </w:rPr>
+      </w:pPr>
+      <w:bookmarkStart w:id="33" w:name="_Toc473626625"/>
+      <w:r>
+        <w:rPr>
+          <w:lang w:val="en-US"/>
+        </w:rPr>
+        <w:t xml:space="preserve">Dataset file </w:t>
+      </w:r>
+      <w:proofErr w:type="spellStart"/>
+      <w:r>
+        <w:rPr>
+          <w:lang w:val="en-US"/>
+        </w:rPr>
+        <w:t>microservice</w:t>
+      </w:r>
+      <w:bookmarkEnd w:id="33"/>
+      <w:proofErr w:type="spellEnd"/>
+    </w:p>
+    <w:p>
+      <w:pPr>
+        <w:pStyle w:val="Titre3"/>
+        <w:rPr>
+          <w:lang w:val="en-US"/>
+        </w:rPr>
+      </w:pPr>
+      <w:bookmarkStart w:id="34" w:name="_Toc473626626"/>
+      <w:r>
+        <w:rPr>
+          <w:lang w:val="en-US"/>
+        </w:rPr>
+        <w:t xml:space="preserve">Import </w:t>
+      </w:r>
+      <w:proofErr w:type="spellStart"/>
+      <w:r>
+        <w:rPr>
+          <w:lang w:val="en-US"/>
+        </w:rPr>
+        <w:t>microservice</w:t>
+      </w:r>
+      <w:bookmarkEnd w:id="34"/>
+      <w:proofErr w:type="spellEnd"/>
+    </w:p>
+    <w:p>
+      <w:pPr>
+        <w:pStyle w:val="Titre3"/>
+        <w:rPr>
+          <w:lang w:val="en-US"/>
+        </w:rPr>
+      </w:pPr>
+      <w:bookmarkStart w:id="35" w:name="_Toc473626627"/>
+      <w:proofErr w:type="spellStart"/>
+      <w:r>
+        <w:rPr>
+          <w:lang w:val="en-US"/>
+        </w:rPr>
+        <w:t>NifTI</w:t>
+      </w:r>
+      <w:proofErr w:type="spellEnd"/>
+      <w:r>
+        <w:rPr>
+          <w:lang w:val="en-US"/>
+        </w:rPr>
+        <w:t xml:space="preserve"> conversion </w:t>
+      </w:r>
+      <w:proofErr w:type="spellStart"/>
+      <w:r>
+        <w:rPr>
+          <w:lang w:val="en-US"/>
+        </w:rPr>
+        <w:t>microservice</w:t>
+      </w:r>
+      <w:bookmarkEnd w:id="35"/>
+      <w:proofErr w:type="spellEnd"/>
+    </w:p>
+    <w:p>
+      <w:pPr>
+        <w:pStyle w:val="Titre3"/>
+        <w:rPr>
+          <w:lang w:val="en-US"/>
+        </w:rPr>
+      </w:pPr>
+      <w:bookmarkStart w:id="36" w:name="_Toc473626628"/>
+      <w:r>
+        <w:rPr>
+          <w:lang w:val="en-US"/>
+        </w:rPr>
+        <w:t xml:space="preserve">Score </w:t>
+      </w:r>
+      <w:proofErr w:type="spellStart"/>
+      <w:r>
+        <w:rPr>
+          <w:lang w:val="en-US"/>
+        </w:rPr>
+        <w:t>microservice</w:t>
+      </w:r>
+      <w:bookmarkEnd w:id="36"/>
+      <w:proofErr w:type="spellEnd"/>
+    </w:p>
+    <w:p>
+      <w:pPr>
+        <w:pStyle w:val="Titre3"/>
+        <w:rPr>
+          <w:lang w:val="en-US"/>
+        </w:rPr>
+      </w:pPr>
+      <w:bookmarkStart w:id="37" w:name="_Toc473626629"/>
+      <w:r>
+        <w:rPr>
+          <w:lang w:val="en-US"/>
+        </w:rPr>
+        <w:t xml:space="preserve">DTM </w:t>
+      </w:r>
+      <w:proofErr w:type="spellStart"/>
+      <w:r>
+        <w:rPr>
+          <w:lang w:val="en-US"/>
+        </w:rPr>
+        <w:t>microservice</w:t>
+      </w:r>
+      <w:bookmarkEnd w:id="37"/>
+      <w:proofErr w:type="spellEnd"/>
+    </w:p>
+    <w:p>
+      <w:pPr>
+        <w:rPr>
+          <w:lang w:val="en-US"/>
+        </w:rPr>
+      </w:pPr>
+      <w:r>
+        <w:rPr>
+          <w:noProof/>
+          <w:lang w:eastAsia="fr-FR"/>
+        </w:rPr>
+        <w:drawing>
+          <wp:inline distT="0" distB="0" distL="0" distR="0">
+            <wp:extent cx="4543425" cy="2381250"/>
+            <wp:effectExtent l="0" t="0" r="9525" b="0"/>
+            <wp:docPr id="9" name="Image 9"/>
+            <wp:cNvGraphicFramePr>
+              <a:graphicFrameLocks xmlns:a="http://schemas.openxmlformats.org/drawingml/2006/main" noChangeAspect="1"/>
+            </wp:cNvGraphicFramePr>
+            <a:graphic xmlns:a="http://schemas.openxmlformats.org/drawingml/2006/main">
+              <a:graphicData uri="http://schemas.openxmlformats.org/drawingml/2006/picture">
+                <pic:pic xmlns:pic="http://schemas.openxmlformats.org/drawingml/2006/picture">
+                  <pic:nvPicPr>
+                    <pic:cNvPr id="9" name="DTMMS.png"/>
+                    <pic:cNvPicPr/>
+                  </pic:nvPicPr>
+                  <pic:blipFill>
+                    <a:blip r:embed="rId10">
                       <a:extLst>
                         <a:ext uri="{28A0092B-C50C-407E-A947-70E740481C1C}">
                           <a14:useLocalDpi xmlns:a14="http://schemas.microsoft.com/office/drawing/2010/main" val="0"/>
@@ -3774,7 +6264,7 @@
         <w:rPr>
           <w:lang w:val="en-US"/>
         </w:rPr>
-        <w:t xml:space="preserve">User management </w:t>
+        <w:t xml:space="preserve">DTM </w:t>
       </w:r>
       <w:proofErr w:type="spellStart"/>
       <w:r>
@@ -3788,131 +6278,7 @@
         <w:rPr>
           <w:lang w:val="en-US"/>
         </w:rPr>
-        <w:t xml:space="preserve"> is based on Spring Boot framework. Data are stored in a MySQL database.</w:t>
-      </w:r>
-    </w:p>
-    <w:p>
-      <w:pPr>
-        <w:pStyle w:val="Titre3"/>
-        <w:rPr>
-          <w:lang w:val="en-US"/>
-        </w:rPr>
-      </w:pPr>
-      <w:bookmarkStart w:id="21" w:name="_Toc467661376"/>
-      <w:r>
-        <w:rPr>
-          <w:lang w:val="en-US"/>
-        </w:rPr>
-        <w:t>DTM</w:t>
-      </w:r>
-      <w:r>
-        <w:rPr>
-          <w:lang w:val="en-US"/>
-        </w:rPr>
-        <w:t xml:space="preserve"> </w:t>
-      </w:r>
-      <w:proofErr w:type="spellStart"/>
-      <w:r>
-        <w:rPr>
-          <w:lang w:val="en-US"/>
-        </w:rPr>
-        <w:t>microservice</w:t>
-      </w:r>
-      <w:bookmarkEnd w:id="21"/>
-      <w:proofErr w:type="spellEnd"/>
-    </w:p>
-    <w:p>
-      <w:pPr>
-        <w:rPr>
-          <w:lang w:val="en-US"/>
-        </w:rPr>
-      </w:pPr>
-      <w:r>
-        <w:rPr>
-          <w:noProof/>
-          <w:lang w:eastAsia="fr-FR"/>
-        </w:rPr>
-        <w:drawing>
-          <wp:inline distT="0" distB="0" distL="0" distR="0">
-            <wp:extent cx="4543425" cy="2381250"/>
-            <wp:effectExtent l="0" t="0" r="9525" b="0"/>
-            <wp:docPr id="9" name="Image 9"/>
-            <wp:cNvGraphicFramePr>
-              <a:graphicFrameLocks xmlns:a="http://schemas.openxmlformats.org/drawingml/2006/main" noChangeAspect="1"/>
-            </wp:cNvGraphicFramePr>
-            <a:graphic xmlns:a="http://schemas.openxmlformats.org/drawingml/2006/main">
-              <a:graphicData uri="http://schemas.openxmlformats.org/drawingml/2006/picture">
-                <pic:pic xmlns:pic="http://schemas.openxmlformats.org/drawingml/2006/picture">
-                  <pic:nvPicPr>
-                    <pic:cNvPr id="9" name="DTMMS.png"/>
-                    <pic:cNvPicPr/>
-                  </pic:nvPicPr>
-                  <pic:blipFill>
-                    <a:blip r:embed="rId9">
-                      <a:extLst>
-                        <a:ext uri="{28A0092B-C50C-407E-A947-70E740481C1C}">
-                          <a14:useLocalDpi xmlns:a14="http://schemas.microsoft.com/office/drawing/2010/main" val="0"/>
-                        </a:ext>
-                      </a:extLst>
-                    </a:blip>
-                    <a:stretch>
-                      <a:fillRect/>
-                    </a:stretch>
-                  </pic:blipFill>
-                  <pic:spPr>
-                    <a:xfrm>
-                      <a:off x="0" y="0"/>
-                      <a:ext cx="4543425" cy="2381250"/>
-                    </a:xfrm>
-                    <a:prstGeom prst="rect">
-                      <a:avLst/>
-                    </a:prstGeom>
-                  </pic:spPr>
-                </pic:pic>
-              </a:graphicData>
-            </a:graphic>
-          </wp:inline>
-        </w:drawing>
-      </w:r>
-    </w:p>
-    <w:p>
-      <w:pPr>
-        <w:jc w:val="both"/>
-        <w:rPr>
-          <w:lang w:val="en-US"/>
-        </w:rPr>
-      </w:pPr>
-      <w:r>
-        <w:rPr>
-          <w:lang w:val="en-US"/>
-        </w:rPr>
-        <w:t>DTM</w:t>
-      </w:r>
-      <w:r>
-        <w:rPr>
-          <w:lang w:val="en-US"/>
-        </w:rPr>
-        <w:t xml:space="preserve"> </w:t>
-      </w:r>
-      <w:proofErr w:type="spellStart"/>
-      <w:r>
-        <w:rPr>
-          <w:lang w:val="en-US"/>
-        </w:rPr>
-        <w:t>microservice</w:t>
-      </w:r>
-      <w:proofErr w:type="spellEnd"/>
-      <w:r>
-        <w:rPr>
-          <w:lang w:val="en-US"/>
-        </w:rPr>
-        <w:t xml:space="preserve"> is based on Spring Boot framework. </w:t>
-      </w:r>
-      <w:r>
-        <w:rPr>
-          <w:lang w:val="en-US"/>
-        </w:rPr>
-        <w:t>It uses documents in file system to process data.</w:t>
+        <w:t xml:space="preserve"> is based on Spring Boot framework. It uses documents in file system to process data.</w:t>
       </w:r>
     </w:p>
     <w:p>
@@ -3923,15 +6289,14 @@
           <w:lang w:val="en-US"/>
         </w:rPr>
       </w:pPr>
-      <w:bookmarkStart w:id="22" w:name="_Toc467661377"/>
-      <w:r>
-        <w:rPr>
-          <w:lang w:val="en-US"/>
-        </w:rPr>
-        <w:lastRenderedPageBreak/>
+      <w:bookmarkStart w:id="38" w:name="_Toc473626630"/>
+      <w:r>
+        <w:rPr>
+          <w:lang w:val="en-US"/>
+        </w:rPr>
         <w:t>Technical architecture</w:t>
       </w:r>
-      <w:bookmarkEnd w:id="22"/>
+      <w:bookmarkEnd w:id="38"/>
     </w:p>
     <w:p>
       <w:pPr>
@@ -3940,14 +6305,14 @@
           <w:lang w:val="en-US"/>
         </w:rPr>
       </w:pPr>
-      <w:bookmarkStart w:id="23" w:name="_Toc467661378"/>
+      <w:bookmarkStart w:id="39" w:name="_Toc473626631"/>
       <w:r>
         <w:rPr>
           <w:lang w:val="en-US"/>
         </w:rPr>
         <w:t>Software components</w:t>
       </w:r>
-      <w:bookmarkEnd w:id="23"/>
+      <w:bookmarkEnd w:id="39"/>
     </w:p>
     <w:p>
       <w:pPr>
@@ -4126,7 +6491,7 @@
                     <pic:cNvPicPr/>
                   </pic:nvPicPr>
                   <pic:blipFill>
-                    <a:blip r:embed="rId10">
+                    <a:blip r:embed="rId11">
                       <a:extLst>
                         <a:ext uri="{28A0092B-C50C-407E-A947-70E740481C1C}">
                           <a14:useLocalDpi xmlns:a14="http://schemas.microsoft.com/office/drawing/2010/main" val="0"/>
@@ -4437,6 +6802,7 @@
               <w:rPr>
                 <w:lang w:val="en-US"/>
               </w:rPr>
+              <w:lastRenderedPageBreak/>
               <w:t>Nginx</w:t>
             </w:r>
             <w:r>
@@ -4483,6 +6849,7 @@
               <w:rPr>
                 <w:lang w:val="en-US"/>
               </w:rPr>
+              <w:lastRenderedPageBreak/>
               <w:t>Jetty</w:t>
             </w:r>
           </w:p>
@@ -4589,14 +6956,14 @@
           <w:lang w:val="en-US"/>
         </w:rPr>
       </w:pPr>
-      <w:bookmarkStart w:id="24" w:name="_Toc467661379"/>
+      <w:bookmarkStart w:id="40" w:name="_Toc473626632"/>
       <w:r>
         <w:rPr>
           <w:lang w:val="en-US"/>
         </w:rPr>
         <w:t>Interactions between components and external systems</w:t>
       </w:r>
-      <w:bookmarkEnd w:id="24"/>
+      <w:bookmarkEnd w:id="40"/>
     </w:p>
     <w:p>
       <w:pPr>
@@ -4625,7 +6992,7 @@
                     <pic:cNvPicPr/>
                   </pic:nvPicPr>
                   <pic:blipFill>
-                    <a:blip r:embed="rId11">
+                    <a:blip r:embed="rId12">
                       <a:extLst>
                         <a:ext uri="{28A0092B-C50C-407E-A947-70E740481C1C}">
                           <a14:useLocalDpi xmlns:a14="http://schemas.microsoft.com/office/drawing/2010/main" val="0"/>
@@ -4688,7 +7055,6 @@
                 <w:b/>
                 <w:lang w:val="en-US"/>
               </w:rPr>
-              <w:lastRenderedPageBreak/>
               <w:t>C</w:t>
             </w:r>
             <w:r>
@@ -5104,7 +7470,7 @@
           <w:lang w:val="en-US"/>
         </w:rPr>
       </w:pPr>
-      <w:bookmarkStart w:id="25" w:name="_Toc467661380"/>
+      <w:bookmarkStart w:id="41" w:name="_Toc473626633"/>
       <w:proofErr w:type="spellStart"/>
       <w:r>
         <w:rPr>
@@ -5119,7 +7485,7 @@
         </w:rPr>
         <w:t xml:space="preserve"> with MySQL database</w:t>
       </w:r>
-      <w:bookmarkEnd w:id="25"/>
+      <w:bookmarkEnd w:id="41"/>
     </w:p>
     <w:p>
       <w:pPr>
@@ -5148,7 +7514,7 @@
                     <pic:cNvPicPr/>
                   </pic:nvPicPr>
                   <pic:blipFill>
-                    <a:blip r:embed="rId12">
+                    <a:blip r:embed="rId13">
                       <a:extLst>
                         <a:ext uri="{28A0092B-C50C-407E-A947-70E740481C1C}">
                           <a14:useLocalDpi xmlns:a14="http://schemas.microsoft.com/office/drawing/2010/main" val="0"/>
@@ -5280,6 +7646,7 @@
               <w:rPr>
                 <w:lang w:val="en-US"/>
               </w:rPr>
+              <w:lastRenderedPageBreak/>
               <w:t>Jetty</w:t>
             </w:r>
           </w:p>
@@ -5373,14 +7740,14 @@
           <w:lang w:val="en-US"/>
         </w:rPr>
       </w:pPr>
-      <w:bookmarkStart w:id="26" w:name="_Toc467661381"/>
+      <w:bookmarkStart w:id="42" w:name="_Toc473626634"/>
       <w:r>
         <w:rPr>
           <w:lang w:val="en-US"/>
         </w:rPr>
         <w:t>Deployment</w:t>
       </w:r>
-      <w:bookmarkEnd w:id="26"/>
+      <w:bookmarkEnd w:id="42"/>
     </w:p>
     <w:p>
       <w:pPr>
@@ -5741,16 +8108,16 @@
     </w:lvl>
   </w:abstractNum>
   <w:abstractNum w:abstractNumId="3" w15:restartNumberingAfterBreak="0">
-    <w:nsid w:val="52CA57A9"/>
+    <w:nsid w:val="430972BF"/>
     <w:multiLevelType w:val="hybridMultilevel"/>
-    <w:tmpl w:val="396E9380"/>
+    <w:tmpl w:val="915860B2"/>
     <w:lvl w:ilvl="0" w:tplc="040C0001">
       <w:start w:val="1"/>
       <w:numFmt w:val="bullet"/>
       <w:lvlText w:val=""/>
       <w:lvlJc w:val="left"/>
       <w:pPr>
-        <w:ind w:left="1070" w:hanging="360"/>
+        <w:ind w:left="720" w:hanging="360"/>
       </w:pPr>
       <w:rPr>
         <w:rFonts w:ascii="Symbol" w:hAnsi="Symbol" w:hint="default"/>
@@ -5762,7 +8129,7 @@
       <w:lvlText w:val="o"/>
       <w:lvlJc w:val="left"/>
       <w:pPr>
-        <w:ind w:left="1790" w:hanging="360"/>
+        <w:ind w:left="1440" w:hanging="360"/>
       </w:pPr>
       <w:rPr>
         <w:rFonts w:ascii="Courier New" w:hAnsi="Courier New" w:cs="Courier New" w:hint="default"/>
@@ -5774,7 +8141,7 @@
       <w:lvlText w:val=""/>
       <w:lvlJc w:val="left"/>
       <w:pPr>
-        <w:ind w:left="2510" w:hanging="360"/>
+        <w:ind w:left="2160" w:hanging="360"/>
       </w:pPr>
       <w:rPr>
         <w:rFonts w:ascii="Wingdings" w:hAnsi="Wingdings" w:hint="default"/>
@@ -5786,7 +8153,7 @@
       <w:lvlText w:val=""/>
       <w:lvlJc w:val="left"/>
       <w:pPr>
-        <w:ind w:left="3230" w:hanging="360"/>
+        <w:ind w:left="2880" w:hanging="360"/>
       </w:pPr>
       <w:rPr>
         <w:rFonts w:ascii="Symbol" w:hAnsi="Symbol" w:hint="default"/>
@@ -5798,7 +8165,7 @@
       <w:lvlText w:val="o"/>
       <w:lvlJc w:val="left"/>
       <w:pPr>
-        <w:ind w:left="3950" w:hanging="360"/>
+        <w:ind w:left="3600" w:hanging="360"/>
       </w:pPr>
       <w:rPr>
         <w:rFonts w:ascii="Courier New" w:hAnsi="Courier New" w:cs="Courier New" w:hint="default"/>
@@ -5810,7 +8177,7 @@
       <w:lvlText w:val=""/>
       <w:lvlJc w:val="left"/>
       <w:pPr>
-        <w:ind w:left="4670" w:hanging="360"/>
+        <w:ind w:left="4320" w:hanging="360"/>
       </w:pPr>
       <w:rPr>
         <w:rFonts w:ascii="Wingdings" w:hAnsi="Wingdings" w:hint="default"/>
@@ -5822,7 +8189,7 @@
       <w:lvlText w:val=""/>
       <w:lvlJc w:val="left"/>
       <w:pPr>
-        <w:ind w:left="5390" w:hanging="360"/>
+        <w:ind w:left="5040" w:hanging="360"/>
       </w:pPr>
       <w:rPr>
         <w:rFonts w:ascii="Symbol" w:hAnsi="Symbol" w:hint="default"/>
@@ -5834,7 +8201,7 @@
       <w:lvlText w:val="o"/>
       <w:lvlJc w:val="left"/>
       <w:pPr>
-        <w:ind w:left="6110" w:hanging="360"/>
+        <w:ind w:left="5760" w:hanging="360"/>
       </w:pPr>
       <w:rPr>
         <w:rFonts w:ascii="Courier New" w:hAnsi="Courier New" w:cs="Courier New" w:hint="default"/>
@@ -5846,7 +8213,7 @@
       <w:lvlText w:val=""/>
       <w:lvlJc w:val="left"/>
       <w:pPr>
-        <w:ind w:left="6830" w:hanging="360"/>
+        <w:ind w:left="6480" w:hanging="360"/>
       </w:pPr>
       <w:rPr>
         <w:rFonts w:ascii="Wingdings" w:hAnsi="Wingdings" w:hint="default"/>
@@ -5854,16 +8221,16 @@
     </w:lvl>
   </w:abstractNum>
   <w:abstractNum w:abstractNumId="4" w15:restartNumberingAfterBreak="0">
-    <w:nsid w:val="60B96FDC"/>
+    <w:nsid w:val="52CA57A9"/>
     <w:multiLevelType w:val="hybridMultilevel"/>
-    <w:tmpl w:val="74E273D8"/>
+    <w:tmpl w:val="396E9380"/>
     <w:lvl w:ilvl="0" w:tplc="040C0001">
       <w:start w:val="1"/>
       <w:numFmt w:val="bullet"/>
       <w:lvlText w:val=""/>
       <w:lvlJc w:val="left"/>
       <w:pPr>
-        <w:ind w:left="720" w:hanging="360"/>
+        <w:ind w:left="1070" w:hanging="360"/>
       </w:pPr>
       <w:rPr>
         <w:rFonts w:ascii="Symbol" w:hAnsi="Symbol" w:hint="default"/>
@@ -5875,7 +8242,7 @@
       <w:lvlText w:val="o"/>
       <w:lvlJc w:val="left"/>
       <w:pPr>
-        <w:ind w:left="1440" w:hanging="360"/>
+        <w:ind w:left="1790" w:hanging="360"/>
       </w:pPr>
       <w:rPr>
         <w:rFonts w:ascii="Courier New" w:hAnsi="Courier New" w:cs="Courier New" w:hint="default"/>
@@ -5887,7 +8254,7 @@
       <w:lvlText w:val=""/>
       <w:lvlJc w:val="left"/>
       <w:pPr>
-        <w:ind w:left="2160" w:hanging="360"/>
+        <w:ind w:left="2510" w:hanging="360"/>
       </w:pPr>
       <w:rPr>
         <w:rFonts w:ascii="Wingdings" w:hAnsi="Wingdings" w:hint="default"/>
@@ -5899,7 +8266,7 @@
       <w:lvlText w:val=""/>
       <w:lvlJc w:val="left"/>
       <w:pPr>
-        <w:ind w:left="2880" w:hanging="360"/>
+        <w:ind w:left="3230" w:hanging="360"/>
       </w:pPr>
       <w:rPr>
         <w:rFonts w:ascii="Symbol" w:hAnsi="Symbol" w:hint="default"/>
@@ -5911,7 +8278,7 @@
       <w:lvlText w:val="o"/>
       <w:lvlJc w:val="left"/>
       <w:pPr>
-        <w:ind w:left="3600" w:hanging="360"/>
+        <w:ind w:left="3950" w:hanging="360"/>
       </w:pPr>
       <w:rPr>
         <w:rFonts w:ascii="Courier New" w:hAnsi="Courier New" w:cs="Courier New" w:hint="default"/>
@@ -5923,7 +8290,7 @@
       <w:lvlText w:val=""/>
       <w:lvlJc w:val="left"/>
       <w:pPr>
-        <w:ind w:left="4320" w:hanging="360"/>
+        <w:ind w:left="4670" w:hanging="360"/>
       </w:pPr>
       <w:rPr>
         <w:rFonts w:ascii="Wingdings" w:hAnsi="Wingdings" w:hint="default"/>
@@ -5935,7 +8302,7 @@
       <w:lvlText w:val=""/>
       <w:lvlJc w:val="left"/>
       <w:pPr>
-        <w:ind w:left="5040" w:hanging="360"/>
+        <w:ind w:left="5390" w:hanging="360"/>
       </w:pPr>
       <w:rPr>
         <w:rFonts w:ascii="Symbol" w:hAnsi="Symbol" w:hint="default"/>
@@ -5947,7 +8314,7 @@
       <w:lvlText w:val="o"/>
       <w:lvlJc w:val="left"/>
       <w:pPr>
-        <w:ind w:left="5760" w:hanging="360"/>
+        <w:ind w:left="6110" w:hanging="360"/>
       </w:pPr>
       <w:rPr>
         <w:rFonts w:ascii="Courier New" w:hAnsi="Courier New" w:cs="Courier New" w:hint="default"/>
@@ -5959,7 +8326,7 @@
       <w:lvlText w:val=""/>
       <w:lvlJc w:val="left"/>
       <w:pPr>
-        <w:ind w:left="6480" w:hanging="360"/>
+        <w:ind w:left="6830" w:hanging="360"/>
       </w:pPr>
       <w:rPr>
         <w:rFonts w:ascii="Wingdings" w:hAnsi="Wingdings" w:hint="default"/>
@@ -5967,9 +8334,9 @@
     </w:lvl>
   </w:abstractNum>
   <w:abstractNum w:abstractNumId="5" w15:restartNumberingAfterBreak="0">
-    <w:nsid w:val="64974BE7"/>
+    <w:nsid w:val="60B96FDC"/>
     <w:multiLevelType w:val="hybridMultilevel"/>
-    <w:tmpl w:val="4C060CFE"/>
+    <w:tmpl w:val="D890C47A"/>
     <w:lvl w:ilvl="0" w:tplc="040C0001">
       <w:start w:val="1"/>
       <w:numFmt w:val="bullet"/>
@@ -6080,6 +8447,119 @@
     </w:lvl>
   </w:abstractNum>
   <w:abstractNum w:abstractNumId="6" w15:restartNumberingAfterBreak="0">
+    <w:nsid w:val="64974BE7"/>
+    <w:multiLevelType w:val="hybridMultilevel"/>
+    <w:tmpl w:val="4C060CFE"/>
+    <w:lvl w:ilvl="0" w:tplc="040C0001">
+      <w:start w:val="1"/>
+      <w:numFmt w:val="bullet"/>
+      <w:lvlText w:val=""/>
+      <w:lvlJc w:val="left"/>
+      <w:pPr>
+        <w:ind w:left="720" w:hanging="360"/>
+      </w:pPr>
+      <w:rPr>
+        <w:rFonts w:ascii="Symbol" w:hAnsi="Symbol" w:hint="default"/>
+      </w:rPr>
+    </w:lvl>
+    <w:lvl w:ilvl="1" w:tplc="040C0003" w:tentative="1">
+      <w:start w:val="1"/>
+      <w:numFmt w:val="bullet"/>
+      <w:lvlText w:val="o"/>
+      <w:lvlJc w:val="left"/>
+      <w:pPr>
+        <w:ind w:left="1440" w:hanging="360"/>
+      </w:pPr>
+      <w:rPr>
+        <w:rFonts w:ascii="Courier New" w:hAnsi="Courier New" w:cs="Courier New" w:hint="default"/>
+      </w:rPr>
+    </w:lvl>
+    <w:lvl w:ilvl="2" w:tplc="040C0005" w:tentative="1">
+      <w:start w:val="1"/>
+      <w:numFmt w:val="bullet"/>
+      <w:lvlText w:val=""/>
+      <w:lvlJc w:val="left"/>
+      <w:pPr>
+        <w:ind w:left="2160" w:hanging="360"/>
+      </w:pPr>
+      <w:rPr>
+        <w:rFonts w:ascii="Wingdings" w:hAnsi="Wingdings" w:hint="default"/>
+      </w:rPr>
+    </w:lvl>
+    <w:lvl w:ilvl="3" w:tplc="040C0001" w:tentative="1">
+      <w:start w:val="1"/>
+      <w:numFmt w:val="bullet"/>
+      <w:lvlText w:val=""/>
+      <w:lvlJc w:val="left"/>
+      <w:pPr>
+        <w:ind w:left="2880" w:hanging="360"/>
+      </w:pPr>
+      <w:rPr>
+        <w:rFonts w:ascii="Symbol" w:hAnsi="Symbol" w:hint="default"/>
+      </w:rPr>
+    </w:lvl>
+    <w:lvl w:ilvl="4" w:tplc="040C0003" w:tentative="1">
+      <w:start w:val="1"/>
+      <w:numFmt w:val="bullet"/>
+      <w:lvlText w:val="o"/>
+      <w:lvlJc w:val="left"/>
+      <w:pPr>
+        <w:ind w:left="3600" w:hanging="360"/>
+      </w:pPr>
+      <w:rPr>
+        <w:rFonts w:ascii="Courier New" w:hAnsi="Courier New" w:cs="Courier New" w:hint="default"/>
+      </w:rPr>
+    </w:lvl>
+    <w:lvl w:ilvl="5" w:tplc="040C0005" w:tentative="1">
+      <w:start w:val="1"/>
+      <w:numFmt w:val="bullet"/>
+      <w:lvlText w:val=""/>
+      <w:lvlJc w:val="left"/>
+      <w:pPr>
+        <w:ind w:left="4320" w:hanging="360"/>
+      </w:pPr>
+      <w:rPr>
+        <w:rFonts w:ascii="Wingdings" w:hAnsi="Wingdings" w:hint="default"/>
+      </w:rPr>
+    </w:lvl>
+    <w:lvl w:ilvl="6" w:tplc="040C0001" w:tentative="1">
+      <w:start w:val="1"/>
+      <w:numFmt w:val="bullet"/>
+      <w:lvlText w:val=""/>
+      <w:lvlJc w:val="left"/>
+      <w:pPr>
+        <w:ind w:left="5040" w:hanging="360"/>
+      </w:pPr>
+      <w:rPr>
+        <w:rFonts w:ascii="Symbol" w:hAnsi="Symbol" w:hint="default"/>
+      </w:rPr>
+    </w:lvl>
+    <w:lvl w:ilvl="7" w:tplc="040C0003" w:tentative="1">
+      <w:start w:val="1"/>
+      <w:numFmt w:val="bullet"/>
+      <w:lvlText w:val="o"/>
+      <w:lvlJc w:val="left"/>
+      <w:pPr>
+        <w:ind w:left="5760" w:hanging="360"/>
+      </w:pPr>
+      <w:rPr>
+        <w:rFonts w:ascii="Courier New" w:hAnsi="Courier New" w:cs="Courier New" w:hint="default"/>
+      </w:rPr>
+    </w:lvl>
+    <w:lvl w:ilvl="8" w:tplc="040C0005" w:tentative="1">
+      <w:start w:val="1"/>
+      <w:numFmt w:val="bullet"/>
+      <w:lvlText w:val=""/>
+      <w:lvlJc w:val="left"/>
+      <w:pPr>
+        <w:ind w:left="6480" w:hanging="360"/>
+      </w:pPr>
+      <w:rPr>
+        <w:rFonts w:ascii="Wingdings" w:hAnsi="Wingdings" w:hint="default"/>
+      </w:rPr>
+    </w:lvl>
+  </w:abstractNum>
+  <w:abstractNum w:abstractNumId="7" w15:restartNumberingAfterBreak="0">
     <w:nsid w:val="66F47C06"/>
     <w:multiLevelType w:val="multilevel"/>
     <w:tmpl w:val="040C0025"/>
@@ -6174,10 +8654,10 @@
       </w:pPr>
     </w:lvl>
   </w:abstractNum>
-  <w:abstractNum w:abstractNumId="7" w15:restartNumberingAfterBreak="0">
-    <w:nsid w:val="6F130444"/>
+  <w:abstractNum w:abstractNumId="8" w15:restartNumberingAfterBreak="0">
+    <w:nsid w:val="6E8F39B1"/>
     <w:multiLevelType w:val="hybridMultilevel"/>
-    <w:tmpl w:val="8280F0F0"/>
+    <w:tmpl w:val="E574200C"/>
     <w:lvl w:ilvl="0" w:tplc="040C0001">
       <w:start w:val="1"/>
       <w:numFmt w:val="bullet"/>
@@ -6287,14 +8767,127 @@
       </w:rPr>
     </w:lvl>
   </w:abstractNum>
+  <w:abstractNum w:abstractNumId="9" w15:restartNumberingAfterBreak="0">
+    <w:nsid w:val="6F130444"/>
+    <w:multiLevelType w:val="hybridMultilevel"/>
+    <w:tmpl w:val="8280F0F0"/>
+    <w:lvl w:ilvl="0" w:tplc="040C0001">
+      <w:start w:val="1"/>
+      <w:numFmt w:val="bullet"/>
+      <w:lvlText w:val=""/>
+      <w:lvlJc w:val="left"/>
+      <w:pPr>
+        <w:ind w:left="720" w:hanging="360"/>
+      </w:pPr>
+      <w:rPr>
+        <w:rFonts w:ascii="Symbol" w:hAnsi="Symbol" w:hint="default"/>
+      </w:rPr>
+    </w:lvl>
+    <w:lvl w:ilvl="1" w:tplc="040C0003" w:tentative="1">
+      <w:start w:val="1"/>
+      <w:numFmt w:val="bullet"/>
+      <w:lvlText w:val="o"/>
+      <w:lvlJc w:val="left"/>
+      <w:pPr>
+        <w:ind w:left="1440" w:hanging="360"/>
+      </w:pPr>
+      <w:rPr>
+        <w:rFonts w:ascii="Courier New" w:hAnsi="Courier New" w:cs="Courier New" w:hint="default"/>
+      </w:rPr>
+    </w:lvl>
+    <w:lvl w:ilvl="2" w:tplc="040C0005" w:tentative="1">
+      <w:start w:val="1"/>
+      <w:numFmt w:val="bullet"/>
+      <w:lvlText w:val=""/>
+      <w:lvlJc w:val="left"/>
+      <w:pPr>
+        <w:ind w:left="2160" w:hanging="360"/>
+      </w:pPr>
+      <w:rPr>
+        <w:rFonts w:ascii="Wingdings" w:hAnsi="Wingdings" w:hint="default"/>
+      </w:rPr>
+    </w:lvl>
+    <w:lvl w:ilvl="3" w:tplc="040C0001" w:tentative="1">
+      <w:start w:val="1"/>
+      <w:numFmt w:val="bullet"/>
+      <w:lvlText w:val=""/>
+      <w:lvlJc w:val="left"/>
+      <w:pPr>
+        <w:ind w:left="2880" w:hanging="360"/>
+      </w:pPr>
+      <w:rPr>
+        <w:rFonts w:ascii="Symbol" w:hAnsi="Symbol" w:hint="default"/>
+      </w:rPr>
+    </w:lvl>
+    <w:lvl w:ilvl="4" w:tplc="040C0003" w:tentative="1">
+      <w:start w:val="1"/>
+      <w:numFmt w:val="bullet"/>
+      <w:lvlText w:val="o"/>
+      <w:lvlJc w:val="left"/>
+      <w:pPr>
+        <w:ind w:left="3600" w:hanging="360"/>
+      </w:pPr>
+      <w:rPr>
+        <w:rFonts w:ascii="Courier New" w:hAnsi="Courier New" w:cs="Courier New" w:hint="default"/>
+      </w:rPr>
+    </w:lvl>
+    <w:lvl w:ilvl="5" w:tplc="040C0005" w:tentative="1">
+      <w:start w:val="1"/>
+      <w:numFmt w:val="bullet"/>
+      <w:lvlText w:val=""/>
+      <w:lvlJc w:val="left"/>
+      <w:pPr>
+        <w:ind w:left="4320" w:hanging="360"/>
+      </w:pPr>
+      <w:rPr>
+        <w:rFonts w:ascii="Wingdings" w:hAnsi="Wingdings" w:hint="default"/>
+      </w:rPr>
+    </w:lvl>
+    <w:lvl w:ilvl="6" w:tplc="040C0001" w:tentative="1">
+      <w:start w:val="1"/>
+      <w:numFmt w:val="bullet"/>
+      <w:lvlText w:val=""/>
+      <w:lvlJc w:val="left"/>
+      <w:pPr>
+        <w:ind w:left="5040" w:hanging="360"/>
+      </w:pPr>
+      <w:rPr>
+        <w:rFonts w:ascii="Symbol" w:hAnsi="Symbol" w:hint="default"/>
+      </w:rPr>
+    </w:lvl>
+    <w:lvl w:ilvl="7" w:tplc="040C0003" w:tentative="1">
+      <w:start w:val="1"/>
+      <w:numFmt w:val="bullet"/>
+      <w:lvlText w:val="o"/>
+      <w:lvlJc w:val="left"/>
+      <w:pPr>
+        <w:ind w:left="5760" w:hanging="360"/>
+      </w:pPr>
+      <w:rPr>
+        <w:rFonts w:ascii="Courier New" w:hAnsi="Courier New" w:cs="Courier New" w:hint="default"/>
+      </w:rPr>
+    </w:lvl>
+    <w:lvl w:ilvl="8" w:tplc="040C0005" w:tentative="1">
+      <w:start w:val="1"/>
+      <w:numFmt w:val="bullet"/>
+      <w:lvlText w:val=""/>
+      <w:lvlJc w:val="left"/>
+      <w:pPr>
+        <w:ind w:left="6480" w:hanging="360"/>
+      </w:pPr>
+      <w:rPr>
+        <w:rFonts w:ascii="Wingdings" w:hAnsi="Wingdings" w:hint="default"/>
+      </w:rPr>
+    </w:lvl>
+  </w:abstractNum>
   <w:num w:numId="1">
-    <w:abstractNumId w:val="6"/>
+    <w:abstractNumId w:val="7"/>
   </w:num>
   <w:num w:numId="2">
-    <w:abstractNumId w:val="7"/>
+    <w:abstractNumId w:val="9"/>
   </w:num>
   <w:num w:numId="3">
-    <w:abstractNumId w:val="3"/>
+    <w:abstractNumId w:val="4"/>
   </w:num>
   <w:num w:numId="4">
     <w:abstractNumId w:val="0"/>
@@ -6303,13 +8896,19 @@
     <w:abstractNumId w:val="1"/>
   </w:num>
   <w:num w:numId="6">
-    <w:abstractNumId w:val="5"/>
+    <w:abstractNumId w:val="6"/>
   </w:num>
   <w:num w:numId="7">
     <w:abstractNumId w:val="2"/>
   </w:num>
   <w:num w:numId="8">
-    <w:abstractNumId w:val="4"/>
+    <w:abstractNumId w:val="5"/>
+  </w:num>
+  <w:num w:numId="9">
+    <w:abstractNumId w:val="8"/>
+  </w:num>
+  <w:num w:numId="10">
+    <w:abstractNumId w:val="3"/>
   </w:num>
 </w:numbering>
 </file>
@@ -7493,7 +10092,7 @@
 </file>
 
 <file path=customXml/itemProps1.xml><?xml version="1.0" encoding="utf-8"?>
-<ds:datastoreItem xmlns:ds="http://schemas.openxmlformats.org/officeDocument/2006/customXml" ds:itemID="{7E51D5FB-8E2D-402A-9CDC-3CF3804B39C0}">
+<ds:datastoreItem xmlns:ds="http://schemas.openxmlformats.org/officeDocument/2006/customXml" ds:itemID="{FFB90AF3-844D-4821-8F6A-08F9BC260B11}">
   <ds:schemaRefs>
     <ds:schemaRef ds:uri="http://schemas.openxmlformats.org/officeDocument/2006/bibliography"/>
   </ds:schemaRefs>

</xml_diff>